<commit_message>
this is what i have added so far... will be working on it after my meeting
</commit_message>
<xml_diff>
--- a/Lab_01/Lab1Report.docx
+++ b/Lab_01/Lab1Report.docx
@@ -158,7 +158,7 @@
           <w:sz w:val="20"/>
           <w:szCs w:val="20"/>
         </w:rPr>
-        <w:t xml:space="preserve">Purpose. Progress. Summary. (.5 </w:t>
+        <w:t xml:space="preserve">The purpose of this lab is to introduce the Verilog tools that will be utilized in this class. Using code already provided, this lab introduced how to use </w:t>
       </w:r>
       <w:proofErr w:type="spellStart"/>
       <w:r>
@@ -167,7 +167,7 @@
           <w:sz w:val="20"/>
           <w:szCs w:val="20"/>
         </w:rPr>
-        <w:t>pg</w:t>
+        <w:t>ModelSim</w:t>
       </w:r>
       <w:proofErr w:type="spellEnd"/>
       <w:r>
@@ -176,7 +176,91 @@
           <w:sz w:val="20"/>
           <w:szCs w:val="20"/>
         </w:rPr>
-        <w:t>)</w:t>
+        <w:t xml:space="preserve"> to view the output waveforms of an FSM. </w:t>
+      </w:r>
+      <w:r>
+        <w:rPr>
+          <w:rFonts w:ascii="Times New Roman" w:hAnsi="Times New Roman" w:cs="Times New Roman"/>
+          <w:sz w:val="20"/>
+          <w:szCs w:val="20"/>
+        </w:rPr>
+        <w:t xml:space="preserve">Students were able to read through the code and learn how to utilize a DO file in order to see the waveform inputs and outputs in the application. </w:t>
+      </w:r>
+      <w:r>
+        <w:rPr>
+          <w:rFonts w:ascii="Times New Roman" w:hAnsi="Times New Roman" w:cs="Times New Roman"/>
+          <w:sz w:val="20"/>
+          <w:szCs w:val="20"/>
+        </w:rPr>
+        <w:t xml:space="preserve">The second part of this lab introduced how to write code, a testbench, and modify a DO file in </w:t>
+      </w:r>
+      <w:proofErr w:type="spellStart"/>
+      <w:r>
+        <w:rPr>
+          <w:rFonts w:ascii="Times New Roman" w:hAnsi="Times New Roman" w:cs="Times New Roman"/>
+          <w:sz w:val="20"/>
+          <w:szCs w:val="20"/>
+        </w:rPr>
+        <w:t>ModelSim</w:t>
+      </w:r>
+      <w:proofErr w:type="spellEnd"/>
+      <w:r>
+        <w:rPr>
+          <w:rFonts w:ascii="Times New Roman" w:hAnsi="Times New Roman" w:cs="Times New Roman"/>
+          <w:sz w:val="20"/>
+          <w:szCs w:val="20"/>
+        </w:rPr>
+        <w:t xml:space="preserve"> in order to show both the input and the output</w:t>
+      </w:r>
+      <w:r>
+        <w:rPr>
+          <w:rFonts w:ascii="Times New Roman" w:hAnsi="Times New Roman" w:cs="Times New Roman"/>
+          <w:sz w:val="20"/>
+          <w:szCs w:val="20"/>
+        </w:rPr>
+        <w:t xml:space="preserve"> waveforms</w:t>
+      </w:r>
+      <w:r>
+        <w:rPr>
+          <w:rFonts w:ascii="Times New Roman" w:hAnsi="Times New Roman" w:cs="Times New Roman"/>
+          <w:sz w:val="20"/>
+          <w:szCs w:val="20"/>
+        </w:rPr>
+        <w:t xml:space="preserve"> for a register</w:t>
+      </w:r>
+      <w:r>
+        <w:rPr>
+          <w:rFonts w:ascii="Times New Roman" w:hAnsi="Times New Roman" w:cs="Times New Roman"/>
+          <w:sz w:val="20"/>
+          <w:szCs w:val="20"/>
+        </w:rPr>
+        <w:t xml:space="preserve">. The code for the register was created following guidelines given for this lab. The testbench code was written to test the various guidelines given, and the DO file was only slightly changed from the FSM’s DO file.  All in all, this lab introduced students to </w:t>
+      </w:r>
+      <w:proofErr w:type="spellStart"/>
+      <w:r>
+        <w:rPr>
+          <w:rFonts w:ascii="Times New Roman" w:hAnsi="Times New Roman" w:cs="Times New Roman"/>
+          <w:sz w:val="20"/>
+          <w:szCs w:val="20"/>
+        </w:rPr>
+        <w:t>ModelSim</w:t>
+      </w:r>
+      <w:proofErr w:type="spellEnd"/>
+      <w:r>
+        <w:rPr>
+          <w:rFonts w:ascii="Times New Roman" w:hAnsi="Times New Roman" w:cs="Times New Roman"/>
+          <w:sz w:val="20"/>
+          <w:szCs w:val="20"/>
+        </w:rPr>
+        <w:t xml:space="preserve"> and reminded students how to code in Verilog</w:t>
+      </w:r>
+      <w:r>
+        <w:rPr>
+          <w:rFonts w:ascii="Times New Roman" w:hAnsi="Times New Roman" w:cs="Times New Roman"/>
+          <w:sz w:val="20"/>
+          <w:szCs w:val="20"/>
+        </w:rPr>
+        <w:t xml:space="preserve">. </w:t>
       </w:r>
     </w:p>
     <w:p>
@@ -212,6 +296,69 @@
       </w:pPr>
       <w:r>
         <w:rPr>
+          <w:noProof/>
+        </w:rPr>
+        <w:drawing>
+          <wp:anchor distT="0" distB="0" distL="114300" distR="114300" simplePos="0" relativeHeight="251659264" behindDoc="0" locked="0" layoutInCell="1" allowOverlap="1" wp14:anchorId="08C9FF9A" wp14:editId="395EC5DF">
+            <wp:simplePos x="0" y="0"/>
+            <wp:positionH relativeFrom="margin">
+              <wp:align>center</wp:align>
+            </wp:positionH>
+            <wp:positionV relativeFrom="paragraph">
+              <wp:posOffset>184150</wp:posOffset>
+            </wp:positionV>
+            <wp:extent cx="2355850" cy="1797050"/>
+            <wp:effectExtent l="19050" t="19050" r="25400" b="12700"/>
+            <wp:wrapTopAndBottom/>
+            <wp:docPr id="1" name="Picture 1"/>
+            <wp:cNvGraphicFramePr>
+              <a:graphicFrameLocks xmlns:a="http://schemas.openxmlformats.org/drawingml/2006/main" noChangeAspect="1"/>
+            </wp:cNvGraphicFramePr>
+            <a:graphic xmlns:a="http://schemas.openxmlformats.org/drawingml/2006/main">
+              <a:graphicData uri="http://schemas.openxmlformats.org/drawingml/2006/picture">
+                <pic:pic xmlns:pic="http://schemas.openxmlformats.org/drawingml/2006/picture">
+                  <pic:nvPicPr>
+                    <pic:cNvPr id="1" name=""/>
+                    <pic:cNvPicPr/>
+                  </pic:nvPicPr>
+                  <pic:blipFill rotWithShape="1">
+                    <a:blip r:embed="rId4"/>
+                    <a:srcRect l="6451" t="5919" r="4900" b="5919"/>
+                    <a:stretch/>
+                  </pic:blipFill>
+                  <pic:spPr bwMode="auto">
+                    <a:xfrm>
+                      <a:off x="0" y="0"/>
+                      <a:ext cx="2355850" cy="1797050"/>
+                    </a:xfrm>
+                    <a:prstGeom prst="rect">
+                      <a:avLst/>
+                    </a:prstGeom>
+                    <a:ln>
+                      <a:solidFill>
+                        <a:schemeClr val="tx1"/>
+                      </a:solidFill>
+                    </a:ln>
+                    <a:extLst>
+                      <a:ext uri="{53640926-AAD7-44D8-BBD7-CCE9431645EC}">
+                        <a14:shadowObscured xmlns:a14="http://schemas.microsoft.com/office/drawing/2010/main"/>
+                      </a:ext>
+                    </a:extLst>
+                  </pic:spPr>
+                </pic:pic>
+              </a:graphicData>
+            </a:graphic>
+            <wp14:sizeRelH relativeFrom="margin">
+              <wp14:pctWidth>0</wp14:pctWidth>
+            </wp14:sizeRelH>
+            <wp14:sizeRelV relativeFrom="margin">
+              <wp14:pctHeight>0</wp14:pctHeight>
+            </wp14:sizeRelV>
+          </wp:anchor>
+        </w:drawing>
+      </w:r>
+      <w:r>
+        <w:rPr>
           <w:rFonts w:ascii="Times New Roman" w:hAnsi="Times New Roman" w:cs="Times New Roman"/>
           <w:b/>
           <w:bCs/>
@@ -220,6 +367,70 @@
         </w:rPr>
         <w:tab/>
       </w:r>
+      <w:r>
+        <w:rPr>
+          <w:rFonts w:ascii="Times New Roman" w:hAnsi="Times New Roman" w:cs="Times New Roman"/>
+          <w:sz w:val="20"/>
+          <w:szCs w:val="20"/>
+        </w:rPr>
+        <w:t>Part 1: FSM Simulation</w:t>
+      </w:r>
+    </w:p>
+    <w:p>
+      <w:pPr>
+        <w:spacing w:after="0" w:line="360" w:lineRule="auto"/>
+        <w:rPr>
+          <w:rFonts w:ascii="Times New Roman" w:hAnsi="Times New Roman" w:cs="Times New Roman"/>
+          <w:sz w:val="20"/>
+          <w:szCs w:val="20"/>
+        </w:rPr>
+      </w:pPr>
+      <w:r>
+        <w:rPr>
+          <w:rFonts w:ascii="Times New Roman" w:hAnsi="Times New Roman" w:cs="Times New Roman"/>
+          <w:sz w:val="20"/>
+          <w:szCs w:val="20"/>
+        </w:rPr>
+        <w:tab/>
+      </w:r>
+      <w:r>
+        <w:rPr>
+          <w:rFonts w:ascii="Times New Roman" w:hAnsi="Times New Roman" w:cs="Times New Roman"/>
+          <w:sz w:val="20"/>
+          <w:szCs w:val="20"/>
+        </w:rPr>
+        <w:tab/>
+      </w:r>
+    </w:p>
+    <w:p>
+      <w:pPr>
+        <w:spacing w:after="0" w:line="360" w:lineRule="auto"/>
+        <w:ind w:firstLine="720"/>
+        <w:rPr>
+          <w:rFonts w:ascii="Times New Roman" w:hAnsi="Times New Roman" w:cs="Times New Roman"/>
+          <w:sz w:val="20"/>
+          <w:szCs w:val="20"/>
+        </w:rPr>
+      </w:pPr>
+      <w:r>
+        <w:rPr>
+          <w:rFonts w:ascii="Times New Roman" w:hAnsi="Times New Roman" w:cs="Times New Roman"/>
+          <w:sz w:val="20"/>
+          <w:szCs w:val="20"/>
+        </w:rPr>
+        <w:t>Part 2: Register File and Simulation</w:t>
+      </w:r>
+    </w:p>
+    <w:p>
+      <w:pPr>
+        <w:spacing w:after="0" w:line="360" w:lineRule="auto"/>
+        <w:ind w:firstLine="720"/>
+        <w:rPr>
+          <w:rFonts w:ascii="Times New Roman" w:hAnsi="Times New Roman" w:cs="Times New Roman"/>
+          <w:sz w:val="20"/>
+          <w:szCs w:val="20"/>
+        </w:rPr>
+      </w:pPr>
       <w:r>
         <w:rPr>
           <w:rFonts w:ascii="Times New Roman" w:hAnsi="Times New Roman" w:cs="Times New Roman"/>

</xml_diff>

<commit_message>
just messing with things while writing the report
</commit_message>
<xml_diff>
--- a/Lab_01/Lab1Report.docx
+++ b/Lab_01/Lab1Report.docx
@@ -19,16 +19,14 @@
         </w:rPr>
         <w:t>Jaci Reichenberger</w:t>
       </w:r>
-    </w:p>
-    <w:p>
-      <w:pPr>
-        <w:spacing w:after="0" w:line="360" w:lineRule="auto"/>
-        <w:rPr>
-          <w:rFonts w:ascii="Times New Roman" w:hAnsi="Times New Roman" w:cs="Times New Roman"/>
-          <w:sz w:val="20"/>
-          <w:szCs w:val="20"/>
-        </w:rPr>
-      </w:pPr>
+      <w:r>
+        <w:rPr>
+          <w:rFonts w:ascii="Times New Roman" w:hAnsi="Times New Roman" w:cs="Times New Roman"/>
+          <w:sz w:val="20"/>
+          <w:szCs w:val="20"/>
+        </w:rPr>
+        <w:t xml:space="preserve">, </w:t>
+      </w:r>
       <w:r>
         <w:rPr>
           <w:rFonts w:ascii="Times New Roman" w:hAnsi="Times New Roman" w:cs="Times New Roman"/>
@@ -55,16 +53,14 @@
         </w:rPr>
         <w:t>Stephen Potter</w:t>
       </w:r>
-    </w:p>
-    <w:p>
-      <w:pPr>
-        <w:spacing w:after="0" w:line="360" w:lineRule="auto"/>
-        <w:rPr>
-          <w:rFonts w:ascii="Times New Roman" w:hAnsi="Times New Roman" w:cs="Times New Roman"/>
-          <w:sz w:val="20"/>
-          <w:szCs w:val="20"/>
-        </w:rPr>
-      </w:pPr>
+      <w:r>
+        <w:rPr>
+          <w:rFonts w:ascii="Times New Roman" w:hAnsi="Times New Roman" w:cs="Times New Roman"/>
+          <w:sz w:val="20"/>
+          <w:szCs w:val="20"/>
+        </w:rPr>
+        <w:t xml:space="preserve">, </w:t>
+      </w:r>
       <w:r>
         <w:rPr>
           <w:rFonts w:ascii="Times New Roman" w:hAnsi="Times New Roman" w:cs="Times New Roman"/>
@@ -72,6 +68,24 @@
           <w:szCs w:val="20"/>
         </w:rPr>
         <w:t>A11341625</w:t>
+      </w:r>
+    </w:p>
+    <w:p>
+      <w:pPr>
+        <w:spacing w:after="0" w:line="360" w:lineRule="auto"/>
+        <w:rPr>
+          <w:rFonts w:ascii="Times New Roman" w:hAnsi="Times New Roman" w:cs="Times New Roman"/>
+          <w:sz w:val="20"/>
+          <w:szCs w:val="20"/>
+        </w:rPr>
+      </w:pPr>
+      <w:r>
+        <w:rPr>
+          <w:rFonts w:ascii="Times New Roman" w:hAnsi="Times New Roman" w:cs="Times New Roman"/>
+          <w:sz w:val="20"/>
+          <w:szCs w:val="20"/>
+        </w:rPr>
+        <w:t>ECEN 4243: Computer Architecture</w:t>
       </w:r>
     </w:p>
     <w:p>
@@ -299,16 +313,16 @@
           <w:noProof/>
         </w:rPr>
         <w:drawing>
-          <wp:anchor distT="0" distB="0" distL="114300" distR="114300" simplePos="0" relativeHeight="251659264" behindDoc="0" locked="0" layoutInCell="1" allowOverlap="1" wp14:anchorId="08C9FF9A" wp14:editId="395EC5DF">
+          <wp:anchor distT="0" distB="0" distL="114300" distR="114300" simplePos="0" relativeHeight="251659264" behindDoc="0" locked="0" layoutInCell="1" allowOverlap="1" wp14:anchorId="08C9FF9A" wp14:editId="505CE26D">
             <wp:simplePos x="0" y="0"/>
             <wp:positionH relativeFrom="margin">
               <wp:align>center</wp:align>
             </wp:positionH>
             <wp:positionV relativeFrom="paragraph">
-              <wp:posOffset>184150</wp:posOffset>
+              <wp:posOffset>218440</wp:posOffset>
             </wp:positionV>
-            <wp:extent cx="2355850" cy="1797050"/>
-            <wp:effectExtent l="19050" t="19050" r="25400" b="12700"/>
+            <wp:extent cx="2959100" cy="2256790"/>
+            <wp:effectExtent l="19050" t="19050" r="12700" b="10160"/>
             <wp:wrapTopAndBottom/>
             <wp:docPr id="1" name="Picture 1"/>
             <wp:cNvGraphicFramePr>
@@ -329,7 +343,7 @@
                   <pic:spPr bwMode="auto">
                     <a:xfrm>
                       <a:off x="0" y="0"/>
-                      <a:ext cx="2355850" cy="1797050"/>
+                      <a:ext cx="2959100" cy="2256790"/>
                     </a:xfrm>
                     <a:prstGeom prst="rect">
                       <a:avLst/>
@@ -360,109 +374,370 @@
       <w:r>
         <w:rPr>
           <w:rFonts w:ascii="Times New Roman" w:hAnsi="Times New Roman" w:cs="Times New Roman"/>
+          <w:sz w:val="20"/>
+          <w:szCs w:val="20"/>
+        </w:rPr>
+        <w:t>Part 1: FSM Simulation</w:t>
+      </w:r>
+    </w:p>
+    <w:p>
+      <w:pPr>
+        <w:spacing w:after="0" w:line="360" w:lineRule="auto"/>
+        <w:ind w:firstLine="720"/>
+        <w:rPr>
+          <w:rFonts w:ascii="Times New Roman" w:hAnsi="Times New Roman" w:cs="Times New Roman"/>
+          <w:sz w:val="20"/>
+          <w:szCs w:val="20"/>
+        </w:rPr>
+      </w:pPr>
+      <w:r>
+        <w:rPr>
+          <w:rFonts w:ascii="Times New Roman" w:hAnsi="Times New Roman" w:cs="Times New Roman"/>
+          <w:sz w:val="20"/>
+          <w:szCs w:val="20"/>
+        </w:rPr>
+        <w:t>The figure above is a basic Mealy Finite State Machine (FSM). The code was given for this part, but all the</w:t>
+      </w:r>
+      <w:r>
+        <w:rPr>
+          <w:rFonts w:ascii="Times New Roman" w:hAnsi="Times New Roman" w:cs="Times New Roman"/>
+          <w:sz w:val="20"/>
+          <w:szCs w:val="20"/>
+        </w:rPr>
+        <w:t xml:space="preserve"> </w:t>
+      </w:r>
+      <w:r>
+        <w:rPr>
+          <w:rFonts w:ascii="Times New Roman" w:hAnsi="Times New Roman" w:cs="Times New Roman"/>
+          <w:sz w:val="20"/>
+          <w:szCs w:val="20"/>
+        </w:rPr>
+        <w:t xml:space="preserve">code did was explain what this diagram does. This FSM works with inputs and outputs. Based on whether the input is a one or a zero will determine if this FSM moves on to the next state or not, and its output depends on the input as well. For example, in the above FSM, if the input is a zero, then it will stay in S0 with an output of one. If the input is a one, however, it will move from S0 to S2 and output a zero. All this is seen using the given testbench and the DO file that output the various waveforms for the various states of this FSM. </w:t>
+      </w:r>
+    </w:p>
+    <w:p>
+      <w:pPr>
+        <w:spacing w:after="0" w:line="360" w:lineRule="auto"/>
+        <w:ind w:left="720" w:firstLine="720"/>
+        <w:rPr>
+          <w:rFonts w:ascii="Times New Roman" w:hAnsi="Times New Roman" w:cs="Times New Roman"/>
+          <w:sz w:val="20"/>
+          <w:szCs w:val="20"/>
+        </w:rPr>
+      </w:pPr>
+    </w:p>
+    <w:p>
+      <w:pPr>
+        <w:spacing w:after="0" w:line="360" w:lineRule="auto"/>
+        <w:ind w:left="720" w:firstLine="720"/>
+        <w:rPr>
+          <w:rFonts w:ascii="Times New Roman" w:hAnsi="Times New Roman" w:cs="Times New Roman"/>
+          <w:sz w:val="20"/>
+          <w:szCs w:val="20"/>
+        </w:rPr>
+      </w:pPr>
+    </w:p>
+    <w:p>
+      <w:pPr>
+        <w:spacing w:after="0" w:line="360" w:lineRule="auto"/>
+        <w:ind w:left="720" w:firstLine="720"/>
+        <w:rPr>
+          <w:rFonts w:ascii="Times New Roman" w:hAnsi="Times New Roman" w:cs="Times New Roman"/>
+          <w:sz w:val="20"/>
+          <w:szCs w:val="20"/>
+        </w:rPr>
+      </w:pPr>
+    </w:p>
+    <w:p>
+      <w:pPr>
+        <w:spacing w:after="0" w:line="360" w:lineRule="auto"/>
+        <w:ind w:left="720" w:firstLine="720"/>
+        <w:rPr>
+          <w:rFonts w:ascii="Times New Roman" w:hAnsi="Times New Roman" w:cs="Times New Roman"/>
+          <w:sz w:val="20"/>
+          <w:szCs w:val="20"/>
+        </w:rPr>
+      </w:pPr>
+    </w:p>
+    <w:p>
+      <w:pPr>
+        <w:spacing w:after="0" w:line="360" w:lineRule="auto"/>
+        <w:rPr>
+          <w:rFonts w:ascii="Times New Roman" w:hAnsi="Times New Roman" w:cs="Times New Roman"/>
+          <w:sz w:val="20"/>
+          <w:szCs w:val="20"/>
+        </w:rPr>
+      </w:pPr>
+      <w:r>
+        <w:rPr>
+          <w:noProof/>
+        </w:rPr>
+        <w:lastRenderedPageBreak/>
+        <w:drawing>
+          <wp:anchor distT="0" distB="0" distL="114300" distR="114300" simplePos="0" relativeHeight="251661312" behindDoc="0" locked="0" layoutInCell="1" allowOverlap="1" wp14:anchorId="02C37B01" wp14:editId="180DF9BF">
+            <wp:simplePos x="0" y="0"/>
+            <wp:positionH relativeFrom="margin">
+              <wp:align>center</wp:align>
+            </wp:positionH>
+            <wp:positionV relativeFrom="paragraph">
+              <wp:posOffset>189865</wp:posOffset>
+            </wp:positionV>
+            <wp:extent cx="2806700" cy="2143760"/>
+            <wp:effectExtent l="19050" t="19050" r="12700" b="27940"/>
+            <wp:wrapTopAndBottom/>
+            <wp:docPr id="2" name="Picture 2"/>
+            <wp:cNvGraphicFramePr>
+              <a:graphicFrameLocks xmlns:a="http://schemas.openxmlformats.org/drawingml/2006/main" noChangeAspect="1"/>
+            </wp:cNvGraphicFramePr>
+            <a:graphic xmlns:a="http://schemas.openxmlformats.org/drawingml/2006/main">
+              <a:graphicData uri="http://schemas.openxmlformats.org/drawingml/2006/picture">
+                <pic:pic xmlns:pic="http://schemas.openxmlformats.org/drawingml/2006/picture">
+                  <pic:nvPicPr>
+                    <pic:cNvPr id="1" name=""/>
+                    <pic:cNvPicPr/>
+                  </pic:nvPicPr>
+                  <pic:blipFill rotWithShape="1">
+                    <a:blip r:embed="rId5">
+                      <a:extLst>
+                        <a:ext uri="{BEBA8EAE-BF5A-486C-A8C5-ECC9F3942E4B}">
+                          <a14:imgProps xmlns:a14="http://schemas.microsoft.com/office/drawing/2010/main">
+                            <a14:imgLayer r:embed="rId6">
+                              <a14:imgEffect>
+                                <a14:backgroundRemoval t="2989" b="99770" l="906" r="96920">
+                                  <a14:foregroundMark x1="33152" y1="31034" x2="4891" y2="28506"/>
+                                  <a14:foregroundMark x1="4891" y1="28506" x2="1993" y2="39770"/>
+                                  <a14:foregroundMark x1="1993" y1="39770" x2="1630" y2="62989"/>
+                                  <a14:foregroundMark x1="1630" y1="62989" x2="7065" y2="72874"/>
+                                  <a14:foregroundMark x1="7065" y1="72874" x2="26268" y2="78851"/>
+                                  <a14:foregroundMark x1="26268" y1="78851" x2="32790" y2="88506"/>
+                                  <a14:foregroundMark x1="32790" y1="88506" x2="36775" y2="99770"/>
+                                  <a14:foregroundMark x1="36775" y1="99770" x2="66848" y2="98161"/>
+                                  <a14:foregroundMark x1="66848" y1="98161" x2="76268" y2="99080"/>
+                                  <a14:foregroundMark x1="76268" y1="99080" x2="84601" y2="77471"/>
+                                  <a14:foregroundMark x1="84601" y1="77471" x2="93116" y2="71954"/>
+                                  <a14:foregroundMark x1="93116" y1="71954" x2="98188" y2="61379"/>
+                                  <a14:foregroundMark x1="98188" y1="61379" x2="96558" y2="36552"/>
+                                  <a14:foregroundMark x1="96558" y1="36552" x2="92279" y2="29763"/>
+                                  <a14:foregroundMark x1="86310" y1="25512" x2="81884" y2="23678"/>
+                                  <a14:foregroundMark x1="81884" y1="23678" x2="69746" y2="4828"/>
+                                  <a14:foregroundMark x1="69746" y1="4828" x2="49819" y2="5517"/>
+                                  <a14:foregroundMark x1="49819" y1="5517" x2="31341" y2="18851"/>
+                                  <a14:foregroundMark x1="31341" y1="18851" x2="8333" y2="24828"/>
+                                  <a14:foregroundMark x1="8333" y1="24828" x2="906" y2="29425"/>
+                                  <a14:foregroundMark x1="50906" y1="8506" x2="59058" y2="3448"/>
+                                  <a14:foregroundMark x1="59058" y1="3448" x2="68841" y2="3448"/>
+                                  <a14:foregroundMark x1="68841" y1="3448" x2="75362" y2="11724"/>
+                                  <a14:foregroundMark x1="75362" y1="11724" x2="69384" y2="20920"/>
+                                  <a14:foregroundMark x1="69384" y1="20920" x2="50906" y2="18161"/>
+                                  <a14:foregroundMark x1="50906" y1="18161" x2="49819" y2="7126"/>
+                                  <a14:foregroundMark x1="74094" y1="8276" x2="65399" y2="2989"/>
+                                  <a14:foregroundMark x1="65399" y1="2989" x2="55978" y2="3218"/>
+                                  <a14:foregroundMark x1="55978" y1="3218" x2="50725" y2="8506"/>
+                                  <a14:foregroundMark x1="80616" y1="25287" x2="71014" y2="20690"/>
+                                  <a14:foregroundMark x1="71014" y1="20690" x2="39312" y2="22299"/>
+                                  <a14:foregroundMark x1="39312" y1="22299" x2="17935" y2="30805"/>
+                                  <a14:foregroundMark x1="17935" y1="30805" x2="7971" y2="30575"/>
+                                  <a14:foregroundMark x1="7971" y1="30575" x2="1993" y2="39540"/>
+                                  <a14:foregroundMark x1="1993" y1="39540" x2="2717" y2="63448"/>
+                                  <a14:foregroundMark x1="2717" y1="63448" x2="9783" y2="73103"/>
+                                  <a14:foregroundMark x1="9783" y1="73103" x2="27717" y2="82989"/>
+                                  <a14:foregroundMark x1="27717" y1="82989" x2="45471" y2="95632"/>
+                                  <a14:foregroundMark x1="45471" y1="95632" x2="55978" y2="95632"/>
+                                  <a14:foregroundMark x1="55978" y1="95632" x2="78442" y2="93563"/>
+                                  <a14:foregroundMark x1="78442" y1="93563" x2="95109" y2="71264"/>
+                                  <a14:foregroundMark x1="95109" y1="71264" x2="97101" y2="35632"/>
+                                  <a14:foregroundMark x1="97101" y1="35632" x2="92780" y2="29625"/>
+                                  <a14:foregroundMark x1="86649" y1="24854" x2="76630" y2="24138"/>
+                                  <a14:foregroundMark x1="61594" y1="24598" x2="60688" y2="61379"/>
+                                  <a14:foregroundMark x1="60688" y1="61379" x2="62138" y2="65057"/>
+                                  <a14:foregroundMark x1="53804" y1="91724" x2="53623" y2="99770"/>
+                                  <a14:backgroundMark x1="90942" y1="6437" x2="90217" y2="17931"/>
+                                  <a14:backgroundMark x1="90217" y1="17931" x2="98551" y2="23908"/>
+                                  <a14:backgroundMark x1="98551" y1="23908" x2="99094" y2="23908"/>
+                                  <a14:backgroundMark x1="92935" y1="8046" x2="91304" y2="20000"/>
+                                  <a14:backgroundMark x1="91304" y1="20000" x2="99275" y2="25977"/>
+                                  <a14:backgroundMark x1="99275" y1="25977" x2="99819" y2="25977"/>
+                                  <a14:backgroundMark x1="93116" y1="15402" x2="99275" y2="23678"/>
+                                  <a14:backgroundMark x1="99275" y1="23678" x2="87138" y2="23908"/>
+                                  <a14:backgroundMark x1="87138" y1="23908" x2="99638" y2="24598"/>
+                                  <a14:backgroundMark x1="99638" y1="24598" x2="91486" y2="19080"/>
+                                  <a14:backgroundMark x1="91486" y1="19080" x2="93478" y2="7816"/>
+                                  <a14:backgroundMark x1="93478" y1="7816" x2="82971" y2="6437"/>
+                                  <a14:backgroundMark x1="82971" y1="6437" x2="96739" y2="6437"/>
+                                  <a14:backgroundMark x1="96739" y1="6437" x2="91848" y2="8506"/>
+                                  <a14:backgroundMark x1="96739" y1="10345" x2="99819" y2="17701"/>
+                                  <a14:backgroundMark x1="95290" y1="18621" x2="89493" y2="20460"/>
+                                  <a14:backgroundMark x1="94022" y1="17701" x2="90942" y2="19540"/>
+                                  <a14:backgroundMark x1="98732" y1="23218" x2="99819" y2="23908"/>
+                                  <a14:backgroundMark x1="98370" y1="20000" x2="99457" y2="17471"/>
+                                  <a14:backgroundMark x1="98913" y1="4598" x2="97283" y2="21839"/>
+                                  <a14:backgroundMark x1="97283" y1="5287" x2="96920" y2="21839"/>
+                                  <a14:backgroundMark x1="96196" y1="4828" x2="96196" y2="4828"/>
+                                  <a14:backgroundMark x1="95833" y1="5977" x2="96920" y2="7126"/>
+                                  <a14:backgroundMark x1="96739" y1="6207" x2="99819" y2="16322"/>
+                                  <a14:backgroundMark x1="96014" y1="4828" x2="96014" y2="4828"/>
+                                  <a14:backgroundMark x1="98913" y1="5287" x2="99638" y2="17701"/>
+                                  <a14:backgroundMark x1="99638" y1="17701" x2="98913" y2="19080"/>
+                                  <a14:backgroundMark x1="97283" y1="2529" x2="99094" y2="8966"/>
+                                  <a14:backgroundMark x1="95833" y1="2299" x2="99819" y2="1149"/>
+                                  <a14:backgroundMark x1="95290" y1="2989" x2="99819" y2="1149"/>
+                                  <a14:backgroundMark x1="96014" y1="8046" x2="95109" y2="0"/>
+                                  <a14:backgroundMark x1="91123" y1="5747" x2="90580" y2="24138"/>
+                                  <a14:backgroundMark x1="90761" y1="26437" x2="99094" y2="24138"/>
+                                  <a14:backgroundMark x1="90942" y1="24598" x2="99819" y2="25057"/>
+                                  <a14:backgroundMark x1="86413" y1="5977" x2="98551" y2="5057"/>
+                                  <a14:backgroundMark x1="90217" y1="24598" x2="98732" y2="25517"/>
+                                  <a14:backgroundMark x1="91486" y1="24828" x2="99819" y2="26437"/>
+                                </a14:backgroundRemoval>
+                              </a14:imgEffect>
+                            </a14:imgLayer>
+                          </a14:imgProps>
+                        </a:ext>
+                      </a:extLst>
+                    </a:blip>
+                    <a:srcRect t="2760" b="305"/>
+                    <a:stretch/>
+                  </pic:blipFill>
+                  <pic:spPr bwMode="auto">
+                    <a:xfrm>
+                      <a:off x="0" y="0"/>
+                      <a:ext cx="2806700" cy="2143760"/>
+                    </a:xfrm>
+                    <a:prstGeom prst="rect">
+                      <a:avLst/>
+                    </a:prstGeom>
+                    <a:ln>
+                      <a:solidFill>
+                        <a:schemeClr val="tx1"/>
+                      </a:solidFill>
+                    </a:ln>
+                    <a:extLst>
+                      <a:ext uri="{53640926-AAD7-44D8-BBD7-CCE9431645EC}">
+                        <a14:shadowObscured xmlns:a14="http://schemas.microsoft.com/office/drawing/2010/main"/>
+                      </a:ext>
+                    </a:extLst>
+                  </pic:spPr>
+                </pic:pic>
+              </a:graphicData>
+            </a:graphic>
+            <wp14:sizeRelH relativeFrom="margin">
+              <wp14:pctWidth>0</wp14:pctWidth>
+            </wp14:sizeRelH>
+            <wp14:sizeRelV relativeFrom="margin">
+              <wp14:pctHeight>0</wp14:pctHeight>
+            </wp14:sizeRelV>
+          </wp:anchor>
+        </w:drawing>
+      </w:r>
+      <w:r>
+        <w:rPr>
+          <w:rFonts w:ascii="Times New Roman" w:hAnsi="Times New Roman" w:cs="Times New Roman"/>
+          <w:sz w:val="20"/>
+          <w:szCs w:val="20"/>
+        </w:rPr>
+        <w:t>Part 2: Register File and Simulation</w:t>
+      </w:r>
+    </w:p>
+    <w:p>
+      <w:pPr>
+        <w:spacing w:after="0" w:line="360" w:lineRule="auto"/>
+        <w:ind w:firstLine="720"/>
+        <w:rPr>
+          <w:rFonts w:ascii="Times New Roman" w:hAnsi="Times New Roman" w:cs="Times New Roman"/>
+          <w:sz w:val="20"/>
+          <w:szCs w:val="20"/>
+        </w:rPr>
+      </w:pPr>
+      <w:r>
+        <w:rPr>
+          <w:rFonts w:ascii="Times New Roman" w:hAnsi="Times New Roman" w:cs="Times New Roman"/>
+          <w:sz w:val="20"/>
+          <w:szCs w:val="20"/>
+        </w:rPr>
+        <w:t>The second part of the lab was to create the code, testbench, and DO file for a register. A file was</w:t>
+      </w:r>
+      <w:r>
+        <w:rPr>
+          <w:rFonts w:ascii="Times New Roman" w:hAnsi="Times New Roman" w:cs="Times New Roman"/>
+          <w:sz w:val="20"/>
+          <w:szCs w:val="20"/>
+        </w:rPr>
+        <w:t xml:space="preserve"> </w:t>
+      </w:r>
+      <w:r>
+        <w:rPr>
+          <w:rFonts w:ascii="Times New Roman" w:hAnsi="Times New Roman" w:cs="Times New Roman"/>
+          <w:sz w:val="20"/>
+          <w:szCs w:val="20"/>
+        </w:rPr>
+        <w:t xml:space="preserve">given that contained the variables needed to write the code in order implement the register. </w:t>
+      </w:r>
+      <w:r>
+        <w:rPr>
+          <w:rFonts w:ascii="Times New Roman" w:hAnsi="Times New Roman" w:cs="Times New Roman"/>
+          <w:sz w:val="20"/>
+          <w:szCs w:val="20"/>
+        </w:rPr>
+        <w:t>For the inputs, there are two 5-bit source register numbers (ra1, ra2), one 5-bit destination register number (wa3), one 32-bit wide date port for writes (wd3), one write enable signal (we3), a clock (</w:t>
+      </w:r>
+      <w:proofErr w:type="spellStart"/>
+      <w:r>
+        <w:rPr>
+          <w:rFonts w:ascii="Times New Roman" w:hAnsi="Times New Roman" w:cs="Times New Roman"/>
+          <w:sz w:val="20"/>
+          <w:szCs w:val="20"/>
+        </w:rPr>
+        <w:t>clk</w:t>
+      </w:r>
+      <w:proofErr w:type="spellEnd"/>
+      <w:r>
+        <w:rPr>
+          <w:rFonts w:ascii="Times New Roman" w:hAnsi="Times New Roman" w:cs="Times New Roman"/>
+          <w:sz w:val="20"/>
+          <w:szCs w:val="20"/>
+        </w:rPr>
+        <w:t xml:space="preserve">), and two 32-bit register values (rd1, rd2) for the outputs. </w:t>
+      </w:r>
+    </w:p>
+    <w:p>
+      <w:pPr>
+        <w:spacing w:after="0" w:line="360" w:lineRule="auto"/>
+        <w:ind w:firstLine="720"/>
+        <w:rPr>
+          <w:rFonts w:ascii="Times New Roman" w:hAnsi="Times New Roman" w:cs="Times New Roman"/>
+          <w:sz w:val="20"/>
+          <w:szCs w:val="20"/>
+        </w:rPr>
+      </w:pPr>
+      <w:r>
+        <w:rPr>
+          <w:rFonts w:ascii="Times New Roman" w:hAnsi="Times New Roman" w:cs="Times New Roman"/>
+          <w:sz w:val="20"/>
+          <w:szCs w:val="20"/>
+        </w:rPr>
+        <w:t xml:space="preserve">Baseline design and implementation. </w:t>
+      </w:r>
+      <w:r>
+        <w:rPr>
+          <w:rFonts w:ascii="Times New Roman" w:hAnsi="Times New Roman" w:cs="Times New Roman"/>
+          <w:sz w:val="20"/>
+          <w:szCs w:val="20"/>
+        </w:rPr>
+        <w:t>Figures (FSM). How figure works. (&lt;1pg)</w:t>
+      </w:r>
+    </w:p>
+    <w:p>
+      <w:pPr>
+        <w:spacing w:after="0" w:line="360" w:lineRule="auto"/>
+        <w:rPr>
+          <w:rFonts w:ascii="Times New Roman" w:hAnsi="Times New Roman" w:cs="Times New Roman"/>
           <w:b/>
           <w:bCs/>
           <w:sz w:val="20"/>
           <w:szCs w:val="20"/>
         </w:rPr>
-        <w:tab/>
-      </w:r>
-      <w:r>
-        <w:rPr>
-          <w:rFonts w:ascii="Times New Roman" w:hAnsi="Times New Roman" w:cs="Times New Roman"/>
-          <w:sz w:val="20"/>
-          <w:szCs w:val="20"/>
-        </w:rPr>
-        <w:t>Part 1: FSM Simulation</w:t>
-      </w:r>
-    </w:p>
-    <w:p>
-      <w:pPr>
-        <w:spacing w:after="0" w:line="360" w:lineRule="auto"/>
-        <w:ind w:left="720" w:firstLine="720"/>
-        <w:rPr>
-          <w:rFonts w:ascii="Times New Roman" w:hAnsi="Times New Roman" w:cs="Times New Roman"/>
-          <w:sz w:val="20"/>
-          <w:szCs w:val="20"/>
-        </w:rPr>
-      </w:pPr>
-      <w:r>
-        <w:rPr>
-          <w:rFonts w:ascii="Times New Roman" w:hAnsi="Times New Roman" w:cs="Times New Roman"/>
-          <w:sz w:val="20"/>
-          <w:szCs w:val="20"/>
-        </w:rPr>
-        <w:t xml:space="preserve">The figure above is a basic Mealy Finite State Machine (FSM). The code was given for this part, but all the code did was explain what this diagram does. This FSM works with inputs and outputs. Based on whether the input is a one or a zero will determine if this FSM moves on to the next state or not, and its output depends on the input as well. For example, in the above FSM, if the input is a zero, then it will stay in S0 with an output of one. If the input is a one, however, it will move from S0 to S2 and output a zero. All this is seen using the given testbench and the DO file that output the various waveforms for the various states of this FSM. </w:t>
-      </w:r>
-    </w:p>
-    <w:p>
-      <w:pPr>
-        <w:spacing w:after="0" w:line="360" w:lineRule="auto"/>
-        <w:ind w:firstLine="720"/>
-        <w:rPr>
-          <w:rFonts w:ascii="Times New Roman" w:hAnsi="Times New Roman" w:cs="Times New Roman"/>
-          <w:sz w:val="20"/>
-          <w:szCs w:val="20"/>
-        </w:rPr>
-      </w:pPr>
-      <w:r>
-        <w:rPr>
-          <w:rFonts w:ascii="Times New Roman" w:hAnsi="Times New Roman" w:cs="Times New Roman"/>
-          <w:sz w:val="20"/>
-          <w:szCs w:val="20"/>
-        </w:rPr>
-        <w:t>Part 2: Register File and Simulation</w:t>
-      </w:r>
-    </w:p>
-    <w:p>
-      <w:pPr>
-        <w:spacing w:after="0" w:line="360" w:lineRule="auto"/>
-        <w:ind w:firstLine="720"/>
-        <w:rPr>
-          <w:rFonts w:ascii="Times New Roman" w:hAnsi="Times New Roman" w:cs="Times New Roman"/>
-          <w:sz w:val="20"/>
-          <w:szCs w:val="20"/>
-        </w:rPr>
-      </w:pPr>
-      <w:r>
-        <w:rPr>
-          <w:rFonts w:ascii="Times New Roman" w:hAnsi="Times New Roman" w:cs="Times New Roman"/>
-          <w:sz w:val="20"/>
-          <w:szCs w:val="20"/>
-        </w:rPr>
-        <w:tab/>
-      </w:r>
-    </w:p>
-    <w:p>
-      <w:pPr>
-        <w:spacing w:after="0" w:line="360" w:lineRule="auto"/>
-        <w:ind w:firstLine="720"/>
-        <w:rPr>
-          <w:rFonts w:ascii="Times New Roman" w:hAnsi="Times New Roman" w:cs="Times New Roman"/>
-          <w:sz w:val="20"/>
-          <w:szCs w:val="20"/>
-        </w:rPr>
-      </w:pPr>
-      <w:r>
-        <w:rPr>
-          <w:rFonts w:ascii="Times New Roman" w:hAnsi="Times New Roman" w:cs="Times New Roman"/>
-          <w:sz w:val="20"/>
-          <w:szCs w:val="20"/>
-        </w:rPr>
-        <w:t xml:space="preserve">Baseline design and implementation. </w:t>
-      </w:r>
-      <w:r>
-        <w:rPr>
-          <w:rFonts w:ascii="Times New Roman" w:hAnsi="Times New Roman" w:cs="Times New Roman"/>
-          <w:sz w:val="20"/>
-          <w:szCs w:val="20"/>
-        </w:rPr>
-        <w:t>Figures (FSM). How figure works. (&lt;1pg)</w:t>
-      </w:r>
-    </w:p>
-    <w:p>
-      <w:pPr>
-        <w:spacing w:after="0" w:line="360" w:lineRule="auto"/>
+      </w:pPr>
+      <w:r>
         <w:rPr>
           <w:rFonts w:ascii="Times New Roman" w:hAnsi="Times New Roman" w:cs="Times New Roman"/>
           <w:b/>
@@ -470,6 +745,17 @@
           <w:sz w:val="20"/>
           <w:szCs w:val="20"/>
         </w:rPr>
+        <w:t>Section 3: Design</w:t>
+      </w:r>
+    </w:p>
+    <w:p>
+      <w:pPr>
+        <w:spacing w:after="0" w:line="360" w:lineRule="auto"/>
+        <w:rPr>
+          <w:rFonts w:ascii="Times New Roman" w:hAnsi="Times New Roman" w:cs="Times New Roman"/>
+          <w:sz w:val="20"/>
+          <w:szCs w:val="20"/>
+        </w:rPr>
       </w:pPr>
       <w:r>
         <w:rPr>
@@ -479,19 +765,30 @@
           <w:sz w:val="20"/>
           <w:szCs w:val="20"/>
         </w:rPr>
-        <w:t>Section 3: Design</w:t>
-      </w:r>
-    </w:p>
-    <w:p>
-      <w:pPr>
-        <w:spacing w:after="0" w:line="360" w:lineRule="auto"/>
-        <w:rPr>
-          <w:rFonts w:ascii="Times New Roman" w:hAnsi="Times New Roman" w:cs="Times New Roman"/>
-          <w:sz w:val="20"/>
-          <w:szCs w:val="20"/>
-        </w:rPr>
-      </w:pPr>
-      <w:r>
+        <w:tab/>
+      </w:r>
+      <w:r>
+        <w:rPr>
+          <w:rFonts w:ascii="Times New Roman" w:hAnsi="Times New Roman" w:cs="Times New Roman"/>
+          <w:sz w:val="20"/>
+          <w:szCs w:val="20"/>
+        </w:rPr>
+        <w:t xml:space="preserve">Overview of Design. Why you chose to implement that </w:t>
+      </w:r>
+      <w:proofErr w:type="gramStart"/>
+      <w:r>
+        <w:rPr>
+          <w:rFonts w:ascii="Times New Roman" w:hAnsi="Times New Roman" w:cs="Times New Roman"/>
+          <w:sz w:val="20"/>
+          <w:szCs w:val="20"/>
+        </w:rPr>
+        <w:t>way</w:t>
+      </w:r>
+      <w:proofErr w:type="gramEnd"/>
+    </w:p>
+    <w:p>
+      <w:pPr>
+        <w:spacing w:after="0" w:line="360" w:lineRule="auto"/>
         <w:rPr>
           <w:rFonts w:ascii="Times New Roman" w:hAnsi="Times New Roman" w:cs="Times New Roman"/>
           <w:b/>
@@ -499,30 +796,8 @@
           <w:sz w:val="20"/>
           <w:szCs w:val="20"/>
         </w:rPr>
-        <w:tab/>
-      </w:r>
-      <w:r>
-        <w:rPr>
-          <w:rFonts w:ascii="Times New Roman" w:hAnsi="Times New Roman" w:cs="Times New Roman"/>
-          <w:sz w:val="20"/>
-          <w:szCs w:val="20"/>
-        </w:rPr>
-        <w:t xml:space="preserve">Overview of Design. Why you chose to implement that </w:t>
-      </w:r>
-      <w:proofErr w:type="gramStart"/>
-      <w:r>
-        <w:rPr>
-          <w:rFonts w:ascii="Times New Roman" w:hAnsi="Times New Roman" w:cs="Times New Roman"/>
-          <w:sz w:val="20"/>
-          <w:szCs w:val="20"/>
-        </w:rPr>
-        <w:t>way</w:t>
-      </w:r>
-      <w:proofErr w:type="gramEnd"/>
-    </w:p>
-    <w:p>
-      <w:pPr>
-        <w:spacing w:after="0" w:line="360" w:lineRule="auto"/>
+      </w:pPr>
+      <w:r>
         <w:rPr>
           <w:rFonts w:ascii="Times New Roman" w:hAnsi="Times New Roman" w:cs="Times New Roman"/>
           <w:b/>
@@ -530,16 +805,6 @@
           <w:sz w:val="20"/>
           <w:szCs w:val="20"/>
         </w:rPr>
-      </w:pPr>
-      <w:r>
-        <w:rPr>
-          <w:rFonts w:ascii="Times New Roman" w:hAnsi="Times New Roman" w:cs="Times New Roman"/>
-          <w:b/>
-          <w:bCs/>
-          <w:sz w:val="20"/>
-          <w:szCs w:val="20"/>
-        </w:rPr>
-        <w:lastRenderedPageBreak/>
         <w:t>Section 4: Testing Strategy</w:t>
       </w:r>
     </w:p>

</xml_diff>

<commit_message>
My last additions for the night. Im going to finish Section 5 tom afternoonish
</commit_message>
<xml_diff>
--- a/Lab_01/Lab1Report.docx
+++ b/Lab_01/Lab1Report.docx
@@ -172,25 +172,7 @@
           <w:sz w:val="20"/>
           <w:szCs w:val="20"/>
         </w:rPr>
-        <w:t xml:space="preserve">The purpose of this lab is to introduce the Verilog tools that will be utilized in this class. Using code already provided, this lab introduced how to use </w:t>
-      </w:r>
-      <w:proofErr w:type="spellStart"/>
-      <w:r>
-        <w:rPr>
-          <w:rFonts w:ascii="Times New Roman" w:hAnsi="Times New Roman" w:cs="Times New Roman"/>
-          <w:sz w:val="20"/>
-          <w:szCs w:val="20"/>
-        </w:rPr>
-        <w:t>ModelSim</w:t>
-      </w:r>
-      <w:proofErr w:type="spellEnd"/>
-      <w:r>
-        <w:rPr>
-          <w:rFonts w:ascii="Times New Roman" w:hAnsi="Times New Roman" w:cs="Times New Roman"/>
-          <w:sz w:val="20"/>
-          <w:szCs w:val="20"/>
-        </w:rPr>
-        <w:t xml:space="preserve"> to view the output waveforms of an FSM. </w:t>
+        <w:t xml:space="preserve">The purpose of this lab is to introduce the Verilog tools that will be utilized in this class. Using code already provided, this lab introduced how to use ModelSim to view the output waveforms of an FSM. </w:t>
       </w:r>
       <w:r>
         <w:rPr>
@@ -206,25 +188,7 @@
           <w:sz w:val="20"/>
           <w:szCs w:val="20"/>
         </w:rPr>
-        <w:t xml:space="preserve">The second part of this lab introduced how to write code, a testbench, and modify a DO file in </w:t>
-      </w:r>
-      <w:proofErr w:type="spellStart"/>
-      <w:r>
-        <w:rPr>
-          <w:rFonts w:ascii="Times New Roman" w:hAnsi="Times New Roman" w:cs="Times New Roman"/>
-          <w:sz w:val="20"/>
-          <w:szCs w:val="20"/>
-        </w:rPr>
-        <w:t>ModelSim</w:t>
-      </w:r>
-      <w:proofErr w:type="spellEnd"/>
-      <w:r>
-        <w:rPr>
-          <w:rFonts w:ascii="Times New Roman" w:hAnsi="Times New Roman" w:cs="Times New Roman"/>
-          <w:sz w:val="20"/>
-          <w:szCs w:val="20"/>
-        </w:rPr>
-        <w:t xml:space="preserve"> in order to show both the input and the output</w:t>
+        <w:t>The second part of this lab introduced how to write code, a testbench, and modify a DO file in ModelSim in order to show both the input and the output</w:t>
       </w:r>
       <w:r>
         <w:rPr>
@@ -248,25 +212,7 @@
           <w:sz w:val="20"/>
           <w:szCs w:val="20"/>
         </w:rPr>
-        <w:t xml:space="preserve">. The code for the register was created following guidelines given for this lab. The testbench code was written to test the various guidelines given, and the DO file was only slightly changed from the FSM’s DO file.  All in all, this lab introduced students to </w:t>
-      </w:r>
-      <w:proofErr w:type="spellStart"/>
-      <w:r>
-        <w:rPr>
-          <w:rFonts w:ascii="Times New Roman" w:hAnsi="Times New Roman" w:cs="Times New Roman"/>
-          <w:sz w:val="20"/>
-          <w:szCs w:val="20"/>
-        </w:rPr>
-        <w:t>ModelSim</w:t>
-      </w:r>
-      <w:proofErr w:type="spellEnd"/>
-      <w:r>
-        <w:rPr>
-          <w:rFonts w:ascii="Times New Roman" w:hAnsi="Times New Roman" w:cs="Times New Roman"/>
-          <w:sz w:val="20"/>
-          <w:szCs w:val="20"/>
-        </w:rPr>
-        <w:t xml:space="preserve"> and reminded students how to code in Verilog</w:t>
+        <w:t>. The code for the register was created following guidelines given for this lab. The testbench code was written to test the various guidelines given, and the DO file was only slightly changed from the FSM’s DO file.  All in all, this lab introduced students to ModelSim and reminded students how to code in Verilog</w:t>
       </w:r>
       <w:r>
         <w:rPr>
@@ -306,23 +252,25 @@
           <w:rFonts w:ascii="Times New Roman" w:hAnsi="Times New Roman" w:cs="Times New Roman"/>
           <w:sz w:val="20"/>
           <w:szCs w:val="20"/>
+          <w:u w:val="single"/>
         </w:rPr>
       </w:pPr>
       <w:r>
         <w:rPr>
           <w:noProof/>
+          <w:u w:val="single"/>
         </w:rPr>
         <w:drawing>
-          <wp:anchor distT="0" distB="0" distL="114300" distR="114300" simplePos="0" relativeHeight="251659264" behindDoc="0" locked="0" layoutInCell="1" allowOverlap="1" wp14:anchorId="08C9FF9A" wp14:editId="505CE26D">
+          <wp:anchor distT="0" distB="0" distL="114300" distR="114300" simplePos="0" relativeHeight="251659264" behindDoc="0" locked="0" layoutInCell="1" allowOverlap="1" wp14:anchorId="08C9FF9A" wp14:editId="1D5AFAB1">
             <wp:simplePos x="0" y="0"/>
             <wp:positionH relativeFrom="margin">
               <wp:align>center</wp:align>
             </wp:positionH>
             <wp:positionV relativeFrom="paragraph">
-              <wp:posOffset>218440</wp:posOffset>
+              <wp:posOffset>222885</wp:posOffset>
             </wp:positionV>
-            <wp:extent cx="2959100" cy="2256790"/>
-            <wp:effectExtent l="19050" t="19050" r="12700" b="10160"/>
+            <wp:extent cx="1563370" cy="1192530"/>
+            <wp:effectExtent l="19050" t="19050" r="17780" b="26670"/>
             <wp:wrapTopAndBottom/>
             <wp:docPr id="1" name="Picture 1"/>
             <wp:cNvGraphicFramePr>
@@ -336,14 +284,14 @@
                     <pic:cNvPicPr/>
                   </pic:nvPicPr>
                   <pic:blipFill rotWithShape="1">
-                    <a:blip r:embed="rId4"/>
+                    <a:blip r:embed="rId6"/>
                     <a:srcRect l="6451" t="5919" r="4900" b="5919"/>
                     <a:stretch/>
                   </pic:blipFill>
                   <pic:spPr bwMode="auto">
                     <a:xfrm>
                       <a:off x="0" y="0"/>
-                      <a:ext cx="2959100" cy="2256790"/>
+                      <a:ext cx="1563370" cy="1192530"/>
                     </a:xfrm>
                     <a:prstGeom prst="rect">
                       <a:avLst/>
@@ -376,6 +324,7 @@
           <w:rFonts w:ascii="Times New Roman" w:hAnsi="Times New Roman" w:cs="Times New Roman"/>
           <w:sz w:val="20"/>
           <w:szCs w:val="20"/>
+          <w:u w:val="single"/>
         </w:rPr>
         <w:t>Part 1: FSM Simulation</w:t>
       </w:r>
@@ -418,72 +367,29 @@
     <w:p>
       <w:pPr>
         <w:spacing w:after="0" w:line="360" w:lineRule="auto"/>
-        <w:ind w:left="720" w:firstLine="720"/>
-        <w:rPr>
-          <w:rFonts w:ascii="Times New Roman" w:hAnsi="Times New Roman" w:cs="Times New Roman"/>
-          <w:sz w:val="20"/>
-          <w:szCs w:val="20"/>
-        </w:rPr>
-      </w:pPr>
-    </w:p>
-    <w:p>
-      <w:pPr>
-        <w:spacing w:after="0" w:line="360" w:lineRule="auto"/>
-        <w:ind w:left="720" w:firstLine="720"/>
-        <w:rPr>
-          <w:rFonts w:ascii="Times New Roman" w:hAnsi="Times New Roman" w:cs="Times New Roman"/>
-          <w:sz w:val="20"/>
-          <w:szCs w:val="20"/>
-        </w:rPr>
-      </w:pPr>
-    </w:p>
-    <w:p>
-      <w:pPr>
-        <w:spacing w:after="0" w:line="360" w:lineRule="auto"/>
-        <w:ind w:left="720" w:firstLine="720"/>
-        <w:rPr>
-          <w:rFonts w:ascii="Times New Roman" w:hAnsi="Times New Roman" w:cs="Times New Roman"/>
-          <w:sz w:val="20"/>
-          <w:szCs w:val="20"/>
-        </w:rPr>
-      </w:pPr>
-    </w:p>
-    <w:p>
-      <w:pPr>
-        <w:spacing w:after="0" w:line="360" w:lineRule="auto"/>
-        <w:ind w:left="720" w:firstLine="720"/>
-        <w:rPr>
-          <w:rFonts w:ascii="Times New Roman" w:hAnsi="Times New Roman" w:cs="Times New Roman"/>
-          <w:sz w:val="20"/>
-          <w:szCs w:val="20"/>
-        </w:rPr>
-      </w:pPr>
-    </w:p>
-    <w:p>
-      <w:pPr>
-        <w:spacing w:after="0" w:line="360" w:lineRule="auto"/>
-        <w:rPr>
-          <w:rFonts w:ascii="Times New Roman" w:hAnsi="Times New Roman" w:cs="Times New Roman"/>
-          <w:sz w:val="20"/>
-          <w:szCs w:val="20"/>
+        <w:rPr>
+          <w:rFonts w:ascii="Times New Roman" w:hAnsi="Times New Roman" w:cs="Times New Roman"/>
+          <w:sz w:val="20"/>
+          <w:szCs w:val="20"/>
+          <w:u w:val="single"/>
         </w:rPr>
       </w:pPr>
       <w:r>
         <w:rPr>
           <w:noProof/>
-        </w:rPr>
-        <w:lastRenderedPageBreak/>
+          <w:u w:val="single"/>
+        </w:rPr>
         <w:drawing>
-          <wp:anchor distT="0" distB="0" distL="114300" distR="114300" simplePos="0" relativeHeight="251661312" behindDoc="0" locked="0" layoutInCell="1" allowOverlap="1" wp14:anchorId="02C37B01" wp14:editId="180DF9BF">
+          <wp:anchor distT="0" distB="0" distL="114300" distR="114300" simplePos="0" relativeHeight="251661312" behindDoc="0" locked="0" layoutInCell="1" allowOverlap="1" wp14:anchorId="02C37B01" wp14:editId="1F673441">
             <wp:simplePos x="0" y="0"/>
             <wp:positionH relativeFrom="margin">
               <wp:align>center</wp:align>
             </wp:positionH>
             <wp:positionV relativeFrom="paragraph">
-              <wp:posOffset>189865</wp:posOffset>
+              <wp:posOffset>240030</wp:posOffset>
             </wp:positionV>
-            <wp:extent cx="2806700" cy="2143760"/>
-            <wp:effectExtent l="19050" t="19050" r="12700" b="27940"/>
+            <wp:extent cx="1764030" cy="1346835"/>
+            <wp:effectExtent l="19050" t="19050" r="26670" b="24765"/>
             <wp:wrapTopAndBottom/>
             <wp:docPr id="2" name="Picture 2"/>
             <wp:cNvGraphicFramePr>
@@ -497,11 +403,11 @@
                     <pic:cNvPicPr/>
                   </pic:nvPicPr>
                   <pic:blipFill rotWithShape="1">
-                    <a:blip r:embed="rId5">
+                    <a:blip r:embed="rId7">
                       <a:extLst>
                         <a:ext uri="{BEBA8EAE-BF5A-486C-A8C5-ECC9F3942E4B}">
                           <a14:imgProps xmlns:a14="http://schemas.microsoft.com/office/drawing/2010/main">
-                            <a14:imgLayer r:embed="rId6">
+                            <a14:imgLayer r:embed="rId8">
                               <a14:imgEffect>
                                 <a14:backgroundRemoval t="2989" b="99770" l="906" r="96920">
                                   <a14:foregroundMark x1="33152" y1="31034" x2="4891" y2="28506"/>
@@ -601,7 +507,7 @@
                   <pic:spPr bwMode="auto">
                     <a:xfrm>
                       <a:off x="0" y="0"/>
-                      <a:ext cx="2806700" cy="2143760"/>
+                      <a:ext cx="1764030" cy="1346835"/>
                     </a:xfrm>
                     <a:prstGeom prst="rect">
                       <a:avLst/>
@@ -634,6 +540,7 @@
           <w:rFonts w:ascii="Times New Roman" w:hAnsi="Times New Roman" w:cs="Times New Roman"/>
           <w:sz w:val="20"/>
           <w:szCs w:val="20"/>
+          <w:u w:val="single"/>
         </w:rPr>
         <w:t>Part 2: Register File and Simulation</w:t>
       </w:r>
@@ -678,52 +585,24 @@
           <w:sz w:val="20"/>
           <w:szCs w:val="20"/>
         </w:rPr>
-        <w:t>For the inputs, there are two 5-bit source register numbers (ra1, ra2), one 5-bit destination register number (wa3), one 32-bit wide date port for writes (wd3), one write enable signal (we3), a clock (</w:t>
-      </w:r>
-      <w:proofErr w:type="spellStart"/>
-      <w:r>
-        <w:rPr>
-          <w:rFonts w:ascii="Times New Roman" w:hAnsi="Times New Roman" w:cs="Times New Roman"/>
-          <w:sz w:val="20"/>
-          <w:szCs w:val="20"/>
-        </w:rPr>
-        <w:t>clk</w:t>
-      </w:r>
-      <w:proofErr w:type="spellEnd"/>
-      <w:r>
-        <w:rPr>
-          <w:rFonts w:ascii="Times New Roman" w:hAnsi="Times New Roman" w:cs="Times New Roman"/>
-          <w:sz w:val="20"/>
-          <w:szCs w:val="20"/>
-        </w:rPr>
-        <w:t xml:space="preserve">), and two 32-bit register values (rd1, rd2) for the outputs. </w:t>
-      </w:r>
-    </w:p>
-    <w:p>
-      <w:pPr>
-        <w:spacing w:after="0" w:line="360" w:lineRule="auto"/>
-        <w:ind w:firstLine="720"/>
-        <w:rPr>
-          <w:rFonts w:ascii="Times New Roman" w:hAnsi="Times New Roman" w:cs="Times New Roman"/>
-          <w:sz w:val="20"/>
-          <w:szCs w:val="20"/>
-        </w:rPr>
-      </w:pPr>
-      <w:r>
-        <w:rPr>
-          <w:rFonts w:ascii="Times New Roman" w:hAnsi="Times New Roman" w:cs="Times New Roman"/>
-          <w:sz w:val="20"/>
-          <w:szCs w:val="20"/>
-        </w:rPr>
-        <w:t xml:space="preserve">Baseline design and implementation. </w:t>
-      </w:r>
-      <w:r>
-        <w:rPr>
-          <w:rFonts w:ascii="Times New Roman" w:hAnsi="Times New Roman" w:cs="Times New Roman"/>
-          <w:sz w:val="20"/>
-          <w:szCs w:val="20"/>
-        </w:rPr>
-        <w:t>Figures (FSM). How figure works. (&lt;1pg)</w:t>
+        <w:t xml:space="preserve">For the inputs, there are two 5-bit </w:t>
+      </w:r>
+      <w:r>
+        <w:rPr>
+          <w:rFonts w:ascii="Times New Roman" w:hAnsi="Times New Roman" w:cs="Times New Roman"/>
+          <w:sz w:val="20"/>
+          <w:szCs w:val="20"/>
+        </w:rPr>
+        <w:lastRenderedPageBreak/>
+        <w:t xml:space="preserve">source register numbers (ra1, ra2), one 5-bit destination register number (wa3), one 32-bit wide date port for writes (wd3), one write enable signal (we3), a clock (clk), and two 32-bit register values (rd1, rd2) for the outputs. </w:t>
+      </w:r>
+      <w:r>
+        <w:rPr>
+          <w:rFonts w:ascii="Times New Roman" w:hAnsi="Times New Roman" w:cs="Times New Roman"/>
+          <w:sz w:val="20"/>
+          <w:szCs w:val="20"/>
+        </w:rPr>
+        <w:t>The register behaves as follows: Writes take effect synchronously on the rising edge of the clock and when write enable is asserted high, the read port should output the value of the selected register combinatorically, the read port will update on the rising clock edge when reading and writing the same register, reading register zero always return the value zero, and writing register zero has no effect. The testbench will verify these conditions, and the DO file implements the testbench in order to prove the correct outcomes have occurred with the waveforms.</w:t>
       </w:r>
     </w:p>
     <w:p>
@@ -773,18 +652,26 @@
           <w:sz w:val="20"/>
           <w:szCs w:val="20"/>
         </w:rPr>
-        <w:t xml:space="preserve">Overview of Design. Why you chose to implement that </w:t>
-      </w:r>
-      <w:proofErr w:type="gramStart"/>
-      <w:r>
-        <w:rPr>
-          <w:rFonts w:ascii="Times New Roman" w:hAnsi="Times New Roman" w:cs="Times New Roman"/>
-          <w:sz w:val="20"/>
-          <w:szCs w:val="20"/>
-        </w:rPr>
-        <w:t>way</w:t>
-      </w:r>
-      <w:proofErr w:type="gramEnd"/>
+        <w:t>Asdjfkl;</w:t>
+      </w:r>
+    </w:p>
+    <w:p>
+      <w:pPr>
+        <w:spacing w:after="0" w:line="360" w:lineRule="auto"/>
+        <w:rPr>
+          <w:rFonts w:ascii="Times New Roman" w:hAnsi="Times New Roman" w:cs="Times New Roman"/>
+          <w:sz w:val="20"/>
+          <w:szCs w:val="20"/>
+        </w:rPr>
+      </w:pPr>
+      <w:r>
+        <w:rPr>
+          <w:rFonts w:ascii="Times New Roman" w:hAnsi="Times New Roman" w:cs="Times New Roman"/>
+          <w:sz w:val="20"/>
+          <w:szCs w:val="20"/>
+        </w:rPr>
+        <w:t>Overview of Design. Why you chose to implement that way</w:t>
+      </w:r>
     </w:p>
     <w:p>
       <w:pPr>
@@ -833,18 +720,26 @@
           <w:sz w:val="20"/>
           <w:szCs w:val="20"/>
         </w:rPr>
-        <w:t xml:space="preserve">Tb. What happened in tb. Table with test results. Explain why it proves design </w:t>
-      </w:r>
-      <w:proofErr w:type="gramStart"/>
-      <w:r>
-        <w:rPr>
-          <w:rFonts w:ascii="Times New Roman" w:hAnsi="Times New Roman" w:cs="Times New Roman"/>
-          <w:sz w:val="20"/>
-          <w:szCs w:val="20"/>
-        </w:rPr>
-        <w:t>works</w:t>
-      </w:r>
-      <w:proofErr w:type="gramEnd"/>
+        <w:t>Asjdkfl;</w:t>
+      </w:r>
+    </w:p>
+    <w:p>
+      <w:pPr>
+        <w:spacing w:after="0" w:line="360" w:lineRule="auto"/>
+        <w:rPr>
+          <w:rFonts w:ascii="Times New Roman" w:hAnsi="Times New Roman" w:cs="Times New Roman"/>
+          <w:sz w:val="20"/>
+          <w:szCs w:val="20"/>
+        </w:rPr>
+      </w:pPr>
+      <w:r>
+        <w:rPr>
+          <w:rFonts w:ascii="Times New Roman" w:hAnsi="Times New Roman" w:cs="Times New Roman"/>
+          <w:sz w:val="20"/>
+          <w:szCs w:val="20"/>
+        </w:rPr>
+        <w:t>Tb. What happened in tb. Table with test results. Explain why it proves design works</w:t>
+      </w:r>
     </w:p>
     <w:p>
       <w:pPr>
@@ -875,18 +770,362 @@
           <w:rFonts w:ascii="Times New Roman" w:hAnsi="Times New Roman" w:cs="Times New Roman"/>
           <w:sz w:val="20"/>
           <w:szCs w:val="20"/>
-        </w:rPr>
-      </w:pPr>
-      <w:r>
-        <w:rPr>
-          <w:rFonts w:ascii="Times New Roman" w:hAnsi="Times New Roman" w:cs="Times New Roman"/>
-          <w:b/>
-          <w:bCs/>
+          <w:u w:val="single"/>
+        </w:rPr>
+      </w:pPr>
+      <w:r>
+        <w:rPr>
+          <w:rFonts w:ascii="Times New Roman" w:hAnsi="Times New Roman" w:cs="Times New Roman"/>
+          <w:sz w:val="20"/>
+          <w:szCs w:val="20"/>
+          <w:u w:val="single"/>
+        </w:rPr>
+        <w:t>Part 1: FSM Simulation Results</w:t>
+      </w:r>
+    </w:p>
+    <w:p>
+      <w:pPr>
+        <w:spacing w:after="0" w:line="360" w:lineRule="auto"/>
+        <w:rPr>
+          <w:rFonts w:ascii="Times New Roman" w:hAnsi="Times New Roman" w:cs="Times New Roman"/>
+          <w:sz w:val="20"/>
+          <w:szCs w:val="20"/>
+        </w:rPr>
+      </w:pPr>
+      <w:r>
+        <w:rPr>
+          <w:rFonts w:ascii="Times New Roman" w:hAnsi="Times New Roman" w:cs="Times New Roman"/>
+          <w:noProof/>
+          <w:sz w:val="20"/>
+          <w:szCs w:val="20"/>
+        </w:rPr>
+        <w:drawing>
+          <wp:anchor distT="0" distB="0" distL="114300" distR="114300" simplePos="0" relativeHeight="251665408" behindDoc="0" locked="0" layoutInCell="1" allowOverlap="1" wp14:anchorId="7ED7D9F8" wp14:editId="65F4AC9B">
+            <wp:simplePos x="0" y="0"/>
+            <wp:positionH relativeFrom="margin">
+              <wp:align>right</wp:align>
+            </wp:positionH>
+            <wp:positionV relativeFrom="paragraph">
+              <wp:posOffset>1905</wp:posOffset>
+            </wp:positionV>
+            <wp:extent cx="5943600" cy="2943225"/>
+            <wp:effectExtent l="19050" t="19050" r="19050" b="28575"/>
+            <wp:wrapTopAndBottom/>
+            <wp:docPr id="7" name="Picture 7" descr="A screenshot of a computer&#10;&#10;Description automatically generated with medium confidence"/>
+            <wp:cNvGraphicFramePr>
+              <a:graphicFrameLocks xmlns:a="http://schemas.openxmlformats.org/drawingml/2006/main" noChangeAspect="1"/>
+            </wp:cNvGraphicFramePr>
+            <a:graphic xmlns:a="http://schemas.openxmlformats.org/drawingml/2006/main">
+              <a:graphicData uri="http://schemas.openxmlformats.org/drawingml/2006/picture">
+                <pic:pic xmlns:pic="http://schemas.openxmlformats.org/drawingml/2006/picture">
+                  <pic:nvPicPr>
+                    <pic:cNvPr id="7" name="Picture 7" descr="A screenshot of a computer&#10;&#10;Description automatically generated with medium confidence"/>
+                    <pic:cNvPicPr/>
+                  </pic:nvPicPr>
+                  <pic:blipFill>
+                    <a:blip r:embed="rId9">
+                      <a:extLst>
+                        <a:ext uri="{28A0092B-C50C-407E-A947-70E740481C1C}">
+                          <a14:useLocalDpi xmlns:a14="http://schemas.microsoft.com/office/drawing/2010/main" val="0"/>
+                        </a:ext>
+                      </a:extLst>
+                    </a:blip>
+                    <a:stretch>
+                      <a:fillRect/>
+                    </a:stretch>
+                  </pic:blipFill>
+                  <pic:spPr>
+                    <a:xfrm>
+                      <a:off x="0" y="0"/>
+                      <a:ext cx="5943600" cy="2943225"/>
+                    </a:xfrm>
+                    <a:prstGeom prst="rect">
+                      <a:avLst/>
+                    </a:prstGeom>
+                    <a:ln>
+                      <a:solidFill>
+                        <a:schemeClr val="tx1"/>
+                      </a:solidFill>
+                    </a:ln>
+                  </pic:spPr>
+                </pic:pic>
+              </a:graphicData>
+            </a:graphic>
+          </wp:anchor>
+        </w:drawing>
+      </w:r>
+      <w:r>
+        <w:rPr>
+          <w:rFonts w:ascii="Times New Roman" w:hAnsi="Times New Roman" w:cs="Times New Roman"/>
           <w:sz w:val="20"/>
           <w:szCs w:val="20"/>
         </w:rPr>
         <w:tab/>
-      </w:r>
+        <w:t xml:space="preserve">The results </w:t>
+      </w:r>
+      <w:r>
+        <w:rPr>
+          <w:rFonts w:ascii="Times New Roman" w:hAnsi="Times New Roman" w:cs="Times New Roman"/>
+          <w:sz w:val="20"/>
+          <w:szCs w:val="20"/>
+        </w:rPr>
+        <w:t xml:space="preserve">seen in the picture above prove that the </w:t>
+      </w:r>
+      <w:r>
+        <w:rPr>
+          <w:rFonts w:ascii="Times New Roman" w:hAnsi="Times New Roman" w:cs="Times New Roman"/>
+          <w:sz w:val="20"/>
+          <w:szCs w:val="20"/>
+        </w:rPr>
+        <w:t xml:space="preserve">given </w:t>
+      </w:r>
+      <w:r>
+        <w:rPr>
+          <w:rFonts w:ascii="Times New Roman" w:hAnsi="Times New Roman" w:cs="Times New Roman"/>
+          <w:sz w:val="20"/>
+          <w:szCs w:val="20"/>
+        </w:rPr>
+        <w:t xml:space="preserve">code matches the diagram of the FSM. </w:t>
+      </w:r>
+      <w:r>
+        <w:rPr>
+          <w:rFonts w:ascii="Times New Roman" w:hAnsi="Times New Roman" w:cs="Times New Roman"/>
+          <w:sz w:val="20"/>
+          <w:szCs w:val="20"/>
+        </w:rPr>
+        <w:t>Having the given code</w:t>
+      </w:r>
+      <w:r>
+        <w:rPr>
+          <w:rFonts w:ascii="Times New Roman" w:hAnsi="Times New Roman" w:cs="Times New Roman"/>
+          <w:sz w:val="20"/>
+          <w:szCs w:val="20"/>
+        </w:rPr>
+        <w:t xml:space="preserve"> for the FSM</w:t>
+      </w:r>
+      <w:r>
+        <w:rPr>
+          <w:rFonts w:ascii="Times New Roman" w:hAnsi="Times New Roman" w:cs="Times New Roman"/>
+          <w:sz w:val="20"/>
+          <w:szCs w:val="20"/>
+        </w:rPr>
+        <w:t xml:space="preserve"> and studying these results </w:t>
+      </w:r>
+      <w:r>
+        <w:rPr>
+          <w:rFonts w:ascii="Times New Roman" w:hAnsi="Times New Roman" w:cs="Times New Roman"/>
+          <w:sz w:val="20"/>
+          <w:szCs w:val="20"/>
+        </w:rPr>
+        <w:t>served as a reminder of</w:t>
+      </w:r>
+      <w:r>
+        <w:rPr>
+          <w:rFonts w:ascii="Times New Roman" w:hAnsi="Times New Roman" w:cs="Times New Roman"/>
+          <w:sz w:val="20"/>
+          <w:szCs w:val="20"/>
+        </w:rPr>
+        <w:t xml:space="preserve"> how the testbench is able to prove</w:t>
+      </w:r>
+      <w:r>
+        <w:rPr>
+          <w:rFonts w:ascii="Times New Roman" w:hAnsi="Times New Roman" w:cs="Times New Roman"/>
+          <w:sz w:val="20"/>
+          <w:szCs w:val="20"/>
+        </w:rPr>
+        <w:t xml:space="preserve"> the</w:t>
+      </w:r>
+      <w:r>
+        <w:rPr>
+          <w:rFonts w:ascii="Times New Roman" w:hAnsi="Times New Roman" w:cs="Times New Roman"/>
+          <w:sz w:val="20"/>
+          <w:szCs w:val="20"/>
+        </w:rPr>
+        <w:t xml:space="preserve"> cod</w:t>
+      </w:r>
+      <w:r>
+        <w:rPr>
+          <w:rFonts w:ascii="Times New Roman" w:hAnsi="Times New Roman" w:cs="Times New Roman"/>
+          <w:sz w:val="20"/>
+          <w:szCs w:val="20"/>
+        </w:rPr>
+        <w:t>e for the FSM works as intended</w:t>
+      </w:r>
+      <w:r>
+        <w:rPr>
+          <w:rFonts w:ascii="Times New Roman" w:hAnsi="Times New Roman" w:cs="Times New Roman"/>
+          <w:sz w:val="20"/>
+          <w:szCs w:val="20"/>
+        </w:rPr>
+        <w:t>.</w:t>
+      </w:r>
+      <w:r>
+        <w:rPr>
+          <w:rFonts w:ascii="Times New Roman" w:hAnsi="Times New Roman" w:cs="Times New Roman"/>
+          <w:sz w:val="20"/>
+          <w:szCs w:val="20"/>
+        </w:rPr>
+        <w:t xml:space="preserve"> In summary, Part 1 of this lab has </w:t>
+      </w:r>
+      <w:r>
+        <w:rPr>
+          <w:rFonts w:ascii="Times New Roman" w:hAnsi="Times New Roman" w:cs="Times New Roman"/>
+          <w:sz w:val="20"/>
+          <w:szCs w:val="20"/>
+        </w:rPr>
+        <w:t>improved the knowledge for using ModelSim for writing and testing code.</w:t>
+      </w:r>
+    </w:p>
+    <w:p>
+      <w:pPr>
+        <w:spacing w:after="0" w:line="360" w:lineRule="auto"/>
+        <w:rPr>
+          <w:rFonts w:ascii="Times New Roman" w:hAnsi="Times New Roman" w:cs="Times New Roman"/>
+          <w:sz w:val="20"/>
+          <w:szCs w:val="20"/>
+          <w:u w:val="single"/>
+        </w:rPr>
+      </w:pPr>
+      <w:r>
+        <w:rPr>
+          <w:rFonts w:ascii="Times New Roman" w:hAnsi="Times New Roman" w:cs="Times New Roman"/>
+          <w:noProof/>
+          <w:sz w:val="20"/>
+          <w:szCs w:val="20"/>
+          <w:u w:val="single"/>
+        </w:rPr>
+        <w:lastRenderedPageBreak/>
+        <w:drawing>
+          <wp:anchor distT="0" distB="0" distL="114300" distR="114300" simplePos="0" relativeHeight="251664384" behindDoc="0" locked="0" layoutInCell="1" allowOverlap="1" wp14:anchorId="522BD30D" wp14:editId="5B055C62">
+            <wp:simplePos x="0" y="0"/>
+            <wp:positionH relativeFrom="margin">
+              <wp:align>center</wp:align>
+            </wp:positionH>
+            <wp:positionV relativeFrom="paragraph">
+              <wp:posOffset>194310</wp:posOffset>
+            </wp:positionV>
+            <wp:extent cx="6343650" cy="2376805"/>
+            <wp:effectExtent l="19050" t="19050" r="19050" b="23495"/>
+            <wp:wrapTopAndBottom/>
+            <wp:docPr id="6" name="Picture 6" descr="Graphical user interface&#10;&#10;Description automatically generated"/>
+            <wp:cNvGraphicFramePr>
+              <a:graphicFrameLocks xmlns:a="http://schemas.openxmlformats.org/drawingml/2006/main" noChangeAspect="1"/>
+            </wp:cNvGraphicFramePr>
+            <a:graphic xmlns:a="http://schemas.openxmlformats.org/drawingml/2006/main">
+              <a:graphicData uri="http://schemas.openxmlformats.org/drawingml/2006/picture">
+                <pic:pic xmlns:pic="http://schemas.openxmlformats.org/drawingml/2006/picture">
+                  <pic:nvPicPr>
+                    <pic:cNvPr id="6" name="Picture 6" descr="Graphical user interface&#10;&#10;Description automatically generated"/>
+                    <pic:cNvPicPr/>
+                  </pic:nvPicPr>
+                  <pic:blipFill rotWithShape="1">
+                    <a:blip r:embed="rId10">
+                      <a:extLst>
+                        <a:ext uri="{28A0092B-C50C-407E-A947-70E740481C1C}">
+                          <a14:useLocalDpi xmlns:a14="http://schemas.microsoft.com/office/drawing/2010/main" val="0"/>
+                        </a:ext>
+                      </a:extLst>
+                    </a:blip>
+                    <a:srcRect l="855" t="3891" r="11630" b="4220"/>
+                    <a:stretch/>
+                  </pic:blipFill>
+                  <pic:spPr bwMode="auto">
+                    <a:xfrm>
+                      <a:off x="0" y="0"/>
+                      <a:ext cx="6343650" cy="2376805"/>
+                    </a:xfrm>
+                    <a:prstGeom prst="rect">
+                      <a:avLst/>
+                    </a:prstGeom>
+                    <a:ln>
+                      <a:solidFill>
+                        <a:schemeClr val="tx1"/>
+                      </a:solidFill>
+                    </a:ln>
+                    <a:extLst>
+                      <a:ext uri="{53640926-AAD7-44D8-BBD7-CCE9431645EC}">
+                        <a14:shadowObscured xmlns:a14="http://schemas.microsoft.com/office/drawing/2010/main"/>
+                      </a:ext>
+                    </a:extLst>
+                  </pic:spPr>
+                </pic:pic>
+              </a:graphicData>
+            </a:graphic>
+            <wp14:sizeRelH relativeFrom="margin">
+              <wp14:pctWidth>0</wp14:pctWidth>
+            </wp14:sizeRelH>
+            <wp14:sizeRelV relativeFrom="margin">
+              <wp14:pctHeight>0</wp14:pctHeight>
+            </wp14:sizeRelV>
+          </wp:anchor>
+        </w:drawing>
+      </w:r>
+      <w:r>
+        <w:rPr>
+          <w:rFonts w:ascii="Times New Roman" w:hAnsi="Times New Roman" w:cs="Times New Roman"/>
+          <w:sz w:val="20"/>
+          <w:szCs w:val="20"/>
+          <w:u w:val="single"/>
+        </w:rPr>
+        <w:t>Part 2: Register File Simulation Results</w:t>
+      </w:r>
+    </w:p>
+    <w:p>
+      <w:pPr>
+        <w:spacing w:after="0" w:line="360" w:lineRule="auto"/>
+        <w:rPr>
+          <w:rFonts w:ascii="Times New Roman" w:hAnsi="Times New Roman" w:cs="Times New Roman"/>
+          <w:sz w:val="20"/>
+          <w:szCs w:val="20"/>
+        </w:rPr>
+      </w:pPr>
+      <w:r>
+        <w:rPr>
+          <w:rFonts w:ascii="Times New Roman" w:hAnsi="Times New Roman" w:cs="Times New Roman"/>
+          <w:sz w:val="20"/>
+          <w:szCs w:val="20"/>
+        </w:rPr>
+        <w:tab/>
+        <w:t xml:space="preserve">The results seen above prove that the register is working as directed. </w:t>
+      </w:r>
+      <w:r>
+        <w:rPr>
+          <w:rFonts w:ascii="Times New Roman" w:hAnsi="Times New Roman" w:cs="Times New Roman"/>
+          <w:sz w:val="20"/>
+          <w:szCs w:val="20"/>
+        </w:rPr>
+        <w:t>The first thing proven is that while the write enable (we3) is set to low, nothing else will work. The next thing proven is that writes take effect on the rising edge of the clock.</w:t>
+      </w:r>
+    </w:p>
+    <w:p>
+      <w:pPr>
+        <w:spacing w:after="0" w:line="360" w:lineRule="auto"/>
+        <w:rPr>
+          <w:rFonts w:ascii="Times New Roman" w:hAnsi="Times New Roman" w:cs="Times New Roman"/>
+          <w:sz w:val="20"/>
+          <w:szCs w:val="20"/>
+        </w:rPr>
+      </w:pPr>
+      <w:r>
+        <w:rPr>
+          <w:rFonts w:ascii="Times New Roman" w:hAnsi="Times New Roman" w:cs="Times New Roman"/>
+          <w:sz w:val="20"/>
+          <w:szCs w:val="20"/>
+        </w:rPr>
+        <w:tab/>
+        <w:t>All in all, this lab…</w:t>
+      </w:r>
+    </w:p>
+    <w:p>
+      <w:pPr>
+        <w:spacing w:after="0" w:line="360" w:lineRule="auto"/>
+        <w:ind w:firstLine="720"/>
+        <w:rPr>
+          <w:rFonts w:ascii="Times New Roman" w:hAnsi="Times New Roman" w:cs="Times New Roman"/>
+          <w:sz w:val="20"/>
+          <w:szCs w:val="20"/>
+        </w:rPr>
+      </w:pPr>
       <w:r>
         <w:rPr>
           <w:rFonts w:ascii="Times New Roman" w:hAnsi="Times New Roman" w:cs="Times New Roman"/>
@@ -897,6 +1136,7 @@
       </w:r>
     </w:p>
     <w:sectPr>
+      <w:headerReference w:type="default" r:id="rId11"/>
       <w:pgSz w:w="12240" w:h="15840"/>
       <w:pgMar w:top="1440" w:right="1440" w:bottom="1440" w:left="1440" w:header="720" w:footer="720" w:gutter="0"/>
       <w:cols w:space="720"/>
@@ -904,6 +1144,118 @@
     </w:sectPr>
   </w:body>
 </w:document>
+</file>
+
+<file path=word/endnotes.xml><?xml version="1.0" encoding="utf-8"?>
+<w:endnotes xmlns:wpc="http://schemas.microsoft.com/office/word/2010/wordprocessingCanvas" xmlns:cx="http://schemas.microsoft.com/office/drawing/2014/chartex" xmlns:cx1="http://schemas.microsoft.com/office/drawing/2015/9/8/chartex" xmlns:cx2="http://schemas.microsoft.com/office/drawing/2015/10/21/chartex" xmlns:cx3="http://schemas.microsoft.com/office/drawing/2016/5/9/chartex" xmlns:cx4="http://schemas.microsoft.com/office/drawing/2016/5/10/chartex" xmlns:cx5="http://schemas.microsoft.com/office/drawing/2016/5/11/chartex" xmlns:cx6="http://schemas.microsoft.com/office/drawing/2016/5/12/chartex" xmlns:cx7="http://schemas.microsoft.com/office/drawing/2016/5/13/chartex" xmlns:cx8="http://schemas.microsoft.com/office/drawing/2016/5/14/chartex" xmlns:mc="http://schemas.openxmlformats.org/markup-compatibility/2006" xmlns:aink="http://schemas.microsoft.com/office/drawing/2016/ink" xmlns:am3d="http://schemas.microsoft.com/office/drawing/2017/model3d" xmlns:o="urn:schemas-microsoft-com:office:office" xmlns:r="http://schemas.openxmlformats.org/officeDocument/2006/relationships" xmlns:m="http://schemas.openxmlformats.org/officeDocument/2006/math" xmlns:v="urn:schemas-microsoft-com:vml" xmlns:wp14="http://schemas.microsoft.com/office/word/2010/wordprocessingDrawing" xmlns:wp="http://schemas.openxmlformats.org/drawingml/2006/wordprocessingDrawing" xmlns:w10="urn:schemas-microsoft-com:office:word" xmlns:w="http://schemas.openxmlformats.org/wordprocessingml/2006/main" xmlns:w14="http://schemas.microsoft.com/office/word/2010/wordml" xmlns:w15="http://schemas.microsoft.com/office/word/2012/wordml" xmlns:w16cex="http://schemas.microsoft.com/office/word/2018/wordml/cex" xmlns:w16cid="http://schemas.microsoft.com/office/word/2016/wordml/cid" xmlns:w16="http://schemas.microsoft.com/office/word/2018/wordml" xmlns:w16se="http://schemas.microsoft.com/office/word/2015/wordml/symex" xmlns:wpg="http://schemas.microsoft.com/office/word/2010/wordprocessingGroup" xmlns:wpi="http://schemas.microsoft.com/office/word/2010/wordprocessingInk" xmlns:wne="http://schemas.microsoft.com/office/word/2006/wordml" xmlns:wps="http://schemas.microsoft.com/office/word/2010/wordprocessingShape" mc:Ignorable="w14 w15 w16se w16cid w16 w16cex wp14">
+  <w:endnote w:type="separator" w:id="-1">
+    <w:p>
+      <w:pPr>
+        <w:spacing w:after="0" w:line="240" w:lineRule="auto"/>
+      </w:pPr>
+      <w:r>
+        <w:separator/>
+      </w:r>
+    </w:p>
+  </w:endnote>
+  <w:endnote w:type="continuationSeparator" w:id="0">
+    <w:p>
+      <w:pPr>
+        <w:spacing w:after="0" w:line="240" w:lineRule="auto"/>
+      </w:pPr>
+      <w:r>
+        <w:continuationSeparator/>
+      </w:r>
+    </w:p>
+  </w:endnote>
+</w:endnotes>
+</file>
+
+<file path=word/footnotes.xml><?xml version="1.0" encoding="utf-8"?>
+<w:footnotes xmlns:wpc="http://schemas.microsoft.com/office/word/2010/wordprocessingCanvas" xmlns:cx="http://schemas.microsoft.com/office/drawing/2014/chartex" xmlns:cx1="http://schemas.microsoft.com/office/drawing/2015/9/8/chartex" xmlns:cx2="http://schemas.microsoft.com/office/drawing/2015/10/21/chartex" xmlns:cx3="http://schemas.microsoft.com/office/drawing/2016/5/9/chartex" xmlns:cx4="http://schemas.microsoft.com/office/drawing/2016/5/10/chartex" xmlns:cx5="http://schemas.microsoft.com/office/drawing/2016/5/11/chartex" xmlns:cx6="http://schemas.microsoft.com/office/drawing/2016/5/12/chartex" xmlns:cx7="http://schemas.microsoft.com/office/drawing/2016/5/13/chartex" xmlns:cx8="http://schemas.microsoft.com/office/drawing/2016/5/14/chartex" xmlns:mc="http://schemas.openxmlformats.org/markup-compatibility/2006" xmlns:aink="http://schemas.microsoft.com/office/drawing/2016/ink" xmlns:am3d="http://schemas.microsoft.com/office/drawing/2017/model3d" xmlns:o="urn:schemas-microsoft-com:office:office" xmlns:r="http://schemas.openxmlformats.org/officeDocument/2006/relationships" xmlns:m="http://schemas.openxmlformats.org/officeDocument/2006/math" xmlns:v="urn:schemas-microsoft-com:vml" xmlns:wp14="http://schemas.microsoft.com/office/word/2010/wordprocessingDrawing" xmlns:wp="http://schemas.openxmlformats.org/drawingml/2006/wordprocessingDrawing" xmlns:w10="urn:schemas-microsoft-com:office:word" xmlns:w="http://schemas.openxmlformats.org/wordprocessingml/2006/main" xmlns:w14="http://schemas.microsoft.com/office/word/2010/wordml" xmlns:w15="http://schemas.microsoft.com/office/word/2012/wordml" xmlns:w16cex="http://schemas.microsoft.com/office/word/2018/wordml/cex" xmlns:w16cid="http://schemas.microsoft.com/office/word/2016/wordml/cid" xmlns:w16="http://schemas.microsoft.com/office/word/2018/wordml" xmlns:w16se="http://schemas.microsoft.com/office/word/2015/wordml/symex" xmlns:wpg="http://schemas.microsoft.com/office/word/2010/wordprocessingGroup" xmlns:wpi="http://schemas.microsoft.com/office/word/2010/wordprocessingInk" xmlns:wne="http://schemas.microsoft.com/office/word/2006/wordml" xmlns:wps="http://schemas.microsoft.com/office/word/2010/wordprocessingShape" mc:Ignorable="w14 w15 w16se w16cid w16 w16cex wp14">
+  <w:footnote w:type="separator" w:id="-1">
+    <w:p>
+      <w:pPr>
+        <w:spacing w:after="0" w:line="240" w:lineRule="auto"/>
+      </w:pPr>
+      <w:r>
+        <w:separator/>
+      </w:r>
+    </w:p>
+  </w:footnote>
+  <w:footnote w:type="continuationSeparator" w:id="0">
+    <w:p>
+      <w:pPr>
+        <w:spacing w:after="0" w:line="240" w:lineRule="auto"/>
+      </w:pPr>
+      <w:r>
+        <w:continuationSeparator/>
+      </w:r>
+    </w:p>
+  </w:footnote>
+</w:footnotes>
+</file>
+
+<file path=word/header1.xml><?xml version="1.0" encoding="utf-8"?>
+<w:hdr xmlns:wpc="http://schemas.microsoft.com/office/word/2010/wordprocessingCanvas" xmlns:cx="http://schemas.microsoft.com/office/drawing/2014/chartex" xmlns:cx1="http://schemas.microsoft.com/office/drawing/2015/9/8/chartex" xmlns:cx2="http://schemas.microsoft.com/office/drawing/2015/10/21/chartex" xmlns:cx3="http://schemas.microsoft.com/office/drawing/2016/5/9/chartex" xmlns:cx4="http://schemas.microsoft.com/office/drawing/2016/5/10/chartex" xmlns:cx5="http://schemas.microsoft.com/office/drawing/2016/5/11/chartex" xmlns:cx6="http://schemas.microsoft.com/office/drawing/2016/5/12/chartex" xmlns:cx7="http://schemas.microsoft.com/office/drawing/2016/5/13/chartex" xmlns:cx8="http://schemas.microsoft.com/office/drawing/2016/5/14/chartex" xmlns:mc="http://schemas.openxmlformats.org/markup-compatibility/2006" xmlns:aink="http://schemas.microsoft.com/office/drawing/2016/ink" xmlns:am3d="http://schemas.microsoft.com/office/drawing/2017/model3d" xmlns:o="urn:schemas-microsoft-com:office:office" xmlns:r="http://schemas.openxmlformats.org/officeDocument/2006/relationships" xmlns:m="http://schemas.openxmlformats.org/officeDocument/2006/math" xmlns:v="urn:schemas-microsoft-com:vml" xmlns:wp14="http://schemas.microsoft.com/office/word/2010/wordprocessingDrawing" xmlns:wp="http://schemas.openxmlformats.org/drawingml/2006/wordprocessingDrawing" xmlns:w10="urn:schemas-microsoft-com:office:word" xmlns:w="http://schemas.openxmlformats.org/wordprocessingml/2006/main" xmlns:w14="http://schemas.microsoft.com/office/word/2010/wordml" xmlns:w15="http://schemas.microsoft.com/office/word/2012/wordml" xmlns:w16cex="http://schemas.microsoft.com/office/word/2018/wordml/cex" xmlns:w16cid="http://schemas.microsoft.com/office/word/2016/wordml/cid" xmlns:w16="http://schemas.microsoft.com/office/word/2018/wordml" xmlns:w16se="http://schemas.microsoft.com/office/word/2015/wordml/symex" xmlns:wpg="http://schemas.microsoft.com/office/word/2010/wordprocessingGroup" xmlns:wpi="http://schemas.microsoft.com/office/word/2010/wordprocessingInk" xmlns:wne="http://schemas.microsoft.com/office/word/2006/wordml" xmlns:wps="http://schemas.microsoft.com/office/word/2010/wordprocessingShape" mc:Ignorable="w14 w15 w16se w16cid w16 w16cex wp14">
+  <w:sdt>
+    <w:sdtPr>
+      <w:id w:val="2071837304"/>
+      <w:docPartObj>
+        <w:docPartGallery w:val="Page Numbers (Top of Page)"/>
+        <w:docPartUnique/>
+      </w:docPartObj>
+    </w:sdtPr>
+    <w:sdtEndPr>
+      <w:rPr>
+        <w:rFonts w:ascii="Times New Roman" w:hAnsi="Times New Roman" w:cs="Times New Roman"/>
+        <w:noProof/>
+        <w:sz w:val="20"/>
+        <w:szCs w:val="20"/>
+      </w:rPr>
+    </w:sdtEndPr>
+    <w:sdtContent>
+      <w:p>
+        <w:pPr>
+          <w:pStyle w:val="Header"/>
+          <w:jc w:val="right"/>
+        </w:pPr>
+        <w:r>
+          <w:fldChar w:fldCharType="begin"/>
+        </w:r>
+        <w:r>
+          <w:instrText xml:space="preserve"> PAGE   \* MERGEFORMAT </w:instrText>
+        </w:r>
+        <w:r>
+          <w:fldChar w:fldCharType="separate"/>
+        </w:r>
+        <w:r>
+          <w:rPr>
+            <w:noProof/>
+          </w:rPr>
+          <w:t>2</w:t>
+        </w:r>
+        <w:r>
+          <w:rPr>
+            <w:noProof/>
+          </w:rPr>
+          <w:fldChar w:fldCharType="end"/>
+        </w:r>
+      </w:p>
+    </w:sdtContent>
+  </w:sdt>
+  <w:p>
+    <w:pPr>
+      <w:pStyle w:val="Header"/>
+      <w:jc w:val="right"/>
+      <w:rPr>
+        <w:rFonts w:ascii="Times New Roman" w:hAnsi="Times New Roman" w:cs="Times New Roman"/>
+        <w:sz w:val="20"/>
+        <w:szCs w:val="20"/>
+      </w:rPr>
+    </w:pPr>
+  </w:p>
+</w:hdr>
 </file>
 
 <file path=word/styles.xml><?xml version="1.0" encoding="utf-8"?>
@@ -1332,6 +1684,50 @@
     <w:semiHidden/>
     <w:unhideWhenUsed/>
   </w:style>
+  <w:style w:type="paragraph" w:styleId="Header">
+    <w:name w:val="header"/>
+    <w:basedOn w:val="Normal"/>
+    <w:link w:val="HeaderChar"/>
+    <w:uiPriority w:val="99"/>
+    <w:unhideWhenUsed/>
+    <w:rsid w:val="002A750E"/>
+    <w:pPr>
+      <w:tabs>
+        <w:tab w:val="center" w:pos="4680"/>
+        <w:tab w:val="right" w:pos="9360"/>
+      </w:tabs>
+      <w:spacing w:after="0" w:line="240" w:lineRule="auto"/>
+    </w:pPr>
+  </w:style>
+  <w:style w:type="character" w:customStyle="1" w:styleId="HeaderChar">
+    <w:name w:val="Header Char"/>
+    <w:basedOn w:val="DefaultParagraphFont"/>
+    <w:link w:val="Header"/>
+    <w:uiPriority w:val="99"/>
+    <w:rsid w:val="002A750E"/>
+  </w:style>
+  <w:style w:type="paragraph" w:styleId="Footer">
+    <w:name w:val="footer"/>
+    <w:basedOn w:val="Normal"/>
+    <w:link w:val="FooterChar"/>
+    <w:uiPriority w:val="99"/>
+    <w:unhideWhenUsed/>
+    <w:rsid w:val="002A750E"/>
+    <w:pPr>
+      <w:tabs>
+        <w:tab w:val="center" w:pos="4680"/>
+        <w:tab w:val="right" w:pos="9360"/>
+      </w:tabs>
+      <w:spacing w:after="0" w:line="240" w:lineRule="auto"/>
+    </w:pPr>
+  </w:style>
+  <w:style w:type="character" w:customStyle="1" w:styleId="FooterChar">
+    <w:name w:val="Footer Char"/>
+    <w:basedOn w:val="DefaultParagraphFont"/>
+    <w:link w:val="Footer"/>
+    <w:uiPriority w:val="99"/>
+    <w:rsid w:val="002A750E"/>
+  </w:style>
 </w:styles>
 </file>
 

</xml_diff>

<commit_message>
Updated code and added to report
Added comments to code and updaed the report sections
</commit_message>
<xml_diff>
--- a/Lab_01/Lab1Report.docx
+++ b/Lab_01/Lab1Report.docx
@@ -1,10 +1,11 @@
 
 <file path=word/document.xml><?xml version="1.0" encoding="utf-8"?>
-<w:document xmlns:wpc="http://schemas.microsoft.com/office/word/2010/wordprocessingCanvas" xmlns:cx="http://schemas.microsoft.com/office/drawing/2014/chartex" xmlns:cx1="http://schemas.microsoft.com/office/drawing/2015/9/8/chartex" xmlns:cx2="http://schemas.microsoft.com/office/drawing/2015/10/21/chartex" xmlns:cx3="http://schemas.microsoft.com/office/drawing/2016/5/9/chartex" xmlns:cx4="http://schemas.microsoft.com/office/drawing/2016/5/10/chartex" xmlns:cx5="http://schemas.microsoft.com/office/drawing/2016/5/11/chartex" xmlns:cx6="http://schemas.microsoft.com/office/drawing/2016/5/12/chartex" xmlns:cx7="http://schemas.microsoft.com/office/drawing/2016/5/13/chartex" xmlns:cx8="http://schemas.microsoft.com/office/drawing/2016/5/14/chartex" xmlns:mc="http://schemas.openxmlformats.org/markup-compatibility/2006" xmlns:aink="http://schemas.microsoft.com/office/drawing/2016/ink" xmlns:am3d="http://schemas.microsoft.com/office/drawing/2017/model3d" xmlns:o="urn:schemas-microsoft-com:office:office" xmlns:r="http://schemas.openxmlformats.org/officeDocument/2006/relationships" xmlns:m="http://schemas.openxmlformats.org/officeDocument/2006/math" xmlns:v="urn:schemas-microsoft-com:vml" xmlns:wp14="http://schemas.microsoft.com/office/word/2010/wordprocessingDrawing" xmlns:wp="http://schemas.openxmlformats.org/drawingml/2006/wordprocessingDrawing" xmlns:w10="urn:schemas-microsoft-com:office:word" xmlns:w="http://schemas.openxmlformats.org/wordprocessingml/2006/main" xmlns:w14="http://schemas.microsoft.com/office/word/2010/wordml" xmlns:w15="http://schemas.microsoft.com/office/word/2012/wordml" xmlns:w16cex="http://schemas.microsoft.com/office/word/2018/wordml/cex" xmlns:w16cid="http://schemas.microsoft.com/office/word/2016/wordml/cid" xmlns:w16="http://schemas.microsoft.com/office/word/2018/wordml" xmlns:w16se="http://schemas.microsoft.com/office/word/2015/wordml/symex" xmlns:wpg="http://schemas.microsoft.com/office/word/2010/wordprocessingGroup" xmlns:wpi="http://schemas.microsoft.com/office/word/2010/wordprocessingInk" xmlns:wne="http://schemas.microsoft.com/office/word/2006/wordml" xmlns:wps="http://schemas.microsoft.com/office/word/2010/wordprocessingShape" mc:Ignorable="w14 w15 w16se w16cid w16 w16cex wp14">
+<w:document xmlns:wpc="http://schemas.microsoft.com/office/word/2010/wordprocessingCanvas" xmlns:cx="http://schemas.microsoft.com/office/drawing/2014/chartex" xmlns:mc="http://schemas.openxmlformats.org/markup-compatibility/2006" xmlns:o="urn:schemas-microsoft-com:office:office" xmlns:r="http://schemas.openxmlformats.org/officeDocument/2006/relationships" xmlns:m="http://schemas.openxmlformats.org/officeDocument/2006/math" xmlns:v="urn:schemas-microsoft-com:vml" xmlns:wp14="http://schemas.microsoft.com/office/word/2010/wordprocessingDrawing" xmlns:wp="http://schemas.openxmlformats.org/drawingml/2006/wordprocessingDrawing" xmlns:w10="urn:schemas-microsoft-com:office:word" xmlns:w="http://schemas.openxmlformats.org/wordprocessingml/2006/main" xmlns:w14="http://schemas.microsoft.com/office/word/2010/wordml" xmlns:w15="http://schemas.microsoft.com/office/word/2012/wordml" xmlns:w16se="http://schemas.microsoft.com/office/word/2015/wordml/symex" xmlns:wpg="http://schemas.microsoft.com/office/word/2010/wordprocessingGroup" xmlns:wpi="http://schemas.microsoft.com/office/word/2010/wordprocessingInk" xmlns:wne="http://schemas.microsoft.com/office/word/2006/wordml" xmlns:wps="http://schemas.microsoft.com/office/word/2010/wordprocessingShape" mc:Ignorable="w14 w15 w16se wp14">
   <w:body>
     <w:p>
       <w:pPr>
         <w:spacing w:after="0" w:line="360" w:lineRule="auto"/>
+        <w:jc w:val="both"/>
         <w:rPr>
           <w:rFonts w:ascii="Times New Roman" w:hAnsi="Times New Roman" w:cs="Times New Roman"/>
           <w:sz w:val="20"/>
@@ -39,6 +40,7 @@
     <w:p>
       <w:pPr>
         <w:spacing w:after="0" w:line="360" w:lineRule="auto"/>
+        <w:jc w:val="both"/>
         <w:rPr>
           <w:rFonts w:ascii="Times New Roman" w:hAnsi="Times New Roman" w:cs="Times New Roman"/>
           <w:sz w:val="20"/>
@@ -73,6 +75,7 @@
     <w:p>
       <w:pPr>
         <w:spacing w:after="0" w:line="360" w:lineRule="auto"/>
+        <w:jc w:val="both"/>
         <w:rPr>
           <w:rFonts w:ascii="Times New Roman" w:hAnsi="Times New Roman" w:cs="Times New Roman"/>
           <w:sz w:val="20"/>
@@ -91,6 +94,7 @@
     <w:p>
       <w:pPr>
         <w:spacing w:after="0" w:line="360" w:lineRule="auto"/>
+        <w:jc w:val="both"/>
         <w:rPr>
           <w:rFonts w:ascii="Times New Roman" w:hAnsi="Times New Roman" w:cs="Times New Roman"/>
           <w:sz w:val="20"/>
@@ -109,7 +113,7 @@
     <w:p>
       <w:pPr>
         <w:spacing w:after="0" w:line="360" w:lineRule="auto"/>
-        <w:jc w:val="center"/>
+        <w:jc w:val="both"/>
         <w:rPr>
           <w:rFonts w:ascii="Times New Roman" w:hAnsi="Times New Roman" w:cs="Times New Roman"/>
           <w:sz w:val="20"/>
@@ -128,6 +132,7 @@
     <w:p>
       <w:pPr>
         <w:spacing w:after="0" w:line="360" w:lineRule="auto"/>
+        <w:jc w:val="both"/>
         <w:rPr>
           <w:rFonts w:ascii="Times New Roman" w:hAnsi="Times New Roman" w:cs="Times New Roman"/>
           <w:b/>
@@ -150,6 +155,7 @@
     <w:p>
       <w:pPr>
         <w:spacing w:after="0" w:line="360" w:lineRule="auto"/>
+        <w:jc w:val="both"/>
         <w:rPr>
           <w:rFonts w:ascii="Times New Roman" w:hAnsi="Times New Roman" w:cs="Times New Roman"/>
           <w:sz w:val="20"/>
@@ -188,7 +194,23 @@
           <w:sz w:val="20"/>
           <w:szCs w:val="20"/>
         </w:rPr>
-        <w:t>The second part of this lab introduced how to write code, a testbench, and modify a DO file in ModelSim in order to show both the input and the output</w:t>
+        <w:t xml:space="preserve">The second part of this lab introduced how to write code, a </w:t>
+      </w:r>
+      <w:r>
+        <w:rPr>
+          <w:rFonts w:ascii="Times New Roman" w:hAnsi="Times New Roman" w:cs="Times New Roman"/>
+          <w:sz w:val="20"/>
+          <w:szCs w:val="20"/>
+        </w:rPr>
+        <w:t>test bench</w:t>
+      </w:r>
+      <w:r>
+        <w:rPr>
+          <w:rFonts w:ascii="Times New Roman" w:hAnsi="Times New Roman" w:cs="Times New Roman"/>
+          <w:sz w:val="20"/>
+          <w:szCs w:val="20"/>
+        </w:rPr>
+        <w:t>, and modify a DO file in ModelSim in order to show both the input and the output</w:t>
       </w:r>
       <w:r>
         <w:rPr>
@@ -212,7 +234,23 @@
           <w:sz w:val="20"/>
           <w:szCs w:val="20"/>
         </w:rPr>
-        <w:t>. The code for the register was created following guidelines given for this lab. The testbench code was written to test the various guidelines given, and the DO file was only slightly changed from the FSM’s DO file.  All in all, this lab introduced students to ModelSim and reminded students how to code in Verilog</w:t>
+        <w:t xml:space="preserve">. The code for the register was created following guidelines given for this lab. The </w:t>
+      </w:r>
+      <w:r>
+        <w:rPr>
+          <w:rFonts w:ascii="Times New Roman" w:hAnsi="Times New Roman" w:cs="Times New Roman"/>
+          <w:sz w:val="20"/>
+          <w:szCs w:val="20"/>
+        </w:rPr>
+        <w:t>test bench</w:t>
+      </w:r>
+      <w:r>
+        <w:rPr>
+          <w:rFonts w:ascii="Times New Roman" w:hAnsi="Times New Roman" w:cs="Times New Roman"/>
+          <w:sz w:val="20"/>
+          <w:szCs w:val="20"/>
+        </w:rPr>
+        <w:t xml:space="preserve"> code was written to test the various guidelines given, and the DO file was only slightly changed from the FSM’s DO file.  All in all, this lab introduced students to ModelSim and reminded students how to code in Verilog</w:t>
       </w:r>
       <w:r>
         <w:rPr>
@@ -226,6 +264,7 @@
     <w:p>
       <w:pPr>
         <w:spacing w:after="0" w:line="360" w:lineRule="auto"/>
+        <w:jc w:val="both"/>
         <w:rPr>
           <w:rFonts w:ascii="Times New Roman" w:hAnsi="Times New Roman" w:cs="Times New Roman"/>
           <w:b/>
@@ -234,7 +273,11 @@
           <w:szCs w:val="20"/>
         </w:rPr>
       </w:pPr>
-      <w:r>
+    </w:p>
+    <w:p>
+      <w:pPr>
+        <w:spacing w:after="0" w:line="360" w:lineRule="auto"/>
+        <w:jc w:val="both"/>
         <w:rPr>
           <w:rFonts w:ascii="Times New Roman" w:hAnsi="Times New Roman" w:cs="Times New Roman"/>
           <w:b/>
@@ -242,12 +285,22 @@
           <w:sz w:val="20"/>
           <w:szCs w:val="20"/>
         </w:rPr>
+      </w:pPr>
+      <w:r>
+        <w:rPr>
+          <w:rFonts w:ascii="Times New Roman" w:hAnsi="Times New Roman" w:cs="Times New Roman"/>
+          <w:b/>
+          <w:bCs/>
+          <w:sz w:val="20"/>
+          <w:szCs w:val="20"/>
+        </w:rPr>
         <w:t>Section 2: Baseline Design</w:t>
       </w:r>
     </w:p>
     <w:p>
       <w:pPr>
         <w:spacing w:after="0" w:line="360" w:lineRule="auto"/>
+        <w:jc w:val="both"/>
         <w:rPr>
           <w:rFonts w:ascii="Times New Roman" w:hAnsi="Times New Roman" w:cs="Times New Roman"/>
           <w:sz w:val="20"/>
@@ -284,7 +337,7 @@
                     <pic:cNvPicPr/>
                   </pic:nvPicPr>
                   <pic:blipFill rotWithShape="1">
-                    <a:blip r:embed="rId6"/>
+                    <a:blip r:embed="rId7"/>
                     <a:srcRect l="6451" t="5919" r="4900" b="5919"/>
                     <a:stretch/>
                   </pic:blipFill>
@@ -333,6 +386,7 @@
       <w:pPr>
         <w:spacing w:after="0" w:line="360" w:lineRule="auto"/>
         <w:ind w:firstLine="720"/>
+        <w:jc w:val="both"/>
         <w:rPr>
           <w:rFonts w:ascii="Times New Roman" w:hAnsi="Times New Roman" w:cs="Times New Roman"/>
           <w:sz w:val="20"/>
@@ -361,12 +415,29 @@
           <w:sz w:val="20"/>
           <w:szCs w:val="20"/>
         </w:rPr>
-        <w:t xml:space="preserve">code did was explain what this diagram does. This FSM works with inputs and outputs. Based on whether the input is a one or a zero will determine if this FSM moves on to the next state or not, and its output depends on the input as well. For example, in the above FSM, if the input is a zero, then it will stay in S0 with an output of one. If the input is a one, however, it will move from S0 to S2 and output a zero. All this is seen using the given testbench and the DO file that output the various waveforms for the various states of this FSM. </w:t>
-      </w:r>
-    </w:p>
-    <w:p>
-      <w:pPr>
-        <w:spacing w:after="0" w:line="360" w:lineRule="auto"/>
+        <w:t xml:space="preserve">code did was explain what this diagram does. This FSM works with inputs and outputs. Based on whether the input is a one or a zero will determine if this FSM moves on to the next state or not, and its output depends on the input as well. For example, in the above FSM, if the input is a zero, then it will stay in S0 with an output of one. If the input is a one, however, it will move from S0 to S2 and output a zero. All this is seen using the given </w:t>
+      </w:r>
+      <w:r>
+        <w:rPr>
+          <w:rFonts w:ascii="Times New Roman" w:hAnsi="Times New Roman" w:cs="Times New Roman"/>
+          <w:sz w:val="20"/>
+          <w:szCs w:val="20"/>
+        </w:rPr>
+        <w:t>test bench</w:t>
+      </w:r>
+      <w:r>
+        <w:rPr>
+          <w:rFonts w:ascii="Times New Roman" w:hAnsi="Times New Roman" w:cs="Times New Roman"/>
+          <w:sz w:val="20"/>
+          <w:szCs w:val="20"/>
+        </w:rPr>
+        <w:t xml:space="preserve"> and the DO file that output the various waveforms for the various states of this FSM. </w:t>
+      </w:r>
+    </w:p>
+    <w:p>
+      <w:pPr>
+        <w:spacing w:after="0" w:line="360" w:lineRule="auto"/>
+        <w:jc w:val="both"/>
         <w:rPr>
           <w:rFonts w:ascii="Times New Roman" w:hAnsi="Times New Roman" w:cs="Times New Roman"/>
           <w:sz w:val="20"/>
@@ -403,11 +474,11 @@
                     <pic:cNvPicPr/>
                   </pic:nvPicPr>
                   <pic:blipFill rotWithShape="1">
-                    <a:blip r:embed="rId7">
+                    <a:blip r:embed="rId8">
                       <a:extLst>
                         <a:ext uri="{BEBA8EAE-BF5A-486C-A8C5-ECC9F3942E4B}">
                           <a14:imgProps xmlns:a14="http://schemas.microsoft.com/office/drawing/2010/main">
-                            <a14:imgLayer r:embed="rId8">
+                            <a14:imgLayer r:embed="rId9">
                               <a14:imgEffect>
                                 <a14:backgroundRemoval t="2989" b="99770" l="906" r="96920">
                                   <a14:foregroundMark x1="33152" y1="31034" x2="4891" y2="28506"/>
@@ -549,19 +620,37 @@
       <w:pPr>
         <w:spacing w:after="0" w:line="360" w:lineRule="auto"/>
         <w:ind w:firstLine="720"/>
-        <w:rPr>
-          <w:rFonts w:ascii="Times New Roman" w:hAnsi="Times New Roman" w:cs="Times New Roman"/>
-          <w:sz w:val="20"/>
-          <w:szCs w:val="20"/>
-        </w:rPr>
-      </w:pPr>
-      <w:r>
-        <w:rPr>
-          <w:rFonts w:ascii="Times New Roman" w:hAnsi="Times New Roman" w:cs="Times New Roman"/>
-          <w:sz w:val="20"/>
-          <w:szCs w:val="20"/>
-        </w:rPr>
-        <w:t>The second part of the lab was to create the code, testbench, and DO file for a register. A file was</w:t>
+        <w:jc w:val="both"/>
+        <w:rPr>
+          <w:rFonts w:ascii="Times New Roman" w:hAnsi="Times New Roman" w:cs="Times New Roman"/>
+          <w:sz w:val="20"/>
+          <w:szCs w:val="20"/>
+        </w:rPr>
+      </w:pPr>
+      <w:r>
+        <w:rPr>
+          <w:rFonts w:ascii="Times New Roman" w:hAnsi="Times New Roman" w:cs="Times New Roman"/>
+          <w:sz w:val="20"/>
+          <w:szCs w:val="20"/>
+        </w:rPr>
+        <w:lastRenderedPageBreak/>
+        <w:t xml:space="preserve">The second part of the lab was to create the code, </w:t>
+      </w:r>
+      <w:r>
+        <w:rPr>
+          <w:rFonts w:ascii="Times New Roman" w:hAnsi="Times New Roman" w:cs="Times New Roman"/>
+          <w:sz w:val="20"/>
+          <w:szCs w:val="20"/>
+        </w:rPr>
+        <w:t>test bench</w:t>
+      </w:r>
+      <w:r>
+        <w:rPr>
+          <w:rFonts w:ascii="Times New Roman" w:hAnsi="Times New Roman" w:cs="Times New Roman"/>
+          <w:sz w:val="20"/>
+          <w:szCs w:val="20"/>
+        </w:rPr>
+        <w:t>, and DO file for a register. A file was</w:t>
       </w:r>
       <w:r>
         <w:rPr>
@@ -585,7 +674,323 @@
           <w:sz w:val="20"/>
           <w:szCs w:val="20"/>
         </w:rPr>
-        <w:t xml:space="preserve">For the inputs, there are two 5-bit </w:t>
+        <w:t xml:space="preserve">For the inputs, there are two 5-bit source register numbers (ra1, ra2), one 5-bit destination register number (wa3), one 32-bit wide date port for writes (wd3), one write </w:t>
+      </w:r>
+      <w:r>
+        <w:rPr>
+          <w:rFonts w:ascii="Times New Roman" w:hAnsi="Times New Roman" w:cs="Times New Roman"/>
+          <w:sz w:val="20"/>
+          <w:szCs w:val="20"/>
+        </w:rPr>
+        <w:t>enable</w:t>
+      </w:r>
+      <w:r>
+        <w:rPr>
+          <w:rFonts w:ascii="Times New Roman" w:hAnsi="Times New Roman" w:cs="Times New Roman"/>
+          <w:sz w:val="20"/>
+          <w:szCs w:val="20"/>
+        </w:rPr>
+        <w:t xml:space="preserve"> signal (we3), a clock (clk), and two 32-bit register values (rd1, rd2) for the outputs. </w:t>
+      </w:r>
+      <w:r>
+        <w:rPr>
+          <w:rFonts w:ascii="Times New Roman" w:hAnsi="Times New Roman" w:cs="Times New Roman"/>
+          <w:sz w:val="20"/>
+          <w:szCs w:val="20"/>
+        </w:rPr>
+        <w:t xml:space="preserve">The register behaves as follows: Writes take effect synchronously on the rising edge of the clock and when write enable is asserted high, the read port should output the value of the selected register combinatorically, the read port will update on the rising clock edge when reading and writing the same register, reading register zero always return the value zero, and writing register zero has no effect. The </w:t>
+      </w:r>
+      <w:r>
+        <w:rPr>
+          <w:rFonts w:ascii="Times New Roman" w:hAnsi="Times New Roman" w:cs="Times New Roman"/>
+          <w:sz w:val="20"/>
+          <w:szCs w:val="20"/>
+        </w:rPr>
+        <w:t>test bench</w:t>
+      </w:r>
+      <w:r>
+        <w:rPr>
+          <w:rFonts w:ascii="Times New Roman" w:hAnsi="Times New Roman" w:cs="Times New Roman"/>
+          <w:sz w:val="20"/>
+          <w:szCs w:val="20"/>
+        </w:rPr>
+        <w:t xml:space="preserve"> will verify these conditions, and the DO file implements the </w:t>
+      </w:r>
+      <w:r>
+        <w:rPr>
+          <w:rFonts w:ascii="Times New Roman" w:hAnsi="Times New Roman" w:cs="Times New Roman"/>
+          <w:sz w:val="20"/>
+          <w:szCs w:val="20"/>
+        </w:rPr>
+        <w:t>test bench</w:t>
+      </w:r>
+      <w:r>
+        <w:rPr>
+          <w:rFonts w:ascii="Times New Roman" w:hAnsi="Times New Roman" w:cs="Times New Roman"/>
+          <w:sz w:val="20"/>
+          <w:szCs w:val="20"/>
+        </w:rPr>
+        <w:t xml:space="preserve"> in order to prove the correct outcomes have occurred with the waveforms.</w:t>
+      </w:r>
+    </w:p>
+    <w:p>
+      <w:pPr>
+        <w:spacing w:after="0" w:line="360" w:lineRule="auto"/>
+        <w:jc w:val="both"/>
+        <w:rPr>
+          <w:rFonts w:ascii="Times New Roman" w:hAnsi="Times New Roman" w:cs="Times New Roman"/>
+          <w:b/>
+          <w:bCs/>
+          <w:sz w:val="20"/>
+          <w:szCs w:val="20"/>
+        </w:rPr>
+      </w:pPr>
+    </w:p>
+    <w:p>
+      <w:pPr>
+        <w:spacing w:after="0" w:line="360" w:lineRule="auto"/>
+        <w:jc w:val="both"/>
+        <w:rPr>
+          <w:rFonts w:ascii="Times New Roman" w:hAnsi="Times New Roman" w:cs="Times New Roman"/>
+          <w:b/>
+          <w:bCs/>
+          <w:sz w:val="20"/>
+          <w:szCs w:val="20"/>
+        </w:rPr>
+      </w:pPr>
+      <w:r>
+        <w:rPr>
+          <w:rFonts w:ascii="Times New Roman" w:hAnsi="Times New Roman" w:cs="Times New Roman"/>
+          <w:b/>
+          <w:bCs/>
+          <w:sz w:val="20"/>
+          <w:szCs w:val="20"/>
+        </w:rPr>
+        <w:t>Section 3: Design</w:t>
+      </w:r>
+    </w:p>
+    <w:p>
+      <w:pPr>
+        <w:spacing w:after="0" w:line="360" w:lineRule="auto"/>
+        <w:jc w:val="both"/>
+        <w:rPr>
+          <w:rFonts w:ascii="Times New Roman" w:hAnsi="Times New Roman" w:cs="Times New Roman"/>
+          <w:sz w:val="20"/>
+          <w:szCs w:val="20"/>
+        </w:rPr>
+      </w:pPr>
+      <w:r>
+        <w:rPr>
+          <w:rFonts w:ascii="Times New Roman" w:hAnsi="Times New Roman" w:cs="Times New Roman"/>
+          <w:b/>
+          <w:bCs/>
+          <w:sz w:val="20"/>
+          <w:szCs w:val="20"/>
+        </w:rPr>
+        <w:tab/>
+      </w:r>
+      <w:r>
+        <w:rPr>
+          <w:rFonts w:ascii="Times New Roman" w:hAnsi="Times New Roman" w:cs="Times New Roman"/>
+          <w:sz w:val="20"/>
+          <w:szCs w:val="20"/>
+        </w:rPr>
+        <w:t>For part one of this lab</w:t>
+      </w:r>
+      <w:r>
+        <w:rPr>
+          <w:rFonts w:ascii="Times New Roman" w:hAnsi="Times New Roman" w:cs="Times New Roman"/>
+          <w:sz w:val="20"/>
+          <w:szCs w:val="20"/>
+        </w:rPr>
+        <w:t xml:space="preserve">, an FSM design was provided </w:t>
+      </w:r>
+      <w:r>
+        <w:rPr>
+          <w:rFonts w:ascii="Times New Roman" w:hAnsi="Times New Roman" w:cs="Times New Roman"/>
+          <w:sz w:val="20"/>
+          <w:szCs w:val="20"/>
+        </w:rPr>
+        <w:t xml:space="preserve">in </w:t>
+      </w:r>
+      <w:r>
+        <w:rPr>
+          <w:rFonts w:ascii="Times New Roman" w:hAnsi="Times New Roman" w:cs="Times New Roman"/>
+          <w:sz w:val="20"/>
+          <w:szCs w:val="20"/>
+        </w:rPr>
+        <w:t xml:space="preserve">the form of a mealy machine. The design for that part was already provided for the students. The purpose was to study the design and understand how it was being implemented using Verilog code. This was also used to re-familiarize students to Verilog and to bring comfortability to using Verilog code, along with introducing students to the software’s that would be used throughout the semester. Looking at the code for the first part of the lab revealed understanding about how the code flowed and connected and observing the output waveforms verified the results. When looking at the code for the FSM we observed how it was constructed and </w:t>
+      </w:r>
+      <w:r>
+        <w:rPr>
+          <w:rFonts w:ascii="Times New Roman" w:hAnsi="Times New Roman" w:cs="Times New Roman"/>
+          <w:sz w:val="20"/>
+          <w:szCs w:val="20"/>
+        </w:rPr>
+        <w:t xml:space="preserve">implemented. Also, observing the FSM test bench allowed for seeing what results should be expected and allowed for further understanding of how all the parts work together. This helped in the second part of the lab when tasked with using a provided register file skeleton code to write our own register file. The bare bones were provided, however students had to write their own logic to implement </w:t>
+      </w:r>
+      <w:r>
+        <w:rPr>
+          <w:rFonts w:ascii="Times New Roman" w:hAnsi="Times New Roman" w:cs="Times New Roman"/>
+          <w:sz w:val="20"/>
+          <w:szCs w:val="20"/>
+        </w:rPr>
+        <w:t>the guidelines in the lab manual</w:t>
+      </w:r>
+      <w:r>
+        <w:rPr>
+          <w:rFonts w:ascii="Times New Roman" w:hAnsi="Times New Roman" w:cs="Times New Roman"/>
+          <w:sz w:val="20"/>
+          <w:szCs w:val="20"/>
+        </w:rPr>
+        <w:t xml:space="preserve">. The lab report stated that the register file must include, for input, two 5-bit source register read ports, one 5-bit destination register write port, one 32-bit data port for writes, a write enable signal, and a clock. </w:t>
+      </w:r>
+      <w:r>
+        <w:rPr>
+          <w:rFonts w:ascii="Times New Roman" w:hAnsi="Times New Roman" w:cs="Times New Roman"/>
+          <w:sz w:val="20"/>
+          <w:szCs w:val="20"/>
+        </w:rPr>
+        <w:t xml:space="preserve">As well as two 32-bit register values for reading outputs. This was all provided in the register file for students to observe and to glean the portion that was left to write in the register file. What was left to write in the register file was the logic to implement the tasks that were laid out in the lab manual. These guidelines were as follows: </w:t>
+      </w:r>
+    </w:p>
+    <w:p>
+      <w:pPr>
+        <w:pStyle w:val="ListParagraph"/>
+        <w:numPr>
+          <w:ilvl w:val="0"/>
+          <w:numId w:val="1"/>
+        </w:numPr>
+        <w:spacing w:after="0" w:line="360" w:lineRule="auto"/>
+        <w:jc w:val="both"/>
+        <w:rPr>
+          <w:rFonts w:ascii="Times New Roman" w:hAnsi="Times New Roman" w:cs="Times New Roman"/>
+          <w:sz w:val="20"/>
+          <w:szCs w:val="20"/>
+        </w:rPr>
+      </w:pPr>
+      <w:r>
+        <w:rPr>
+          <w:rFonts w:ascii="Times New Roman" w:hAnsi="Times New Roman" w:cs="Times New Roman"/>
+          <w:sz w:val="20"/>
+          <w:szCs w:val="20"/>
+        </w:rPr>
+        <w:t xml:space="preserve">Writes should take effect synchronously on the rising edge of the clock and only when write enable is also asserted (active high). </w:t>
+      </w:r>
+    </w:p>
+    <w:p>
+      <w:pPr>
+        <w:pStyle w:val="ListParagraph"/>
+        <w:numPr>
+          <w:ilvl w:val="0"/>
+          <w:numId w:val="1"/>
+        </w:numPr>
+        <w:spacing w:after="0" w:line="360" w:lineRule="auto"/>
+        <w:jc w:val="both"/>
+        <w:rPr>
+          <w:rFonts w:ascii="Times New Roman" w:hAnsi="Times New Roman" w:cs="Times New Roman"/>
+          <w:sz w:val="20"/>
+          <w:szCs w:val="20"/>
+        </w:rPr>
+      </w:pPr>
+      <w:r>
+        <w:rPr>
+          <w:rFonts w:ascii="Times New Roman" w:hAnsi="Times New Roman" w:cs="Times New Roman"/>
+          <w:sz w:val="20"/>
+          <w:szCs w:val="20"/>
+        </w:rPr>
+        <w:t xml:space="preserve">The register read port should output the value of the selected register combinatorially. </w:t>
+      </w:r>
+    </w:p>
+    <w:p>
+      <w:pPr>
+        <w:pStyle w:val="ListParagraph"/>
+        <w:numPr>
+          <w:ilvl w:val="0"/>
+          <w:numId w:val="1"/>
+        </w:numPr>
+        <w:spacing w:after="0" w:line="360" w:lineRule="auto"/>
+        <w:jc w:val="both"/>
+        <w:rPr>
+          <w:rFonts w:ascii="Times New Roman" w:hAnsi="Times New Roman" w:cs="Times New Roman"/>
+          <w:sz w:val="20"/>
+          <w:szCs w:val="20"/>
+        </w:rPr>
+      </w:pPr>
+      <w:r>
+        <w:rPr>
+          <w:rFonts w:ascii="Times New Roman" w:hAnsi="Times New Roman" w:cs="Times New Roman"/>
+          <w:sz w:val="20"/>
+          <w:szCs w:val="20"/>
+        </w:rPr>
+        <w:t xml:space="preserve">When reading and writing the same register, the read port will update on the rising clock edge. The read port is still combinatorial. </w:t>
+      </w:r>
+    </w:p>
+    <w:p>
+      <w:pPr>
+        <w:pStyle w:val="ListParagraph"/>
+        <w:numPr>
+          <w:ilvl w:val="0"/>
+          <w:numId w:val="1"/>
+        </w:numPr>
+        <w:spacing w:after="0" w:line="360" w:lineRule="auto"/>
+        <w:jc w:val="both"/>
+        <w:rPr>
+          <w:rFonts w:ascii="Times New Roman" w:hAnsi="Times New Roman" w:cs="Times New Roman"/>
+          <w:sz w:val="20"/>
+          <w:szCs w:val="20"/>
+        </w:rPr>
+      </w:pPr>
+      <w:r>
+        <w:rPr>
+          <w:rFonts w:ascii="Times New Roman" w:hAnsi="Times New Roman" w:cs="Times New Roman"/>
+          <w:sz w:val="20"/>
+          <w:szCs w:val="20"/>
+        </w:rPr>
+        <w:t xml:space="preserve">Reading register zero ($0) should always return (combinatorially) the value zero. </w:t>
+      </w:r>
+    </w:p>
+    <w:p>
+      <w:pPr>
+        <w:pStyle w:val="ListParagraph"/>
+        <w:numPr>
+          <w:ilvl w:val="0"/>
+          <w:numId w:val="1"/>
+        </w:numPr>
+        <w:spacing w:after="0" w:line="360" w:lineRule="auto"/>
+        <w:jc w:val="both"/>
+        <w:rPr>
+          <w:rFonts w:ascii="Times New Roman" w:hAnsi="Times New Roman" w:cs="Times New Roman"/>
+          <w:sz w:val="20"/>
+          <w:szCs w:val="20"/>
+        </w:rPr>
+      </w:pPr>
+      <w:r>
+        <w:rPr>
+          <w:rFonts w:ascii="Times New Roman" w:hAnsi="Times New Roman" w:cs="Times New Roman"/>
+          <w:sz w:val="20"/>
+          <w:szCs w:val="20"/>
+        </w:rPr>
+        <w:t>Writing register zero has no effect.</w:t>
+      </w:r>
+    </w:p>
+    <w:p>
+      <w:pPr>
+        <w:spacing w:after="0" w:line="360" w:lineRule="auto"/>
+        <w:jc w:val="both"/>
+        <w:rPr>
+          <w:rFonts w:ascii="Times New Roman" w:hAnsi="Times New Roman" w:cs="Times New Roman"/>
+          <w:sz w:val="20"/>
+          <w:szCs w:val="20"/>
+        </w:rPr>
+      </w:pPr>
+      <w:r>
+        <w:rPr>
+          <w:rFonts w:ascii="Times New Roman" w:hAnsi="Times New Roman" w:cs="Times New Roman"/>
+          <w:sz w:val="20"/>
+          <w:szCs w:val="20"/>
+        </w:rPr>
+        <w:t xml:space="preserve">The goal was to write the rest of the System Verilog code to implement these criteria into the provided register file to make a working register file. In the logic part of the register file we decided to implement an always combinational section under which we produced logic to check and read the above mentioned read ports. Then, as the lab manual said, we implemented the write enable on the positive edge of the clock signal and instructed what registers to point </w:t>
       </w:r>
       <w:r>
         <w:rPr>
@@ -594,20 +999,21 @@
           <w:szCs w:val="20"/>
         </w:rPr>
         <w:lastRenderedPageBreak/>
-        <w:t xml:space="preserve">source register numbers (ra1, ra2), one 5-bit destination register number (wa3), one 32-bit wide date port for writes (wd3), one write enable signal (we3), a clock (clk), and two 32-bit register values (rd1, rd2) for the outputs. </w:t>
-      </w:r>
-      <w:r>
-        <w:rPr>
-          <w:rFonts w:ascii="Times New Roman" w:hAnsi="Times New Roman" w:cs="Times New Roman"/>
-          <w:sz w:val="20"/>
-          <w:szCs w:val="20"/>
-        </w:rPr>
-        <w:t>The register behaves as follows: Writes take effect synchronously on the rising edge of the clock and when write enable is asserted high, the read port should output the value of the selected register combinatorically, the read port will update on the rising clock edge when reading and writing the same register, reading register zero always return the value zero, and writing register zero has no effect. The testbench will verify these conditions, and the DO file implements the testbench in order to prove the correct outcomes have occurred with the waveforms.</w:t>
-      </w:r>
-    </w:p>
-    <w:p>
-      <w:pPr>
-        <w:spacing w:after="0" w:line="360" w:lineRule="auto"/>
+        <w:t xml:space="preserve">to in order to write the data to the proper register. This completed the register file and we then moved on to create a test bench that allowed us to test if the </w:t>
+      </w:r>
+      <w:r>
+        <w:rPr>
+          <w:rFonts w:ascii="Times New Roman" w:hAnsi="Times New Roman" w:cs="Times New Roman"/>
+          <w:sz w:val="20"/>
+          <w:szCs w:val="20"/>
+        </w:rPr>
+        <w:t>register file would take inputs that are expected and output them correctly. This part of the implementation will be discussed in the next section.</w:t>
+      </w:r>
+    </w:p>
+    <w:p>
+      <w:pPr>
+        <w:spacing w:after="0" w:line="360" w:lineRule="auto"/>
+        <w:jc w:val="both"/>
         <w:rPr>
           <w:rFonts w:ascii="Times New Roman" w:hAnsi="Times New Roman" w:cs="Times New Roman"/>
           <w:b/>
@@ -616,7 +1022,11 @@
           <w:szCs w:val="20"/>
         </w:rPr>
       </w:pPr>
-      <w:r>
+    </w:p>
+    <w:p>
+      <w:pPr>
+        <w:spacing w:after="0" w:line="360" w:lineRule="auto"/>
+        <w:jc w:val="both"/>
         <w:rPr>
           <w:rFonts w:ascii="Times New Roman" w:hAnsi="Times New Roman" w:cs="Times New Roman"/>
           <w:b/>
@@ -624,17 +1034,6 @@
           <w:sz w:val="20"/>
           <w:szCs w:val="20"/>
         </w:rPr>
-        <w:t>Section 3: Design</w:t>
-      </w:r>
-    </w:p>
-    <w:p>
-      <w:pPr>
-        <w:spacing w:after="0" w:line="360" w:lineRule="auto"/>
-        <w:rPr>
-          <w:rFonts w:ascii="Times New Roman" w:hAnsi="Times New Roman" w:cs="Times New Roman"/>
-          <w:sz w:val="20"/>
-          <w:szCs w:val="20"/>
-        </w:rPr>
       </w:pPr>
       <w:r>
         <w:rPr>
@@ -644,38 +1043,153 @@
           <w:sz w:val="20"/>
           <w:szCs w:val="20"/>
         </w:rPr>
+        <w:t>Section 4: Testing Strategy</w:t>
+      </w:r>
+    </w:p>
+    <w:p>
+      <w:pPr>
+        <w:spacing w:after="0" w:line="360" w:lineRule="auto"/>
+        <w:jc w:val="both"/>
+        <w:rPr>
+          <w:rFonts w:ascii="Times New Roman" w:hAnsi="Times New Roman" w:cs="Times New Roman"/>
+          <w:bCs/>
+          <w:sz w:val="20"/>
+          <w:szCs w:val="20"/>
+        </w:rPr>
+      </w:pPr>
+      <w:r>
+        <w:rPr>
+          <w:rFonts w:ascii="Times New Roman" w:hAnsi="Times New Roman" w:cs="Times New Roman"/>
+          <w:b/>
+          <w:bCs/>
+          <w:sz w:val="20"/>
+          <w:szCs w:val="20"/>
+        </w:rPr>
         <w:tab/>
       </w:r>
       <w:r>
         <w:rPr>
           <w:rFonts w:ascii="Times New Roman" w:hAnsi="Times New Roman" w:cs="Times New Roman"/>
-          <w:sz w:val="20"/>
-          <w:szCs w:val="20"/>
-        </w:rPr>
-        <w:t>Asdjfkl;</w:t>
-      </w:r>
-    </w:p>
-    <w:p>
-      <w:pPr>
-        <w:spacing w:after="0" w:line="360" w:lineRule="auto"/>
-        <w:rPr>
-          <w:rFonts w:ascii="Times New Roman" w:hAnsi="Times New Roman" w:cs="Times New Roman"/>
-          <w:sz w:val="20"/>
-          <w:szCs w:val="20"/>
-        </w:rPr>
-      </w:pPr>
-      <w:r>
-        <w:rPr>
-          <w:rFonts w:ascii="Times New Roman" w:hAnsi="Times New Roman" w:cs="Times New Roman"/>
-          <w:sz w:val="20"/>
-          <w:szCs w:val="20"/>
-        </w:rPr>
-        <w:t>Overview of Design. Why you chose to implement that way</w:t>
-      </w:r>
-    </w:p>
-    <w:p>
-      <w:pPr>
-        <w:spacing w:after="0" w:line="360" w:lineRule="auto"/>
+          <w:bCs/>
+          <w:sz w:val="20"/>
+          <w:szCs w:val="20"/>
+        </w:rPr>
+        <w:t xml:space="preserve">We were tasked with creating our own test bench for part two of the lab. We looked at the FSM test bench and used that as a guide to write our own test bench for the register file. After working through what we needed and what variables we needed to change we only really had one section left. That section consisted of the main test in which we asserted values to the registers randomly to see if what went in came out. We made sure that the actions that were supposed to happen on the rising edge of the clock were happening when they were supposed to and also that they were showing the correct values. We asserted the write enable high at </w:t>
+      </w:r>
+      <w:r>
+        <w:rPr>
+          <w:rFonts w:ascii="Times New Roman" w:hAnsi="Times New Roman" w:cs="Times New Roman"/>
+          <w:bCs/>
+          <w:sz w:val="20"/>
+          <w:szCs w:val="20"/>
+        </w:rPr>
+        <w:t>an</w:t>
+      </w:r>
+      <w:r>
+        <w:rPr>
+          <w:rFonts w:ascii="Times New Roman" w:hAnsi="Times New Roman" w:cs="Times New Roman"/>
+          <w:bCs/>
+          <w:sz w:val="20"/>
+          <w:szCs w:val="20"/>
+        </w:rPr>
+        <w:t xml:space="preserve"> arbitrary time and then we proceeded to make sure that when we set a value to the write data register that the value we observed in simulation was correct. We then checked other test cases, such as when write enable was low, which should not allow for writing. We also checked to make sure that with the time increments that we were implementing that the timing of when signals changed made sense. This was </w:t>
+      </w:r>
+      <w:r>
+        <w:rPr>
+          <w:rFonts w:ascii="Times New Roman" w:hAnsi="Times New Roman" w:cs="Times New Roman"/>
+          <w:bCs/>
+          <w:sz w:val="20"/>
+          <w:szCs w:val="20"/>
+        </w:rPr>
+        <w:t xml:space="preserve">the majority of our testing and allowed for us to check and make sure that the implementation was behaving the way we were asked to have it behave. We chose to choose random defined numbers to set the registers to so that we could easily identify the outputs of the simulation. </w:t>
+      </w:r>
+      <w:r>
+        <w:rPr>
+          <w:rFonts w:ascii="Times New Roman" w:hAnsi="Times New Roman" w:cs="Times New Roman"/>
+          <w:sz w:val="20"/>
+          <w:szCs w:val="20"/>
+        </w:rPr>
+        <w:t xml:space="preserve">We also had to update our DO file to allow ModelSim to simulate the new files we created. This was done by adding the names of our files to the Do file and then running the simulation. </w:t>
+      </w:r>
+      <w:r>
+        <w:rPr>
+          <w:rFonts w:ascii="Times New Roman" w:hAnsi="Times New Roman" w:cs="Times New Roman"/>
+          <w:bCs/>
+          <w:sz w:val="20"/>
+          <w:szCs w:val="20"/>
+        </w:rPr>
+        <w:t xml:space="preserve">This approach seemed most reasonable and straight forward to observe if the proper behavior was being produced. Below is a table showing the input and output behavior of the implementation that we obtained through simulation. </w:t>
+      </w:r>
+    </w:p>
+    <w:p>
+      <w:pPr>
+        <w:spacing w:after="0" w:line="360" w:lineRule="auto"/>
+        <w:jc w:val="both"/>
+        <w:rPr>
+          <w:rFonts w:ascii="Times New Roman" w:hAnsi="Times New Roman" w:cs="Times New Roman"/>
+          <w:sz w:val="20"/>
+          <w:szCs w:val="20"/>
+        </w:rPr>
+      </w:pPr>
+      <w:r>
+        <w:rPr>
+          <w:rFonts w:ascii="Times New Roman" w:hAnsi="Times New Roman" w:cs="Times New Roman"/>
+          <w:sz w:val="20"/>
+          <w:szCs w:val="20"/>
+        </w:rPr>
+        <w:object w:dxaOrig="9930" w:dyaOrig="2459" w14:anchorId="1E2E35B8">
+          <v:shapetype id="_x0000_t75" coordsize="21600,21600" o:spt="75" o:preferrelative="t" path="m@4@5l@4@11@9@11@9@5xe" filled="f" stroked="f">
+            <v:stroke joinstyle="miter"/>
+            <v:formulas>
+              <v:f eqn="if lineDrawn pixelLineWidth 0"/>
+              <v:f eqn="sum @0 1 0"/>
+              <v:f eqn="sum 0 0 @1"/>
+              <v:f eqn="prod @2 1 2"/>
+              <v:f eqn="prod @3 21600 pixelWidth"/>
+              <v:f eqn="prod @3 21600 pixelHeight"/>
+              <v:f eqn="sum @0 0 1"/>
+              <v:f eqn="prod @6 1 2"/>
+              <v:f eqn="prod @7 21600 pixelWidth"/>
+              <v:f eqn="sum @8 21600 0"/>
+              <v:f eqn="prod @7 21600 pixelHeight"/>
+              <v:f eqn="sum @10 21600 0"/>
+            </v:formulas>
+            <v:path o:extrusionok="f" gradientshapeok="t" o:connecttype="rect"/>
+            <o:lock v:ext="edit" aspectratio="t"/>
+          </v:shapetype>
+          <v:shape id="_x0000_i1050" type="#_x0000_t75" style="width:496.25pt;height:122.95pt" o:ole="">
+            <v:imagedata r:id="rId10" o:title=""/>
+          </v:shape>
+          <o:OLEObject Type="Link" ProgID="Excel.Sheet.12" ShapeID="_x0000_i1050" DrawAspect="Content" r:id="rId11" UpdateMode="Always">
+            <o:LinkType>EnhancedMetaFile</o:LinkType>
+            <o:LockedField>false</o:LockedField>
+          </o:OLEObject>
+        </w:object>
+      </w:r>
+    </w:p>
+    <w:p>
+      <w:pPr>
+        <w:spacing w:after="0" w:line="360" w:lineRule="auto"/>
+        <w:jc w:val="both"/>
+        <w:rPr>
+          <w:rFonts w:ascii="Times New Roman" w:hAnsi="Times New Roman" w:cs="Times New Roman"/>
+          <w:sz w:val="20"/>
+          <w:szCs w:val="20"/>
+        </w:rPr>
+      </w:pPr>
+      <w:r>
+        <w:rPr>
+          <w:rFonts w:ascii="Times New Roman" w:hAnsi="Times New Roman" w:cs="Times New Roman"/>
+          <w:sz w:val="20"/>
+          <w:szCs w:val="20"/>
+        </w:rPr>
+        <w:t xml:space="preserve">As you can see when the above values are asserted they produce the correct results that we were trying to obtain through our test bench. </w:t>
+      </w:r>
+    </w:p>
+    <w:p>
+      <w:pPr>
+        <w:spacing w:after="0" w:line="360" w:lineRule="auto"/>
+        <w:jc w:val="both"/>
         <w:rPr>
           <w:rFonts w:ascii="Times New Roman" w:hAnsi="Times New Roman" w:cs="Times New Roman"/>
           <w:b/>
@@ -684,7 +1198,11 @@
           <w:szCs w:val="20"/>
         </w:rPr>
       </w:pPr>
-      <w:r>
+    </w:p>
+    <w:p>
+      <w:pPr>
+        <w:spacing w:after="0" w:line="360" w:lineRule="auto"/>
+        <w:jc w:val="both"/>
         <w:rPr>
           <w:rFonts w:ascii="Times New Roman" w:hAnsi="Times New Roman" w:cs="Times New Roman"/>
           <w:b/>
@@ -692,19 +1210,12 @@
           <w:sz w:val="20"/>
           <w:szCs w:val="20"/>
         </w:rPr>
-        <w:t>Section 4: Testing Strategy</w:t>
-      </w:r>
-    </w:p>
-    <w:p>
-      <w:pPr>
-        <w:spacing w:after="0" w:line="360" w:lineRule="auto"/>
-        <w:rPr>
-          <w:rFonts w:ascii="Times New Roman" w:hAnsi="Times New Roman" w:cs="Times New Roman"/>
-          <w:sz w:val="20"/>
-          <w:szCs w:val="20"/>
-        </w:rPr>
-      </w:pPr>
-      <w:r>
+      </w:pPr>
+    </w:p>
+    <w:p>
+      <w:pPr>
+        <w:spacing w:after="0" w:line="360" w:lineRule="auto"/>
+        <w:jc w:val="both"/>
         <w:rPr>
           <w:rFonts w:ascii="Times New Roman" w:hAnsi="Times New Roman" w:cs="Times New Roman"/>
           <w:b/>
@@ -712,38 +1223,12 @@
           <w:sz w:val="20"/>
           <w:szCs w:val="20"/>
         </w:rPr>
-        <w:tab/>
-      </w:r>
-      <w:r>
-        <w:rPr>
-          <w:rFonts w:ascii="Times New Roman" w:hAnsi="Times New Roman" w:cs="Times New Roman"/>
-          <w:sz w:val="20"/>
-          <w:szCs w:val="20"/>
-        </w:rPr>
-        <w:t>Asjdkfl;</w:t>
-      </w:r>
-    </w:p>
-    <w:p>
-      <w:pPr>
-        <w:spacing w:after="0" w:line="360" w:lineRule="auto"/>
-        <w:rPr>
-          <w:rFonts w:ascii="Times New Roman" w:hAnsi="Times New Roman" w:cs="Times New Roman"/>
-          <w:sz w:val="20"/>
-          <w:szCs w:val="20"/>
-        </w:rPr>
-      </w:pPr>
-      <w:r>
-        <w:rPr>
-          <w:rFonts w:ascii="Times New Roman" w:hAnsi="Times New Roman" w:cs="Times New Roman"/>
-          <w:sz w:val="20"/>
-          <w:szCs w:val="20"/>
-        </w:rPr>
-        <w:t>Tb. What happened in tb. Table with test results. Explain why it proves design works</w:t>
-      </w:r>
-    </w:p>
-    <w:p>
-      <w:pPr>
-        <w:spacing w:after="0" w:line="360" w:lineRule="auto"/>
+      </w:pPr>
+    </w:p>
+    <w:p>
+      <w:pPr>
+        <w:spacing w:after="0" w:line="360" w:lineRule="auto"/>
+        <w:jc w:val="both"/>
         <w:rPr>
           <w:rFonts w:ascii="Times New Roman" w:hAnsi="Times New Roman" w:cs="Times New Roman"/>
           <w:b/>
@@ -752,7 +1237,11 @@
           <w:szCs w:val="20"/>
         </w:rPr>
       </w:pPr>
-      <w:r>
+    </w:p>
+    <w:p>
+      <w:pPr>
+        <w:spacing w:after="0" w:line="360" w:lineRule="auto"/>
+        <w:jc w:val="both"/>
         <w:rPr>
           <w:rFonts w:ascii="Times New Roman" w:hAnsi="Times New Roman" w:cs="Times New Roman"/>
           <w:b/>
@@ -760,12 +1249,64 @@
           <w:sz w:val="20"/>
           <w:szCs w:val="20"/>
         </w:rPr>
+      </w:pPr>
+    </w:p>
+    <w:p>
+      <w:pPr>
+        <w:spacing w:after="0" w:line="360" w:lineRule="auto"/>
+        <w:jc w:val="both"/>
+        <w:rPr>
+          <w:rFonts w:ascii="Times New Roman" w:hAnsi="Times New Roman" w:cs="Times New Roman"/>
+          <w:b/>
+          <w:bCs/>
+          <w:sz w:val="20"/>
+          <w:szCs w:val="20"/>
+        </w:rPr>
+      </w:pPr>
+    </w:p>
+    <w:p>
+      <w:pPr>
+        <w:spacing w:after="0" w:line="360" w:lineRule="auto"/>
+        <w:jc w:val="both"/>
+        <w:rPr>
+          <w:rFonts w:ascii="Times New Roman" w:hAnsi="Times New Roman" w:cs="Times New Roman"/>
+          <w:b/>
+          <w:bCs/>
+          <w:sz w:val="20"/>
+          <w:szCs w:val="20"/>
+        </w:rPr>
+      </w:pPr>
+    </w:p>
+    <w:p>
+      <w:pPr>
+        <w:spacing w:after="0" w:line="360" w:lineRule="auto"/>
+        <w:jc w:val="both"/>
+        <w:rPr>
+          <w:rFonts w:ascii="Times New Roman" w:hAnsi="Times New Roman" w:cs="Times New Roman"/>
+          <w:b/>
+          <w:bCs/>
+          <w:sz w:val="20"/>
+          <w:szCs w:val="20"/>
+        </w:rPr>
+      </w:pPr>
+      <w:bookmarkStart w:id="0" w:name="_GoBack"/>
+      <w:bookmarkEnd w:id="0"/>
+      <w:r>
+        <w:rPr>
+          <w:rFonts w:ascii="Times New Roman" w:hAnsi="Times New Roman" w:cs="Times New Roman"/>
+          <w:b/>
+          <w:bCs/>
+          <w:sz w:val="20"/>
+          <w:szCs w:val="20"/>
+        </w:rPr>
+        <w:lastRenderedPageBreak/>
         <w:t>Section 5: Evaluation</w:t>
       </w:r>
     </w:p>
     <w:p>
       <w:pPr>
         <w:spacing w:after="0" w:line="360" w:lineRule="auto"/>
+        <w:jc w:val="both"/>
         <w:rPr>
           <w:rFonts w:ascii="Times New Roman" w:hAnsi="Times New Roman" w:cs="Times New Roman"/>
           <w:sz w:val="20"/>
@@ -786,6 +1327,7 @@
     <w:p>
       <w:pPr>
         <w:spacing w:after="0" w:line="360" w:lineRule="auto"/>
+        <w:jc w:val="both"/>
         <w:rPr>
           <w:rFonts w:ascii="Times New Roman" w:hAnsi="Times New Roman" w:cs="Times New Roman"/>
           <w:sz w:val="20"/>
@@ -823,7 +1365,7 @@
                     <pic:cNvPicPr/>
                   </pic:nvPicPr>
                   <pic:blipFill>
-                    <a:blip r:embed="rId9">
+                    <a:blip r:embed="rId12">
                       <a:extLst>
                         <a:ext uri="{28A0092B-C50C-407E-A947-70E740481C1C}">
                           <a14:useLocalDpi xmlns:a14="http://schemas.microsoft.com/office/drawing/2010/main" val="0"/>
@@ -925,7 +1467,23 @@
           <w:sz w:val="20"/>
           <w:szCs w:val="20"/>
         </w:rPr>
-        <w:t xml:space="preserve"> how the testbench is able to prove</w:t>
+        <w:t xml:space="preserve"> how the </w:t>
+      </w:r>
+      <w:r>
+        <w:rPr>
+          <w:rFonts w:ascii="Times New Roman" w:hAnsi="Times New Roman" w:cs="Times New Roman"/>
+          <w:sz w:val="20"/>
+          <w:szCs w:val="20"/>
+        </w:rPr>
+        <w:t>test bench</w:t>
+      </w:r>
+      <w:r>
+        <w:rPr>
+          <w:rFonts w:ascii="Times New Roman" w:hAnsi="Times New Roman" w:cs="Times New Roman"/>
+          <w:sz w:val="20"/>
+          <w:szCs w:val="20"/>
+        </w:rPr>
+        <w:t xml:space="preserve"> is able to prove</w:t>
       </w:r>
       <w:r>
         <w:rPr>
@@ -979,6 +1537,7 @@
     <w:p>
       <w:pPr>
         <w:spacing w:after="0" w:line="360" w:lineRule="auto"/>
+        <w:jc w:val="both"/>
         <w:rPr>
           <w:rFonts w:ascii="Times New Roman" w:hAnsi="Times New Roman" w:cs="Times New Roman"/>
           <w:sz w:val="20"/>
@@ -994,7 +1553,6 @@
           <w:szCs w:val="20"/>
           <w:u w:val="single"/>
         </w:rPr>
-        <w:lastRenderedPageBreak/>
         <w:drawing>
           <wp:anchor distT="0" distB="0" distL="114300" distR="114300" simplePos="0" relativeHeight="251664384" behindDoc="0" locked="0" layoutInCell="1" allowOverlap="1" wp14:anchorId="522BD30D" wp14:editId="5B055C62">
             <wp:simplePos x="0" y="0"/>
@@ -1019,7 +1577,7 @@
                     <pic:cNvPicPr/>
                   </pic:nvPicPr>
                   <pic:blipFill rotWithShape="1">
-                    <a:blip r:embed="rId10">
+                    <a:blip r:embed="rId13">
                       <a:extLst>
                         <a:ext uri="{28A0092B-C50C-407E-A947-70E740481C1C}">
                           <a14:useLocalDpi xmlns:a14="http://schemas.microsoft.com/office/drawing/2010/main" val="0"/>
@@ -1073,6 +1631,7 @@
     <w:p>
       <w:pPr>
         <w:spacing w:after="0" w:line="360" w:lineRule="auto"/>
+        <w:jc w:val="both"/>
         <w:rPr>
           <w:rFonts w:ascii="Times New Roman" w:hAnsi="Times New Roman" w:cs="Times New Roman"/>
           <w:sz w:val="20"/>
@@ -1100,43 +1659,25 @@
     <w:p>
       <w:pPr>
         <w:spacing w:after="0" w:line="360" w:lineRule="auto"/>
-        <w:rPr>
-          <w:rFonts w:ascii="Times New Roman" w:hAnsi="Times New Roman" w:cs="Times New Roman"/>
-          <w:sz w:val="20"/>
-          <w:szCs w:val="20"/>
-        </w:rPr>
-      </w:pPr>
-      <w:r>
-        <w:rPr>
-          <w:rFonts w:ascii="Times New Roman" w:hAnsi="Times New Roman" w:cs="Times New Roman"/>
-          <w:sz w:val="20"/>
-          <w:szCs w:val="20"/>
-        </w:rPr>
-        <w:tab/>
-        <w:t>All in all, this lab…</w:t>
-      </w:r>
-    </w:p>
-    <w:p>
-      <w:pPr>
-        <w:spacing w:after="0" w:line="360" w:lineRule="auto"/>
         <w:ind w:firstLine="720"/>
-        <w:rPr>
-          <w:rFonts w:ascii="Times New Roman" w:hAnsi="Times New Roman" w:cs="Times New Roman"/>
-          <w:sz w:val="20"/>
-          <w:szCs w:val="20"/>
-        </w:rPr>
-      </w:pPr>
-      <w:r>
-        <w:rPr>
-          <w:rFonts w:ascii="Times New Roman" w:hAnsi="Times New Roman" w:cs="Times New Roman"/>
-          <w:sz w:val="20"/>
-          <w:szCs w:val="20"/>
-        </w:rPr>
-        <w:t xml:space="preserve">Simulation results. Explain them. Big picture summary. </w:t>
+        <w:jc w:val="both"/>
+        <w:rPr>
+          <w:rFonts w:ascii="Times New Roman" w:hAnsi="Times New Roman" w:cs="Times New Roman"/>
+          <w:sz w:val="20"/>
+          <w:szCs w:val="20"/>
+        </w:rPr>
+      </w:pPr>
+      <w:r>
+        <w:rPr>
+          <w:rFonts w:ascii="Times New Roman" w:hAnsi="Times New Roman" w:cs="Times New Roman"/>
+          <w:sz w:val="20"/>
+          <w:szCs w:val="20"/>
+        </w:rPr>
+        <w:t xml:space="preserve"> </w:t>
       </w:r>
     </w:p>
     <w:sectPr>
-      <w:headerReference w:type="default" r:id="rId11"/>
+      <w:headerReference w:type="default" r:id="rId14"/>
       <w:pgSz w:w="12240" w:h="15840"/>
       <w:pgMar w:top="1440" w:right="1440" w:bottom="1440" w:left="1440" w:header="720" w:footer="720" w:gutter="0"/>
       <w:cols w:space="720"/>
@@ -1147,7 +1688,7 @@
 </file>
 
 <file path=word/endnotes.xml><?xml version="1.0" encoding="utf-8"?>
-<w:endnotes xmlns:wpc="http://schemas.microsoft.com/office/word/2010/wordprocessingCanvas" xmlns:cx="http://schemas.microsoft.com/office/drawing/2014/chartex" xmlns:cx1="http://schemas.microsoft.com/office/drawing/2015/9/8/chartex" xmlns:cx2="http://schemas.microsoft.com/office/drawing/2015/10/21/chartex" xmlns:cx3="http://schemas.microsoft.com/office/drawing/2016/5/9/chartex" xmlns:cx4="http://schemas.microsoft.com/office/drawing/2016/5/10/chartex" xmlns:cx5="http://schemas.microsoft.com/office/drawing/2016/5/11/chartex" xmlns:cx6="http://schemas.microsoft.com/office/drawing/2016/5/12/chartex" xmlns:cx7="http://schemas.microsoft.com/office/drawing/2016/5/13/chartex" xmlns:cx8="http://schemas.microsoft.com/office/drawing/2016/5/14/chartex" xmlns:mc="http://schemas.openxmlformats.org/markup-compatibility/2006" xmlns:aink="http://schemas.microsoft.com/office/drawing/2016/ink" xmlns:am3d="http://schemas.microsoft.com/office/drawing/2017/model3d" xmlns:o="urn:schemas-microsoft-com:office:office" xmlns:r="http://schemas.openxmlformats.org/officeDocument/2006/relationships" xmlns:m="http://schemas.openxmlformats.org/officeDocument/2006/math" xmlns:v="urn:schemas-microsoft-com:vml" xmlns:wp14="http://schemas.microsoft.com/office/word/2010/wordprocessingDrawing" xmlns:wp="http://schemas.openxmlformats.org/drawingml/2006/wordprocessingDrawing" xmlns:w10="urn:schemas-microsoft-com:office:word" xmlns:w="http://schemas.openxmlformats.org/wordprocessingml/2006/main" xmlns:w14="http://schemas.microsoft.com/office/word/2010/wordml" xmlns:w15="http://schemas.microsoft.com/office/word/2012/wordml" xmlns:w16cex="http://schemas.microsoft.com/office/word/2018/wordml/cex" xmlns:w16cid="http://schemas.microsoft.com/office/word/2016/wordml/cid" xmlns:w16="http://schemas.microsoft.com/office/word/2018/wordml" xmlns:w16se="http://schemas.microsoft.com/office/word/2015/wordml/symex" xmlns:wpg="http://schemas.microsoft.com/office/word/2010/wordprocessingGroup" xmlns:wpi="http://schemas.microsoft.com/office/word/2010/wordprocessingInk" xmlns:wne="http://schemas.microsoft.com/office/word/2006/wordml" xmlns:wps="http://schemas.microsoft.com/office/word/2010/wordprocessingShape" mc:Ignorable="w14 w15 w16se w16cid w16 w16cex wp14">
+<w:endnotes xmlns:wpc="http://schemas.microsoft.com/office/word/2010/wordprocessingCanvas" xmlns:cx="http://schemas.microsoft.com/office/drawing/2014/chartex" xmlns:mc="http://schemas.openxmlformats.org/markup-compatibility/2006" xmlns:o="urn:schemas-microsoft-com:office:office" xmlns:r="http://schemas.openxmlformats.org/officeDocument/2006/relationships" xmlns:m="http://schemas.openxmlformats.org/officeDocument/2006/math" xmlns:v="urn:schemas-microsoft-com:vml" xmlns:wp14="http://schemas.microsoft.com/office/word/2010/wordprocessingDrawing" xmlns:wp="http://schemas.openxmlformats.org/drawingml/2006/wordprocessingDrawing" xmlns:w10="urn:schemas-microsoft-com:office:word" xmlns:w="http://schemas.openxmlformats.org/wordprocessingml/2006/main" xmlns:w14="http://schemas.microsoft.com/office/word/2010/wordml" xmlns:w15="http://schemas.microsoft.com/office/word/2012/wordml" xmlns:w16se="http://schemas.microsoft.com/office/word/2015/wordml/symex" xmlns:wpg="http://schemas.microsoft.com/office/word/2010/wordprocessingGroup" xmlns:wpi="http://schemas.microsoft.com/office/word/2010/wordprocessingInk" xmlns:wne="http://schemas.microsoft.com/office/word/2006/wordml" xmlns:wps="http://schemas.microsoft.com/office/word/2010/wordprocessingShape" mc:Ignorable="w14 w15 w16se wp14">
   <w:endnote w:type="separator" w:id="-1">
     <w:p>
       <w:pPr>
@@ -1172,7 +1713,7 @@
 </file>
 
 <file path=word/footnotes.xml><?xml version="1.0" encoding="utf-8"?>
-<w:footnotes xmlns:wpc="http://schemas.microsoft.com/office/word/2010/wordprocessingCanvas" xmlns:cx="http://schemas.microsoft.com/office/drawing/2014/chartex" xmlns:cx1="http://schemas.microsoft.com/office/drawing/2015/9/8/chartex" xmlns:cx2="http://schemas.microsoft.com/office/drawing/2015/10/21/chartex" xmlns:cx3="http://schemas.microsoft.com/office/drawing/2016/5/9/chartex" xmlns:cx4="http://schemas.microsoft.com/office/drawing/2016/5/10/chartex" xmlns:cx5="http://schemas.microsoft.com/office/drawing/2016/5/11/chartex" xmlns:cx6="http://schemas.microsoft.com/office/drawing/2016/5/12/chartex" xmlns:cx7="http://schemas.microsoft.com/office/drawing/2016/5/13/chartex" xmlns:cx8="http://schemas.microsoft.com/office/drawing/2016/5/14/chartex" xmlns:mc="http://schemas.openxmlformats.org/markup-compatibility/2006" xmlns:aink="http://schemas.microsoft.com/office/drawing/2016/ink" xmlns:am3d="http://schemas.microsoft.com/office/drawing/2017/model3d" xmlns:o="urn:schemas-microsoft-com:office:office" xmlns:r="http://schemas.openxmlformats.org/officeDocument/2006/relationships" xmlns:m="http://schemas.openxmlformats.org/officeDocument/2006/math" xmlns:v="urn:schemas-microsoft-com:vml" xmlns:wp14="http://schemas.microsoft.com/office/word/2010/wordprocessingDrawing" xmlns:wp="http://schemas.openxmlformats.org/drawingml/2006/wordprocessingDrawing" xmlns:w10="urn:schemas-microsoft-com:office:word" xmlns:w="http://schemas.openxmlformats.org/wordprocessingml/2006/main" xmlns:w14="http://schemas.microsoft.com/office/word/2010/wordml" xmlns:w15="http://schemas.microsoft.com/office/word/2012/wordml" xmlns:w16cex="http://schemas.microsoft.com/office/word/2018/wordml/cex" xmlns:w16cid="http://schemas.microsoft.com/office/word/2016/wordml/cid" xmlns:w16="http://schemas.microsoft.com/office/word/2018/wordml" xmlns:w16se="http://schemas.microsoft.com/office/word/2015/wordml/symex" xmlns:wpg="http://schemas.microsoft.com/office/word/2010/wordprocessingGroup" xmlns:wpi="http://schemas.microsoft.com/office/word/2010/wordprocessingInk" xmlns:wne="http://schemas.microsoft.com/office/word/2006/wordml" xmlns:wps="http://schemas.microsoft.com/office/word/2010/wordprocessingShape" mc:Ignorable="w14 w15 w16se w16cid w16 w16cex wp14">
+<w:footnotes xmlns:wpc="http://schemas.microsoft.com/office/word/2010/wordprocessingCanvas" xmlns:cx="http://schemas.microsoft.com/office/drawing/2014/chartex" xmlns:mc="http://schemas.openxmlformats.org/markup-compatibility/2006" xmlns:o="urn:schemas-microsoft-com:office:office" xmlns:r="http://schemas.openxmlformats.org/officeDocument/2006/relationships" xmlns:m="http://schemas.openxmlformats.org/officeDocument/2006/math" xmlns:v="urn:schemas-microsoft-com:vml" xmlns:wp14="http://schemas.microsoft.com/office/word/2010/wordprocessingDrawing" xmlns:wp="http://schemas.openxmlformats.org/drawingml/2006/wordprocessingDrawing" xmlns:w10="urn:schemas-microsoft-com:office:word" xmlns:w="http://schemas.openxmlformats.org/wordprocessingml/2006/main" xmlns:w14="http://schemas.microsoft.com/office/word/2010/wordml" xmlns:w15="http://schemas.microsoft.com/office/word/2012/wordml" xmlns:w16se="http://schemas.microsoft.com/office/word/2015/wordml/symex" xmlns:wpg="http://schemas.microsoft.com/office/word/2010/wordprocessingGroup" xmlns:wpi="http://schemas.microsoft.com/office/word/2010/wordprocessingInk" xmlns:wne="http://schemas.microsoft.com/office/word/2006/wordml" xmlns:wps="http://schemas.microsoft.com/office/word/2010/wordprocessingShape" mc:Ignorable="w14 w15 w16se wp14">
   <w:footnote w:type="separator" w:id="-1">
     <w:p>
       <w:pPr>
@@ -1197,7 +1738,7 @@
 </file>
 
 <file path=word/header1.xml><?xml version="1.0" encoding="utf-8"?>
-<w:hdr xmlns:wpc="http://schemas.microsoft.com/office/word/2010/wordprocessingCanvas" xmlns:cx="http://schemas.microsoft.com/office/drawing/2014/chartex" xmlns:cx1="http://schemas.microsoft.com/office/drawing/2015/9/8/chartex" xmlns:cx2="http://schemas.microsoft.com/office/drawing/2015/10/21/chartex" xmlns:cx3="http://schemas.microsoft.com/office/drawing/2016/5/9/chartex" xmlns:cx4="http://schemas.microsoft.com/office/drawing/2016/5/10/chartex" xmlns:cx5="http://schemas.microsoft.com/office/drawing/2016/5/11/chartex" xmlns:cx6="http://schemas.microsoft.com/office/drawing/2016/5/12/chartex" xmlns:cx7="http://schemas.microsoft.com/office/drawing/2016/5/13/chartex" xmlns:cx8="http://schemas.microsoft.com/office/drawing/2016/5/14/chartex" xmlns:mc="http://schemas.openxmlformats.org/markup-compatibility/2006" xmlns:aink="http://schemas.microsoft.com/office/drawing/2016/ink" xmlns:am3d="http://schemas.microsoft.com/office/drawing/2017/model3d" xmlns:o="urn:schemas-microsoft-com:office:office" xmlns:r="http://schemas.openxmlformats.org/officeDocument/2006/relationships" xmlns:m="http://schemas.openxmlformats.org/officeDocument/2006/math" xmlns:v="urn:schemas-microsoft-com:vml" xmlns:wp14="http://schemas.microsoft.com/office/word/2010/wordprocessingDrawing" xmlns:wp="http://schemas.openxmlformats.org/drawingml/2006/wordprocessingDrawing" xmlns:w10="urn:schemas-microsoft-com:office:word" xmlns:w="http://schemas.openxmlformats.org/wordprocessingml/2006/main" xmlns:w14="http://schemas.microsoft.com/office/word/2010/wordml" xmlns:w15="http://schemas.microsoft.com/office/word/2012/wordml" xmlns:w16cex="http://schemas.microsoft.com/office/word/2018/wordml/cex" xmlns:w16cid="http://schemas.microsoft.com/office/word/2016/wordml/cid" xmlns:w16="http://schemas.microsoft.com/office/word/2018/wordml" xmlns:w16se="http://schemas.microsoft.com/office/word/2015/wordml/symex" xmlns:wpg="http://schemas.microsoft.com/office/word/2010/wordprocessingGroup" xmlns:wpi="http://schemas.microsoft.com/office/word/2010/wordprocessingInk" xmlns:wne="http://schemas.microsoft.com/office/word/2006/wordml" xmlns:wps="http://schemas.microsoft.com/office/word/2010/wordprocessingShape" mc:Ignorable="w14 w15 w16se w16cid w16 w16cex wp14">
+<w:hdr xmlns:wpc="http://schemas.microsoft.com/office/word/2010/wordprocessingCanvas" xmlns:cx="http://schemas.microsoft.com/office/drawing/2014/chartex" xmlns:mc="http://schemas.openxmlformats.org/markup-compatibility/2006" xmlns:o="urn:schemas-microsoft-com:office:office" xmlns:r="http://schemas.openxmlformats.org/officeDocument/2006/relationships" xmlns:m="http://schemas.openxmlformats.org/officeDocument/2006/math" xmlns:v="urn:schemas-microsoft-com:vml" xmlns:wp14="http://schemas.microsoft.com/office/word/2010/wordprocessingDrawing" xmlns:wp="http://schemas.openxmlformats.org/drawingml/2006/wordprocessingDrawing" xmlns:w10="urn:schemas-microsoft-com:office:word" xmlns:w="http://schemas.openxmlformats.org/wordprocessingml/2006/main" xmlns:w14="http://schemas.microsoft.com/office/word/2010/wordml" xmlns:w15="http://schemas.microsoft.com/office/word/2012/wordml" xmlns:w16se="http://schemas.microsoft.com/office/word/2015/wordml/symex" xmlns:wpg="http://schemas.microsoft.com/office/word/2010/wordprocessingGroup" xmlns:wpi="http://schemas.microsoft.com/office/word/2010/wordprocessingInk" xmlns:wne="http://schemas.microsoft.com/office/word/2006/wordml" xmlns:wps="http://schemas.microsoft.com/office/word/2010/wordprocessingShape" mc:Ignorable="w14 w15 w16se wp14">
   <w:sdt>
     <w:sdtPr>
       <w:id w:val="2071837304"/>
@@ -1233,7 +1774,7 @@
           <w:rPr>
             <w:noProof/>
           </w:rPr>
-          <w:t>2</w:t>
+          <w:t>1</w:t>
         </w:r>
         <w:r>
           <w:rPr>
@@ -1258,8 +1799,129 @@
 </w:hdr>
 </file>
 
+<file path=word/numbering.xml><?xml version="1.0" encoding="utf-8"?>
+<w:numbering xmlns:wpc="http://schemas.microsoft.com/office/word/2010/wordprocessingCanvas" xmlns:cx="http://schemas.microsoft.com/office/drawing/2014/chartex" xmlns:mc="http://schemas.openxmlformats.org/markup-compatibility/2006" xmlns:o="urn:schemas-microsoft-com:office:office" xmlns:r="http://schemas.openxmlformats.org/officeDocument/2006/relationships" xmlns:m="http://schemas.openxmlformats.org/officeDocument/2006/math" xmlns:v="urn:schemas-microsoft-com:vml" xmlns:wp14="http://schemas.microsoft.com/office/word/2010/wordprocessingDrawing" xmlns:wp="http://schemas.openxmlformats.org/drawingml/2006/wordprocessingDrawing" xmlns:w10="urn:schemas-microsoft-com:office:word" xmlns:w="http://schemas.openxmlformats.org/wordprocessingml/2006/main" xmlns:w14="http://schemas.microsoft.com/office/word/2010/wordml" xmlns:w15="http://schemas.microsoft.com/office/word/2012/wordml" xmlns:w16se="http://schemas.microsoft.com/office/word/2015/wordml/symex" xmlns:wpg="http://schemas.microsoft.com/office/word/2010/wordprocessingGroup" xmlns:wpi="http://schemas.microsoft.com/office/word/2010/wordprocessingInk" xmlns:wne="http://schemas.microsoft.com/office/word/2006/wordml" xmlns:wps="http://schemas.microsoft.com/office/word/2010/wordprocessingShape" mc:Ignorable="w14 w15 w16se wp14">
+  <w:abstractNum w:abstractNumId="0" w15:restartNumberingAfterBreak="0">
+    <w:nsid w:val="18A65999"/>
+    <w:multiLevelType w:val="hybridMultilevel"/>
+    <w:tmpl w:val="1ED2B17A"/>
+    <w:lvl w:ilvl="0" w:tplc="04090001">
+      <w:start w:val="1"/>
+      <w:numFmt w:val="bullet"/>
+      <w:lvlText w:val=""/>
+      <w:lvlJc w:val="left"/>
+      <w:pPr>
+        <w:ind w:left="720" w:hanging="360"/>
+      </w:pPr>
+      <w:rPr>
+        <w:rFonts w:ascii="Symbol" w:hAnsi="Symbol" w:hint="default"/>
+      </w:rPr>
+    </w:lvl>
+    <w:lvl w:ilvl="1" w:tplc="04090003" w:tentative="1">
+      <w:start w:val="1"/>
+      <w:numFmt w:val="bullet"/>
+      <w:lvlText w:val="o"/>
+      <w:lvlJc w:val="left"/>
+      <w:pPr>
+        <w:ind w:left="1440" w:hanging="360"/>
+      </w:pPr>
+      <w:rPr>
+        <w:rFonts w:ascii="Courier New" w:hAnsi="Courier New" w:cs="Courier New" w:hint="default"/>
+      </w:rPr>
+    </w:lvl>
+    <w:lvl w:ilvl="2" w:tplc="04090005" w:tentative="1">
+      <w:start w:val="1"/>
+      <w:numFmt w:val="bullet"/>
+      <w:lvlText w:val=""/>
+      <w:lvlJc w:val="left"/>
+      <w:pPr>
+        <w:ind w:left="2160" w:hanging="360"/>
+      </w:pPr>
+      <w:rPr>
+        <w:rFonts w:ascii="Wingdings" w:hAnsi="Wingdings" w:hint="default"/>
+      </w:rPr>
+    </w:lvl>
+    <w:lvl w:ilvl="3" w:tplc="04090001" w:tentative="1">
+      <w:start w:val="1"/>
+      <w:numFmt w:val="bullet"/>
+      <w:lvlText w:val=""/>
+      <w:lvlJc w:val="left"/>
+      <w:pPr>
+        <w:ind w:left="2880" w:hanging="360"/>
+      </w:pPr>
+      <w:rPr>
+        <w:rFonts w:ascii="Symbol" w:hAnsi="Symbol" w:hint="default"/>
+      </w:rPr>
+    </w:lvl>
+    <w:lvl w:ilvl="4" w:tplc="04090003" w:tentative="1">
+      <w:start w:val="1"/>
+      <w:numFmt w:val="bullet"/>
+      <w:lvlText w:val="o"/>
+      <w:lvlJc w:val="left"/>
+      <w:pPr>
+        <w:ind w:left="3600" w:hanging="360"/>
+      </w:pPr>
+      <w:rPr>
+        <w:rFonts w:ascii="Courier New" w:hAnsi="Courier New" w:cs="Courier New" w:hint="default"/>
+      </w:rPr>
+    </w:lvl>
+    <w:lvl w:ilvl="5" w:tplc="04090005" w:tentative="1">
+      <w:start w:val="1"/>
+      <w:numFmt w:val="bullet"/>
+      <w:lvlText w:val=""/>
+      <w:lvlJc w:val="left"/>
+      <w:pPr>
+        <w:ind w:left="4320" w:hanging="360"/>
+      </w:pPr>
+      <w:rPr>
+        <w:rFonts w:ascii="Wingdings" w:hAnsi="Wingdings" w:hint="default"/>
+      </w:rPr>
+    </w:lvl>
+    <w:lvl w:ilvl="6" w:tplc="04090001" w:tentative="1">
+      <w:start w:val="1"/>
+      <w:numFmt w:val="bullet"/>
+      <w:lvlText w:val=""/>
+      <w:lvlJc w:val="left"/>
+      <w:pPr>
+        <w:ind w:left="5040" w:hanging="360"/>
+      </w:pPr>
+      <w:rPr>
+        <w:rFonts w:ascii="Symbol" w:hAnsi="Symbol" w:hint="default"/>
+      </w:rPr>
+    </w:lvl>
+    <w:lvl w:ilvl="7" w:tplc="04090003" w:tentative="1">
+      <w:start w:val="1"/>
+      <w:numFmt w:val="bullet"/>
+      <w:lvlText w:val="o"/>
+      <w:lvlJc w:val="left"/>
+      <w:pPr>
+        <w:ind w:left="5760" w:hanging="360"/>
+      </w:pPr>
+      <w:rPr>
+        <w:rFonts w:ascii="Courier New" w:hAnsi="Courier New" w:cs="Courier New" w:hint="default"/>
+      </w:rPr>
+    </w:lvl>
+    <w:lvl w:ilvl="8" w:tplc="04090005" w:tentative="1">
+      <w:start w:val="1"/>
+      <w:numFmt w:val="bullet"/>
+      <w:lvlText w:val=""/>
+      <w:lvlJc w:val="left"/>
+      <w:pPr>
+        <w:ind w:left="6480" w:hanging="360"/>
+      </w:pPr>
+      <w:rPr>
+        <w:rFonts w:ascii="Wingdings" w:hAnsi="Wingdings" w:hint="default"/>
+      </w:rPr>
+    </w:lvl>
+  </w:abstractNum>
+  <w:num w:numId="1">
+    <w:abstractNumId w:val="0"/>
+  </w:num>
+</w:numbering>
+</file>
+
 <file path=word/styles.xml><?xml version="1.0" encoding="utf-8"?>
-<w:styles xmlns:mc="http://schemas.openxmlformats.org/markup-compatibility/2006" xmlns:r="http://schemas.openxmlformats.org/officeDocument/2006/relationships" xmlns:w="http://schemas.openxmlformats.org/wordprocessingml/2006/main" xmlns:w14="http://schemas.microsoft.com/office/word/2010/wordml" xmlns:w15="http://schemas.microsoft.com/office/word/2012/wordml" xmlns:w16cex="http://schemas.microsoft.com/office/word/2018/wordml/cex" xmlns:w16cid="http://schemas.microsoft.com/office/word/2016/wordml/cid" xmlns:w16="http://schemas.microsoft.com/office/word/2018/wordml" xmlns:w16se="http://schemas.microsoft.com/office/word/2015/wordml/symex" mc:Ignorable="w14 w15 w16se w16cid w16 w16cex">
+<w:styles xmlns:mc="http://schemas.openxmlformats.org/markup-compatibility/2006" xmlns:r="http://schemas.openxmlformats.org/officeDocument/2006/relationships" xmlns:w="http://schemas.openxmlformats.org/wordprocessingml/2006/main" xmlns:w14="http://schemas.microsoft.com/office/word/2010/wordml" xmlns:w15="http://schemas.microsoft.com/office/word/2012/wordml" xmlns:w16se="http://schemas.microsoft.com/office/word/2015/wordml/symex" mc:Ignorable="w14 w15 w16se">
   <w:docDefaults>
     <w:rPrDefault>
       <w:rPr>
@@ -1275,7 +1937,7 @@
       </w:pPr>
     </w:pPrDefault>
   </w:docDefaults>
-  <w:latentStyles w:defLockedState="0" w:defUIPriority="99" w:defSemiHidden="0" w:defUnhideWhenUsed="0" w:defQFormat="0" w:count="376">
+  <w:latentStyles w:defLockedState="0" w:defUIPriority="99" w:defSemiHidden="0" w:defUnhideWhenUsed="0" w:defQFormat="0" w:count="371">
     <w:lsdException w:name="Normal" w:uiPriority="0" w:qFormat="1"/>
     <w:lsdException w:name="heading 1" w:uiPriority="9" w:qFormat="1"/>
     <w:lsdException w:name="heading 2" w:semiHidden="1" w:uiPriority="9" w:unhideWhenUsed="1" w:qFormat="1"/>
@@ -1647,11 +2309,6 @@
     <w:lsdException w:name="List Table 5 Dark Accent 6" w:uiPriority="50"/>
     <w:lsdException w:name="List Table 6 Colorful Accent 6" w:uiPriority="51"/>
     <w:lsdException w:name="List Table 7 Colorful Accent 6" w:uiPriority="52"/>
-    <w:lsdException w:name="Mention" w:semiHidden="1" w:unhideWhenUsed="1"/>
-    <w:lsdException w:name="Smart Hyperlink" w:semiHidden="1" w:unhideWhenUsed="1"/>
-    <w:lsdException w:name="Hashtag" w:semiHidden="1" w:unhideWhenUsed="1"/>
-    <w:lsdException w:name="Unresolved Mention" w:semiHidden="1" w:unhideWhenUsed="1"/>
-    <w:lsdException w:name="Smart Link" w:semiHidden="1" w:unhideWhenUsed="1"/>
   </w:latentStyles>
   <w:style w:type="paragraph" w:default="1" w:styleId="Normal">
     <w:name w:val="Normal"/>
@@ -1660,7 +2317,6 @@
   <w:style w:type="character" w:default="1" w:styleId="DefaultParagraphFont">
     <w:name w:val="Default Paragraph Font"/>
     <w:uiPriority w:val="1"/>
-    <w:semiHidden/>
     <w:unhideWhenUsed/>
   </w:style>
   <w:style w:type="table" w:default="1" w:styleId="TableNormal">
@@ -1727,6 +2383,17 @@
     <w:link w:val="Footer"/>
     <w:uiPriority w:val="99"/>
     <w:rsid w:val="002A750E"/>
+  </w:style>
+  <w:style w:type="paragraph" w:styleId="ListParagraph">
+    <w:name w:val="List Paragraph"/>
+    <w:basedOn w:val="Normal"/>
+    <w:uiPriority w:val="34"/>
+    <w:qFormat/>
+    <w:rsid w:val="00D33E15"/>
+    <w:pPr>
+      <w:ind w:left="720"/>
+      <w:contextualSpacing/>
+    </w:pPr>
   </w:style>
 </w:styles>
 </file>

</xml_diff>

<commit_message>
I finished section 5, then edited the entire report to make sure it flowed correctly
</commit_message>
<xml_diff>
--- a/Lab_01/Lab1Report.docx
+++ b/Lab_01/Lab1Report.docx
@@ -1,6 +1,6 @@
 
 <file path=word/document.xml><?xml version="1.0" encoding="utf-8"?>
-<w:document xmlns:wpc="http://schemas.microsoft.com/office/word/2010/wordprocessingCanvas" xmlns:cx="http://schemas.microsoft.com/office/drawing/2014/chartex" xmlns:mc="http://schemas.openxmlformats.org/markup-compatibility/2006" xmlns:o="urn:schemas-microsoft-com:office:office" xmlns:r="http://schemas.openxmlformats.org/officeDocument/2006/relationships" xmlns:m="http://schemas.openxmlformats.org/officeDocument/2006/math" xmlns:v="urn:schemas-microsoft-com:vml" xmlns:wp14="http://schemas.microsoft.com/office/word/2010/wordprocessingDrawing" xmlns:wp="http://schemas.openxmlformats.org/drawingml/2006/wordprocessingDrawing" xmlns:w10="urn:schemas-microsoft-com:office:word" xmlns:w="http://schemas.openxmlformats.org/wordprocessingml/2006/main" xmlns:w14="http://schemas.microsoft.com/office/word/2010/wordml" xmlns:w15="http://schemas.microsoft.com/office/word/2012/wordml" xmlns:w16se="http://schemas.microsoft.com/office/word/2015/wordml/symex" xmlns:wpg="http://schemas.microsoft.com/office/word/2010/wordprocessingGroup" xmlns:wpi="http://schemas.microsoft.com/office/word/2010/wordprocessingInk" xmlns:wne="http://schemas.microsoft.com/office/word/2006/wordml" xmlns:wps="http://schemas.microsoft.com/office/word/2010/wordprocessingShape" mc:Ignorable="w14 w15 w16se wp14">
+<w:document xmlns:wpc="http://schemas.microsoft.com/office/word/2010/wordprocessingCanvas" xmlns:cx="http://schemas.microsoft.com/office/drawing/2014/chartex" xmlns:cx1="http://schemas.microsoft.com/office/drawing/2015/9/8/chartex" xmlns:cx2="http://schemas.microsoft.com/office/drawing/2015/10/21/chartex" xmlns:cx3="http://schemas.microsoft.com/office/drawing/2016/5/9/chartex" xmlns:cx4="http://schemas.microsoft.com/office/drawing/2016/5/10/chartex" xmlns:cx5="http://schemas.microsoft.com/office/drawing/2016/5/11/chartex" xmlns:cx6="http://schemas.microsoft.com/office/drawing/2016/5/12/chartex" xmlns:cx7="http://schemas.microsoft.com/office/drawing/2016/5/13/chartex" xmlns:cx8="http://schemas.microsoft.com/office/drawing/2016/5/14/chartex" xmlns:mc="http://schemas.openxmlformats.org/markup-compatibility/2006" xmlns:aink="http://schemas.microsoft.com/office/drawing/2016/ink" xmlns:am3d="http://schemas.microsoft.com/office/drawing/2017/model3d" xmlns:o="urn:schemas-microsoft-com:office:office" xmlns:r="http://schemas.openxmlformats.org/officeDocument/2006/relationships" xmlns:m="http://schemas.openxmlformats.org/officeDocument/2006/math" xmlns:v="urn:schemas-microsoft-com:vml" xmlns:wp14="http://schemas.microsoft.com/office/word/2010/wordprocessingDrawing" xmlns:wp="http://schemas.openxmlformats.org/drawingml/2006/wordprocessingDrawing" xmlns:w10="urn:schemas-microsoft-com:office:word" xmlns:w="http://schemas.openxmlformats.org/wordprocessingml/2006/main" xmlns:w14="http://schemas.microsoft.com/office/word/2010/wordml" xmlns:w15="http://schemas.microsoft.com/office/word/2012/wordml" xmlns:w16cex="http://schemas.microsoft.com/office/word/2018/wordml/cex" xmlns:w16cid="http://schemas.microsoft.com/office/word/2016/wordml/cid" xmlns:w16="http://schemas.microsoft.com/office/word/2018/wordml" xmlns:w16se="http://schemas.microsoft.com/office/word/2015/wordml/symex" xmlns:wpg="http://schemas.microsoft.com/office/word/2010/wordprocessingGroup" xmlns:wpi="http://schemas.microsoft.com/office/word/2010/wordprocessingInk" xmlns:wne="http://schemas.microsoft.com/office/word/2006/wordml" xmlns:wps="http://schemas.microsoft.com/office/word/2010/wordprocessingShape" mc:Ignorable="w14 w15 w16se w16cid w16 w16cex wp14">
   <w:body>
     <w:p>
       <w:pPr>
@@ -113,7 +113,7 @@
     <w:p>
       <w:pPr>
         <w:spacing w:after="0" w:line="360" w:lineRule="auto"/>
-        <w:jc w:val="both"/>
+        <w:jc w:val="center"/>
         <w:rPr>
           <w:rFonts w:ascii="Times New Roman" w:hAnsi="Times New Roman" w:cs="Times New Roman"/>
           <w:sz w:val="20"/>
@@ -250,7 +250,23 @@
           <w:sz w:val="20"/>
           <w:szCs w:val="20"/>
         </w:rPr>
-        <w:t xml:space="preserve"> code was written to test the various guidelines given, and the DO file was only slightly changed from the FSM’s DO file.  All in all, this lab introduced students to ModelSim and reminded students how to code in Verilog</w:t>
+        <w:t xml:space="preserve"> code was written to test the various guidelines given, and the DO file was only slightly changed from the FSM’s DO file.</w:t>
+      </w:r>
+      <w:r>
+        <w:rPr>
+          <w:rFonts w:ascii="Times New Roman" w:hAnsi="Times New Roman" w:cs="Times New Roman"/>
+          <w:sz w:val="20"/>
+          <w:szCs w:val="20"/>
+        </w:rPr>
+        <w:t xml:space="preserve"> In sum</w:t>
+      </w:r>
+      <w:r>
+        <w:rPr>
+          <w:rFonts w:ascii="Times New Roman" w:hAnsi="Times New Roman" w:cs="Times New Roman"/>
+          <w:sz w:val="20"/>
+          <w:szCs w:val="20"/>
+        </w:rPr>
+        <w:t>, this lab introduced students to ModelSim and reminded students how to code in Verilog</w:t>
       </w:r>
       <w:r>
         <w:rPr>
@@ -314,16 +330,16 @@
           <w:u w:val="single"/>
         </w:rPr>
         <w:drawing>
-          <wp:anchor distT="0" distB="0" distL="114300" distR="114300" simplePos="0" relativeHeight="251659264" behindDoc="0" locked="0" layoutInCell="1" allowOverlap="1" wp14:anchorId="08C9FF9A" wp14:editId="1D5AFAB1">
+          <wp:anchor distT="0" distB="0" distL="114300" distR="114300" simplePos="0" relativeHeight="251659264" behindDoc="0" locked="0" layoutInCell="1" allowOverlap="1" wp14:anchorId="08C9FF9A" wp14:editId="2FAA6CC0">
             <wp:simplePos x="0" y="0"/>
             <wp:positionH relativeFrom="margin">
               <wp:align>center</wp:align>
             </wp:positionH>
             <wp:positionV relativeFrom="paragraph">
-              <wp:posOffset>222885</wp:posOffset>
+              <wp:posOffset>201295</wp:posOffset>
             </wp:positionV>
-            <wp:extent cx="1563370" cy="1192530"/>
-            <wp:effectExtent l="19050" t="19050" r="17780" b="26670"/>
+            <wp:extent cx="1992630" cy="1519555"/>
+            <wp:effectExtent l="19050" t="19050" r="26670" b="23495"/>
             <wp:wrapTopAndBottom/>
             <wp:docPr id="1" name="Picture 1"/>
             <wp:cNvGraphicFramePr>
@@ -344,7 +360,7 @@
                   <pic:spPr bwMode="auto">
                     <a:xfrm>
                       <a:off x="0" y="0"/>
-                      <a:ext cx="1563370" cy="1192530"/>
+                      <a:ext cx="1992630" cy="1519555"/>
                     </a:xfrm>
                     <a:prstGeom prst="rect">
                       <a:avLst/>
@@ -399,31 +415,31 @@
           <w:sz w:val="20"/>
           <w:szCs w:val="20"/>
         </w:rPr>
-        <w:t>The figure above is a basic Mealy Finite State Machine (FSM). The code was given for this part, but all the</w:t>
-      </w:r>
-      <w:r>
-        <w:rPr>
-          <w:rFonts w:ascii="Times New Roman" w:hAnsi="Times New Roman" w:cs="Times New Roman"/>
-          <w:sz w:val="20"/>
-          <w:szCs w:val="20"/>
-        </w:rPr>
-        <w:t xml:space="preserve"> </w:t>
-      </w:r>
-      <w:r>
-        <w:rPr>
-          <w:rFonts w:ascii="Times New Roman" w:hAnsi="Times New Roman" w:cs="Times New Roman"/>
-          <w:sz w:val="20"/>
-          <w:szCs w:val="20"/>
-        </w:rPr>
-        <w:t xml:space="preserve">code did was explain what this diagram does. This FSM works with inputs and outputs. Based on whether the input is a one or a zero will determine if this FSM moves on to the next state or not, and its output depends on the input as well. For example, in the above FSM, if the input is a zero, then it will stay in S0 with an output of one. If the input is a one, however, it will move from S0 to S2 and output a zero. All this is seen using the given </w:t>
-      </w:r>
-      <w:r>
-        <w:rPr>
-          <w:rFonts w:ascii="Times New Roman" w:hAnsi="Times New Roman" w:cs="Times New Roman"/>
-          <w:sz w:val="20"/>
-          <w:szCs w:val="20"/>
-        </w:rPr>
-        <w:t>test bench</w:t>
+        <w:t xml:space="preserve">The figure above is a basic Mealy Finite State Machine (FSM). The code was given for this part, </w:t>
+      </w:r>
+      <w:r>
+        <w:rPr>
+          <w:rFonts w:ascii="Times New Roman" w:hAnsi="Times New Roman" w:cs="Times New Roman"/>
+          <w:sz w:val="20"/>
+          <w:szCs w:val="20"/>
+        </w:rPr>
+        <w:t>and it walks through the various states of this diagram</w:t>
+      </w:r>
+      <w:r>
+        <w:rPr>
+          <w:rFonts w:ascii="Times New Roman" w:hAnsi="Times New Roman" w:cs="Times New Roman"/>
+          <w:sz w:val="20"/>
+          <w:szCs w:val="20"/>
+        </w:rPr>
+        <w:t xml:space="preserve">. This FSM works with inputs and outputs. Based on whether the input is a one or a zero will determine if this FSM moves on to the next state or not, and its output depends on the input as well. For example, in the above FSM, if the input is a zero, then it will stay in S0 with an output of one. If the input is a one, however, it will move from S0 to S2 and output a zero. All this is seen using the given </w:t>
+      </w:r>
+      <w:r>
+        <w:rPr>
+          <w:rFonts w:ascii="Times New Roman" w:hAnsi="Times New Roman" w:cs="Times New Roman"/>
+          <w:sz w:val="20"/>
+          <w:szCs w:val="20"/>
+        </w:rPr>
+        <w:t>testbench</w:t>
       </w:r>
       <w:r>
         <w:rPr>
@@ -451,16 +467,16 @@
           <w:u w:val="single"/>
         </w:rPr>
         <w:drawing>
-          <wp:anchor distT="0" distB="0" distL="114300" distR="114300" simplePos="0" relativeHeight="251661312" behindDoc="0" locked="0" layoutInCell="1" allowOverlap="1" wp14:anchorId="02C37B01" wp14:editId="1F673441">
+          <wp:anchor distT="0" distB="0" distL="114300" distR="114300" simplePos="0" relativeHeight="251661312" behindDoc="0" locked="0" layoutInCell="1" allowOverlap="1" wp14:anchorId="02C37B01" wp14:editId="38C6345C">
             <wp:simplePos x="0" y="0"/>
             <wp:positionH relativeFrom="margin">
               <wp:align>center</wp:align>
             </wp:positionH>
             <wp:positionV relativeFrom="paragraph">
-              <wp:posOffset>240030</wp:posOffset>
+              <wp:posOffset>290830</wp:posOffset>
             </wp:positionV>
-            <wp:extent cx="1764030" cy="1346835"/>
-            <wp:effectExtent l="19050" t="19050" r="26670" b="24765"/>
+            <wp:extent cx="2129790" cy="1625600"/>
+            <wp:effectExtent l="19050" t="19050" r="22860" b="12700"/>
             <wp:wrapTopAndBottom/>
             <wp:docPr id="2" name="Picture 2"/>
             <wp:cNvGraphicFramePr>
@@ -578,7 +594,7 @@
                   <pic:spPr bwMode="auto">
                     <a:xfrm>
                       <a:off x="0" y="0"/>
-                      <a:ext cx="1764030" cy="1346835"/>
+                      <a:ext cx="2129790" cy="1625600"/>
                     </a:xfrm>
                     <a:prstGeom prst="rect">
                       <a:avLst/>
@@ -642,7 +658,7 @@
           <w:sz w:val="20"/>
           <w:szCs w:val="20"/>
         </w:rPr>
-        <w:t>test bench</w:t>
+        <w:t>testbench</w:t>
       </w:r>
       <w:r>
         <w:rPr>
@@ -698,7 +714,23 @@
           <w:sz w:val="20"/>
           <w:szCs w:val="20"/>
         </w:rPr>
-        <w:t xml:space="preserve">The register behaves as follows: Writes take effect synchronously on the rising edge of the clock and when write enable is asserted high, the read port should output the value of the selected register combinatorically, the read port will update on the rising clock edge when reading and writing the same register, reading register zero always return the value zero, and writing register zero has no effect. The </w:t>
+        <w:t xml:space="preserve">The register behaves as follows: </w:t>
+      </w:r>
+      <w:r>
+        <w:rPr>
+          <w:rFonts w:ascii="Times New Roman" w:hAnsi="Times New Roman" w:cs="Times New Roman"/>
+          <w:sz w:val="20"/>
+          <w:szCs w:val="20"/>
+        </w:rPr>
+        <w:t>w</w:t>
+      </w:r>
+      <w:r>
+        <w:rPr>
+          <w:rFonts w:ascii="Times New Roman" w:hAnsi="Times New Roman" w:cs="Times New Roman"/>
+          <w:sz w:val="20"/>
+          <w:szCs w:val="20"/>
+        </w:rPr>
+        <w:t xml:space="preserve">rites take effect synchronously on the rising edge of the clock and when write enable is asserted high, the read port should output the value of the selected register combinatorically, the read port will update on the rising clock edge when reading and writing the same register, reading register zero always return the value zero, and writing register zero has no effect. The </w:t>
       </w:r>
       <w:r>
         <w:rPr>
@@ -795,7 +827,39 @@
           <w:sz w:val="20"/>
           <w:szCs w:val="20"/>
         </w:rPr>
-        <w:t>For part one of this lab</w:t>
+        <w:t xml:space="preserve">For </w:t>
+      </w:r>
+      <w:r>
+        <w:rPr>
+          <w:rFonts w:ascii="Times New Roman" w:hAnsi="Times New Roman" w:cs="Times New Roman"/>
+          <w:sz w:val="20"/>
+          <w:szCs w:val="20"/>
+        </w:rPr>
+        <w:t>P</w:t>
+      </w:r>
+      <w:r>
+        <w:rPr>
+          <w:rFonts w:ascii="Times New Roman" w:hAnsi="Times New Roman" w:cs="Times New Roman"/>
+          <w:sz w:val="20"/>
+          <w:szCs w:val="20"/>
+        </w:rPr>
+        <w:t xml:space="preserve">art </w:t>
+      </w:r>
+      <w:r>
+        <w:rPr>
+          <w:rFonts w:ascii="Times New Roman" w:hAnsi="Times New Roman" w:cs="Times New Roman"/>
+          <w:sz w:val="20"/>
+          <w:szCs w:val="20"/>
+        </w:rPr>
+        <w:t>O</w:t>
+      </w:r>
+      <w:r>
+        <w:rPr>
+          <w:rFonts w:ascii="Times New Roman" w:hAnsi="Times New Roman" w:cs="Times New Roman"/>
+          <w:sz w:val="20"/>
+          <w:szCs w:val="20"/>
+        </w:rPr>
+        <w:t>ne of this lab</w:t>
       </w:r>
       <w:r>
         <w:rPr>
@@ -819,39 +883,201 @@
           <w:sz w:val="20"/>
           <w:szCs w:val="20"/>
         </w:rPr>
-        <w:t xml:space="preserve">the form of a mealy machine. The design for that part was already provided for the students. The purpose was to study the design and understand how it was being implemented using Verilog code. This was also used to re-familiarize students to Verilog and to bring comfortability to using Verilog code, along with introducing students to the software’s that would be used throughout the semester. Looking at the code for the first part of the lab revealed understanding about how the code flowed and connected and observing the output waveforms verified the results. When looking at the code for the FSM we observed how it was constructed and </w:t>
-      </w:r>
-      <w:r>
-        <w:rPr>
-          <w:rFonts w:ascii="Times New Roman" w:hAnsi="Times New Roman" w:cs="Times New Roman"/>
-          <w:sz w:val="20"/>
-          <w:szCs w:val="20"/>
-        </w:rPr>
-        <w:t xml:space="preserve">implemented. Also, observing the FSM test bench allowed for seeing what results should be expected and allowed for further understanding of how all the parts work together. This helped in the second part of the lab when tasked with using a provided register file skeleton code to write our own register file. The bare bones were provided, however students had to write their own logic to implement </w:t>
-      </w:r>
-      <w:r>
-        <w:rPr>
-          <w:rFonts w:ascii="Times New Roman" w:hAnsi="Times New Roman" w:cs="Times New Roman"/>
-          <w:sz w:val="20"/>
-          <w:szCs w:val="20"/>
-        </w:rPr>
-        <w:t>the guidelines in the lab manual</w:t>
-      </w:r>
-      <w:r>
-        <w:rPr>
-          <w:rFonts w:ascii="Times New Roman" w:hAnsi="Times New Roman" w:cs="Times New Roman"/>
-          <w:sz w:val="20"/>
-          <w:szCs w:val="20"/>
-        </w:rPr>
-        <w:t xml:space="preserve">. The lab report stated that the register file must include, for input, two 5-bit source register read ports, one 5-bit destination register write port, one 32-bit data port for writes, a write enable signal, and a clock. </w:t>
-      </w:r>
-      <w:r>
-        <w:rPr>
-          <w:rFonts w:ascii="Times New Roman" w:hAnsi="Times New Roman" w:cs="Times New Roman"/>
-          <w:sz w:val="20"/>
-          <w:szCs w:val="20"/>
-        </w:rPr>
-        <w:t xml:space="preserve">As well as two 32-bit register values for reading outputs. This was all provided in the register file for students to observe and to glean the portion that was left to write in the register file. What was left to write in the register file was the logic to implement the tasks that were laid out in the lab manual. These guidelines were as follows: </w:t>
+        <w:t xml:space="preserve">the form of a </w:t>
+      </w:r>
+      <w:r>
+        <w:rPr>
+          <w:rFonts w:ascii="Times New Roman" w:hAnsi="Times New Roman" w:cs="Times New Roman"/>
+          <w:sz w:val="20"/>
+          <w:szCs w:val="20"/>
+        </w:rPr>
+        <w:t>M</w:t>
+      </w:r>
+      <w:r>
+        <w:rPr>
+          <w:rFonts w:ascii="Times New Roman" w:hAnsi="Times New Roman" w:cs="Times New Roman"/>
+          <w:sz w:val="20"/>
+          <w:szCs w:val="20"/>
+        </w:rPr>
+        <w:t xml:space="preserve">ealy machine. The purpose was to study the design and understand how it was being implemented using Verilog code. This was also used to re-familiarize students to Verilog and to bring comfortability </w:t>
+      </w:r>
+      <w:r>
+        <w:rPr>
+          <w:rFonts w:ascii="Times New Roman" w:hAnsi="Times New Roman" w:cs="Times New Roman"/>
+          <w:sz w:val="20"/>
+          <w:szCs w:val="20"/>
+        </w:rPr>
+        <w:t>with</w:t>
+      </w:r>
+      <w:r>
+        <w:rPr>
+          <w:rFonts w:ascii="Times New Roman" w:hAnsi="Times New Roman" w:cs="Times New Roman"/>
+          <w:sz w:val="20"/>
+          <w:szCs w:val="20"/>
+        </w:rPr>
+        <w:t xml:space="preserve"> using Verilog code, along with introducing students to the software that would be used throughout the semester. Looking at the code for the first part of the lab </w:t>
+      </w:r>
+      <w:r>
+        <w:rPr>
+          <w:rFonts w:ascii="Times New Roman" w:hAnsi="Times New Roman" w:cs="Times New Roman"/>
+          <w:sz w:val="20"/>
+          <w:szCs w:val="20"/>
+        </w:rPr>
+        <w:t>increased</w:t>
+      </w:r>
+      <w:r>
+        <w:rPr>
+          <w:rFonts w:ascii="Times New Roman" w:hAnsi="Times New Roman" w:cs="Times New Roman"/>
+          <w:sz w:val="20"/>
+          <w:szCs w:val="20"/>
+        </w:rPr>
+        <w:t xml:space="preserve"> understanding about how the code flowed and </w:t>
+      </w:r>
+      <w:proofErr w:type="gramStart"/>
+      <w:r>
+        <w:rPr>
+          <w:rFonts w:ascii="Times New Roman" w:hAnsi="Times New Roman" w:cs="Times New Roman"/>
+          <w:sz w:val="20"/>
+          <w:szCs w:val="20"/>
+        </w:rPr>
+        <w:t>connected</w:t>
+      </w:r>
+      <w:r>
+        <w:rPr>
+          <w:rFonts w:ascii="Times New Roman" w:hAnsi="Times New Roman" w:cs="Times New Roman"/>
+          <w:sz w:val="20"/>
+          <w:szCs w:val="20"/>
+        </w:rPr>
+        <w:t>,</w:t>
+      </w:r>
+      <w:r>
+        <w:rPr>
+          <w:rFonts w:ascii="Times New Roman" w:hAnsi="Times New Roman" w:cs="Times New Roman"/>
+          <w:sz w:val="20"/>
+          <w:szCs w:val="20"/>
+        </w:rPr>
+        <w:t xml:space="preserve"> and</w:t>
+      </w:r>
+      <w:proofErr w:type="gramEnd"/>
+      <w:r>
+        <w:rPr>
+          <w:rFonts w:ascii="Times New Roman" w:hAnsi="Times New Roman" w:cs="Times New Roman"/>
+          <w:sz w:val="20"/>
+          <w:szCs w:val="20"/>
+        </w:rPr>
+        <w:t xml:space="preserve"> observing </w:t>
+      </w:r>
+      <w:r>
+        <w:rPr>
+          <w:rFonts w:ascii="Times New Roman" w:hAnsi="Times New Roman" w:cs="Times New Roman"/>
+          <w:sz w:val="20"/>
+          <w:szCs w:val="20"/>
+        </w:rPr>
+        <w:t xml:space="preserve">how </w:t>
+      </w:r>
+      <w:r>
+        <w:rPr>
+          <w:rFonts w:ascii="Times New Roman" w:hAnsi="Times New Roman" w:cs="Times New Roman"/>
+          <w:sz w:val="20"/>
+          <w:szCs w:val="20"/>
+        </w:rPr>
+        <w:t xml:space="preserve">the output waveforms verified the results. </w:t>
+      </w:r>
+      <w:r>
+        <w:rPr>
+          <w:rFonts w:ascii="Times New Roman" w:hAnsi="Times New Roman" w:cs="Times New Roman"/>
+          <w:sz w:val="20"/>
+          <w:szCs w:val="20"/>
+        </w:rPr>
+        <w:t>Construction and implementation of the code for the FSM was observed</w:t>
+      </w:r>
+      <w:r>
+        <w:rPr>
+          <w:rFonts w:ascii="Times New Roman" w:hAnsi="Times New Roman" w:cs="Times New Roman"/>
+          <w:sz w:val="20"/>
+          <w:szCs w:val="20"/>
+        </w:rPr>
+        <w:t xml:space="preserve">. Also, the FSM testbench allowed for </w:t>
+      </w:r>
+      <w:r>
+        <w:rPr>
+          <w:rFonts w:ascii="Times New Roman" w:hAnsi="Times New Roman" w:cs="Times New Roman"/>
+          <w:sz w:val="20"/>
+          <w:szCs w:val="20"/>
+        </w:rPr>
+        <w:t>analyzing</w:t>
+      </w:r>
+      <w:r>
+        <w:rPr>
+          <w:rFonts w:ascii="Times New Roman" w:hAnsi="Times New Roman" w:cs="Times New Roman"/>
+          <w:sz w:val="20"/>
+          <w:szCs w:val="20"/>
+        </w:rPr>
+        <w:t xml:space="preserve"> what results should be expected and allowed for further understanding of how all the parts work together. This helped in the second part of the lab when tasked with using a provided register file skeleton code to write </w:t>
+      </w:r>
+      <w:r>
+        <w:rPr>
+          <w:rFonts w:ascii="Times New Roman" w:hAnsi="Times New Roman" w:cs="Times New Roman"/>
+          <w:sz w:val="20"/>
+          <w:szCs w:val="20"/>
+        </w:rPr>
+        <w:t>the</w:t>
+      </w:r>
+      <w:r>
+        <w:rPr>
+          <w:rFonts w:ascii="Times New Roman" w:hAnsi="Times New Roman" w:cs="Times New Roman"/>
+          <w:sz w:val="20"/>
+          <w:szCs w:val="20"/>
+        </w:rPr>
+        <w:t xml:space="preserve"> register file. The bare bones were provided, however students had to write their own logic to implement </w:t>
+      </w:r>
+      <w:r>
+        <w:rPr>
+          <w:rFonts w:ascii="Times New Roman" w:hAnsi="Times New Roman" w:cs="Times New Roman"/>
+          <w:sz w:val="20"/>
+          <w:szCs w:val="20"/>
+        </w:rPr>
+        <w:t xml:space="preserve">the guidelines </w:t>
+      </w:r>
+      <w:r>
+        <w:rPr>
+          <w:rFonts w:ascii="Times New Roman" w:hAnsi="Times New Roman" w:cs="Times New Roman"/>
+          <w:sz w:val="20"/>
+          <w:szCs w:val="20"/>
+        </w:rPr>
+        <w:t xml:space="preserve">found </w:t>
+      </w:r>
+      <w:r>
+        <w:rPr>
+          <w:rFonts w:ascii="Times New Roman" w:hAnsi="Times New Roman" w:cs="Times New Roman"/>
+          <w:sz w:val="20"/>
+          <w:szCs w:val="20"/>
+        </w:rPr>
+        <w:t>in the lab manual</w:t>
+      </w:r>
+      <w:r>
+        <w:rPr>
+          <w:rFonts w:ascii="Times New Roman" w:hAnsi="Times New Roman" w:cs="Times New Roman"/>
+          <w:sz w:val="20"/>
+          <w:szCs w:val="20"/>
+        </w:rPr>
+        <w:t>. The lab report stated that the register file must include, for input, two 5-bit source register read ports, one 5-bit destination register write port, one 32-bit data port for writes, a write enable signal, and a clock.</w:t>
+      </w:r>
+      <w:r>
+        <w:rPr>
+          <w:rFonts w:ascii="Times New Roman" w:hAnsi="Times New Roman" w:cs="Times New Roman"/>
+          <w:sz w:val="20"/>
+          <w:szCs w:val="20"/>
+        </w:rPr>
+        <w:t>, a</w:t>
+      </w:r>
+      <w:r>
+        <w:rPr>
+          <w:rFonts w:ascii="Times New Roman" w:hAnsi="Times New Roman" w:cs="Times New Roman"/>
+          <w:sz w:val="20"/>
+          <w:szCs w:val="20"/>
+        </w:rPr>
+        <w:t xml:space="preserve">s well as two 32-bit register values for reading outputs. This was all provided in the register file for students to observe and to glean the portion that was left to write in the register file. What was left to write in the register file was the logic to implement the tasks that were laid out in the lab manual. These guidelines were as follows: </w:t>
       </w:r>
     </w:p>
     <w:p>
@@ -990,7 +1216,111 @@
           <w:sz w:val="20"/>
           <w:szCs w:val="20"/>
         </w:rPr>
-        <w:t xml:space="preserve">The goal was to write the rest of the System Verilog code to implement these criteria into the provided register file to make a working register file. In the logic part of the register file we decided to implement an always combinational section under which we produced logic to check and read the above mentioned read ports. Then, as the lab manual said, we implemented the write enable on the positive edge of the clock signal and instructed what registers to point </w:t>
+        <w:t>The goal was to write the rest of the System Verilog code to implement these criteria into the provided register file to make a working register file. In the logic part of the register file</w:t>
+      </w:r>
+      <w:r>
+        <w:rPr>
+          <w:rFonts w:ascii="Times New Roman" w:hAnsi="Times New Roman" w:cs="Times New Roman"/>
+          <w:sz w:val="20"/>
+          <w:szCs w:val="20"/>
+        </w:rPr>
+        <w:t xml:space="preserve">, it was </w:t>
+      </w:r>
+      <w:r>
+        <w:rPr>
+          <w:rFonts w:ascii="Times New Roman" w:hAnsi="Times New Roman" w:cs="Times New Roman"/>
+          <w:sz w:val="20"/>
+          <w:szCs w:val="20"/>
+        </w:rPr>
+        <w:t>decided to implement an always combinational section under which</w:t>
+      </w:r>
+      <w:r>
+        <w:rPr>
+          <w:rFonts w:ascii="Times New Roman" w:hAnsi="Times New Roman" w:cs="Times New Roman"/>
+          <w:sz w:val="20"/>
+          <w:szCs w:val="20"/>
+        </w:rPr>
+        <w:t xml:space="preserve"> it </w:t>
+      </w:r>
+      <w:r>
+        <w:rPr>
+          <w:rFonts w:ascii="Times New Roman" w:hAnsi="Times New Roman" w:cs="Times New Roman"/>
+          <w:sz w:val="20"/>
+          <w:szCs w:val="20"/>
+        </w:rPr>
+        <w:t>produced logic to check and read the above mentioned read ports. Then, as the lab manual s</w:t>
+      </w:r>
+      <w:r>
+        <w:rPr>
+          <w:rFonts w:ascii="Times New Roman" w:hAnsi="Times New Roman" w:cs="Times New Roman"/>
+          <w:sz w:val="20"/>
+          <w:szCs w:val="20"/>
+        </w:rPr>
+        <w:t>tated</w:t>
+      </w:r>
+      <w:r>
+        <w:rPr>
+          <w:rFonts w:ascii="Times New Roman" w:hAnsi="Times New Roman" w:cs="Times New Roman"/>
+          <w:sz w:val="20"/>
+          <w:szCs w:val="20"/>
+        </w:rPr>
+        <w:t>, the write enable</w:t>
+      </w:r>
+      <w:r>
+        <w:rPr>
+          <w:rFonts w:ascii="Times New Roman" w:hAnsi="Times New Roman" w:cs="Times New Roman"/>
+          <w:sz w:val="20"/>
+          <w:szCs w:val="20"/>
+        </w:rPr>
+        <w:t xml:space="preserve"> was implemented</w:t>
+      </w:r>
+      <w:r>
+        <w:rPr>
+          <w:rFonts w:ascii="Times New Roman" w:hAnsi="Times New Roman" w:cs="Times New Roman"/>
+          <w:sz w:val="20"/>
+          <w:szCs w:val="20"/>
+        </w:rPr>
+        <w:t xml:space="preserve"> on the positive edge of the clock signal and instructed what registers to point to in order to write the data to the proper register. This completed the register file</w:t>
+      </w:r>
+      <w:r>
+        <w:rPr>
+          <w:rFonts w:ascii="Times New Roman" w:hAnsi="Times New Roman" w:cs="Times New Roman"/>
+          <w:sz w:val="20"/>
+          <w:szCs w:val="20"/>
+        </w:rPr>
+        <w:t>.</w:t>
+      </w:r>
+      <w:r>
+        <w:rPr>
+          <w:rFonts w:ascii="Times New Roman" w:hAnsi="Times New Roman" w:cs="Times New Roman"/>
+          <w:sz w:val="20"/>
+          <w:szCs w:val="20"/>
+        </w:rPr>
+        <w:t xml:space="preserve"> </w:t>
+      </w:r>
+      <w:r>
+        <w:rPr>
+          <w:rFonts w:ascii="Times New Roman" w:hAnsi="Times New Roman" w:cs="Times New Roman"/>
+          <w:sz w:val="20"/>
+          <w:szCs w:val="20"/>
+        </w:rPr>
+        <w:t xml:space="preserve">Next, </w:t>
+      </w:r>
+      <w:r>
+        <w:rPr>
+          <w:rFonts w:ascii="Times New Roman" w:hAnsi="Times New Roman" w:cs="Times New Roman"/>
+          <w:sz w:val="20"/>
+          <w:szCs w:val="20"/>
+        </w:rPr>
+        <w:t xml:space="preserve">a testbench </w:t>
+      </w:r>
+      <w:r>
+        <w:rPr>
+          <w:rFonts w:ascii="Times New Roman" w:hAnsi="Times New Roman" w:cs="Times New Roman"/>
+          <w:sz w:val="20"/>
+          <w:szCs w:val="20"/>
+        </w:rPr>
+        <w:t xml:space="preserve">needed to be </w:t>
       </w:r>
       <w:r>
         <w:rPr>
@@ -999,15 +1329,87 @@
           <w:szCs w:val="20"/>
         </w:rPr>
         <w:lastRenderedPageBreak/>
-        <w:t xml:space="preserve">to in order to write the data to the proper register. This completed the register file and we then moved on to create a test bench that allowed us to test if the </w:t>
-      </w:r>
-      <w:r>
-        <w:rPr>
-          <w:rFonts w:ascii="Times New Roman" w:hAnsi="Times New Roman" w:cs="Times New Roman"/>
-          <w:sz w:val="20"/>
-          <w:szCs w:val="20"/>
-        </w:rPr>
-        <w:t>register file would take inputs that are expected and output them correctly. This part of the implementation will be discussed in the next section.</w:t>
+        <w:t xml:space="preserve">created </w:t>
+      </w:r>
+      <w:r>
+        <w:rPr>
+          <w:rFonts w:ascii="Times New Roman" w:hAnsi="Times New Roman" w:cs="Times New Roman"/>
+          <w:sz w:val="20"/>
+          <w:szCs w:val="20"/>
+        </w:rPr>
+        <w:t xml:space="preserve">that allowed </w:t>
+      </w:r>
+      <w:r>
+        <w:rPr>
+          <w:rFonts w:ascii="Times New Roman" w:hAnsi="Times New Roman" w:cs="Times New Roman"/>
+          <w:sz w:val="20"/>
+          <w:szCs w:val="20"/>
+        </w:rPr>
+        <w:t>testing on</w:t>
+      </w:r>
+      <w:r>
+        <w:rPr>
+          <w:rFonts w:ascii="Times New Roman" w:hAnsi="Times New Roman" w:cs="Times New Roman"/>
+          <w:sz w:val="20"/>
+          <w:szCs w:val="20"/>
+        </w:rPr>
+        <w:t xml:space="preserve"> the </w:t>
+      </w:r>
+      <w:r>
+        <w:rPr>
+          <w:rFonts w:ascii="Times New Roman" w:hAnsi="Times New Roman" w:cs="Times New Roman"/>
+          <w:sz w:val="20"/>
+          <w:szCs w:val="20"/>
+        </w:rPr>
+        <w:t>register file</w:t>
+      </w:r>
+      <w:r>
+        <w:rPr>
+          <w:rFonts w:ascii="Times New Roman" w:hAnsi="Times New Roman" w:cs="Times New Roman"/>
+          <w:sz w:val="20"/>
+          <w:szCs w:val="20"/>
+        </w:rPr>
+        <w:t xml:space="preserve"> for</w:t>
+      </w:r>
+      <w:r>
+        <w:rPr>
+          <w:rFonts w:ascii="Times New Roman" w:hAnsi="Times New Roman" w:cs="Times New Roman"/>
+          <w:sz w:val="20"/>
+          <w:szCs w:val="20"/>
+        </w:rPr>
+        <w:t xml:space="preserve"> </w:t>
+      </w:r>
+      <w:r>
+        <w:rPr>
+          <w:rFonts w:ascii="Times New Roman" w:hAnsi="Times New Roman" w:cs="Times New Roman"/>
+          <w:sz w:val="20"/>
+          <w:szCs w:val="20"/>
+        </w:rPr>
+        <w:t>both inputs and outputs</w:t>
+      </w:r>
+      <w:r>
+        <w:rPr>
+          <w:rFonts w:ascii="Times New Roman" w:hAnsi="Times New Roman" w:cs="Times New Roman"/>
+          <w:sz w:val="20"/>
+          <w:szCs w:val="20"/>
+        </w:rPr>
+        <w:t xml:space="preserve">. This part of the implementation will be discussed in the </w:t>
+      </w:r>
+      <w:r>
+        <w:rPr>
+          <w:rFonts w:ascii="Times New Roman" w:hAnsi="Times New Roman" w:cs="Times New Roman"/>
+          <w:sz w:val="20"/>
+          <w:szCs w:val="20"/>
+        </w:rPr>
+        <w:t>following</w:t>
+      </w:r>
+      <w:r>
+        <w:rPr>
+          <w:rFonts w:ascii="Times New Roman" w:hAnsi="Times New Roman" w:cs="Times New Roman"/>
+          <w:sz w:val="20"/>
+          <w:szCs w:val="20"/>
+        </w:rPr>
+        <w:t xml:space="preserve"> section.</w:t>
       </w:r>
     </w:p>
     <w:p>
@@ -1070,11 +1472,370 @@
       <w:r>
         <w:rPr>
           <w:rFonts w:ascii="Times New Roman" w:hAnsi="Times New Roman" w:cs="Times New Roman"/>
-          <w:bCs/>
-          <w:sz w:val="20"/>
-          <w:szCs w:val="20"/>
-        </w:rPr>
-        <w:t xml:space="preserve">We were tasked with creating our own test bench for part two of the lab. We looked at the FSM test bench and used that as a guide to write our own test bench for the register file. After working through what we needed and what variables we needed to change we only really had one section left. That section consisted of the main test in which we asserted values to the registers randomly to see if what went in came out. We made sure that the actions that were supposed to happen on the rising edge of the clock were happening when they were supposed to and also that they were showing the correct values. We asserted the write enable high at </w:t>
+          <w:sz w:val="20"/>
+          <w:szCs w:val="20"/>
+        </w:rPr>
+        <w:t>The next step was creating a</w:t>
+      </w:r>
+      <w:r>
+        <w:rPr>
+          <w:rFonts w:ascii="Times New Roman" w:hAnsi="Times New Roman" w:cs="Times New Roman"/>
+          <w:bCs/>
+          <w:sz w:val="20"/>
+          <w:szCs w:val="20"/>
+        </w:rPr>
+        <w:t xml:space="preserve"> testbench for </w:t>
+      </w:r>
+      <w:r>
+        <w:rPr>
+          <w:rFonts w:ascii="Times New Roman" w:hAnsi="Times New Roman" w:cs="Times New Roman"/>
+          <w:bCs/>
+          <w:sz w:val="20"/>
+          <w:szCs w:val="20"/>
+        </w:rPr>
+        <w:t>P</w:t>
+      </w:r>
+      <w:r>
+        <w:rPr>
+          <w:rFonts w:ascii="Times New Roman" w:hAnsi="Times New Roman" w:cs="Times New Roman"/>
+          <w:bCs/>
+          <w:sz w:val="20"/>
+          <w:szCs w:val="20"/>
+        </w:rPr>
+        <w:t xml:space="preserve">art </w:t>
+      </w:r>
+      <w:r>
+        <w:rPr>
+          <w:rFonts w:ascii="Times New Roman" w:hAnsi="Times New Roman" w:cs="Times New Roman"/>
+          <w:bCs/>
+          <w:sz w:val="20"/>
+          <w:szCs w:val="20"/>
+        </w:rPr>
+        <w:t>T</w:t>
+      </w:r>
+      <w:r>
+        <w:rPr>
+          <w:rFonts w:ascii="Times New Roman" w:hAnsi="Times New Roman" w:cs="Times New Roman"/>
+          <w:bCs/>
+          <w:sz w:val="20"/>
+          <w:szCs w:val="20"/>
+        </w:rPr>
+        <w:t xml:space="preserve">wo of the lab. </w:t>
+      </w:r>
+      <w:r>
+        <w:rPr>
+          <w:rFonts w:ascii="Times New Roman" w:hAnsi="Times New Roman" w:cs="Times New Roman"/>
+          <w:bCs/>
+          <w:sz w:val="20"/>
+          <w:szCs w:val="20"/>
+        </w:rPr>
+        <w:t xml:space="preserve">Using the </w:t>
+      </w:r>
+      <w:r>
+        <w:rPr>
+          <w:rFonts w:ascii="Times New Roman" w:hAnsi="Times New Roman" w:cs="Times New Roman"/>
+          <w:bCs/>
+          <w:sz w:val="20"/>
+          <w:szCs w:val="20"/>
+        </w:rPr>
+        <w:t>FSM testbench</w:t>
+      </w:r>
+      <w:r>
+        <w:rPr>
+          <w:rFonts w:ascii="Times New Roman" w:hAnsi="Times New Roman" w:cs="Times New Roman"/>
+          <w:bCs/>
+          <w:sz w:val="20"/>
+          <w:szCs w:val="20"/>
+        </w:rPr>
+        <w:t xml:space="preserve"> as a guide, the</w:t>
+      </w:r>
+      <w:r>
+        <w:rPr>
+          <w:rFonts w:ascii="Times New Roman" w:hAnsi="Times New Roman" w:cs="Times New Roman"/>
+          <w:bCs/>
+          <w:sz w:val="20"/>
+          <w:szCs w:val="20"/>
+        </w:rPr>
+        <w:t xml:space="preserve"> testbench for the register file</w:t>
+      </w:r>
+      <w:r>
+        <w:rPr>
+          <w:rFonts w:ascii="Times New Roman" w:hAnsi="Times New Roman" w:cs="Times New Roman"/>
+          <w:bCs/>
+          <w:sz w:val="20"/>
+          <w:szCs w:val="20"/>
+        </w:rPr>
+        <w:t xml:space="preserve"> was designed</w:t>
+      </w:r>
+      <w:r>
+        <w:rPr>
+          <w:rFonts w:ascii="Times New Roman" w:hAnsi="Times New Roman" w:cs="Times New Roman"/>
+          <w:bCs/>
+          <w:sz w:val="20"/>
+          <w:szCs w:val="20"/>
+        </w:rPr>
+        <w:t xml:space="preserve">. After working through what </w:t>
+      </w:r>
+      <w:r>
+        <w:rPr>
+          <w:rFonts w:ascii="Times New Roman" w:hAnsi="Times New Roman" w:cs="Times New Roman"/>
+          <w:bCs/>
+          <w:sz w:val="20"/>
+          <w:szCs w:val="20"/>
+        </w:rPr>
+        <w:t>was</w:t>
+      </w:r>
+      <w:r>
+        <w:rPr>
+          <w:rFonts w:ascii="Times New Roman" w:hAnsi="Times New Roman" w:cs="Times New Roman"/>
+          <w:bCs/>
+          <w:sz w:val="20"/>
+          <w:szCs w:val="20"/>
+        </w:rPr>
+        <w:t xml:space="preserve"> needed and what variables we</w:t>
+      </w:r>
+      <w:r>
+        <w:rPr>
+          <w:rFonts w:ascii="Times New Roman" w:hAnsi="Times New Roman" w:cs="Times New Roman"/>
+          <w:bCs/>
+          <w:sz w:val="20"/>
+          <w:szCs w:val="20"/>
+        </w:rPr>
+        <w:t>re required</w:t>
+      </w:r>
+      <w:r>
+        <w:rPr>
+          <w:rFonts w:ascii="Times New Roman" w:hAnsi="Times New Roman" w:cs="Times New Roman"/>
+          <w:bCs/>
+          <w:sz w:val="20"/>
+          <w:szCs w:val="20"/>
+        </w:rPr>
+        <w:t xml:space="preserve"> to change</w:t>
+      </w:r>
+      <w:r>
+        <w:rPr>
+          <w:rFonts w:ascii="Times New Roman" w:hAnsi="Times New Roman" w:cs="Times New Roman"/>
+          <w:bCs/>
+          <w:sz w:val="20"/>
+          <w:szCs w:val="20"/>
+        </w:rPr>
+        <w:t xml:space="preserve">, </w:t>
+      </w:r>
+      <w:r>
+        <w:rPr>
+          <w:rFonts w:ascii="Times New Roman" w:hAnsi="Times New Roman" w:cs="Times New Roman"/>
+          <w:bCs/>
+          <w:sz w:val="20"/>
+          <w:szCs w:val="20"/>
+        </w:rPr>
+        <w:t>only one section left</w:t>
+      </w:r>
+      <w:r>
+        <w:rPr>
+          <w:rFonts w:ascii="Times New Roman" w:hAnsi="Times New Roman" w:cs="Times New Roman"/>
+          <w:bCs/>
+          <w:sz w:val="20"/>
+          <w:szCs w:val="20"/>
+        </w:rPr>
+        <w:t xml:space="preserve"> needed changing from the FSM testbench</w:t>
+      </w:r>
+      <w:r>
+        <w:rPr>
+          <w:rFonts w:ascii="Times New Roman" w:hAnsi="Times New Roman" w:cs="Times New Roman"/>
+          <w:bCs/>
+          <w:sz w:val="20"/>
+          <w:szCs w:val="20"/>
+        </w:rPr>
+        <w:t>. That section consisted of the main test</w:t>
+      </w:r>
+      <w:r>
+        <w:rPr>
+          <w:rFonts w:ascii="Times New Roman" w:hAnsi="Times New Roman" w:cs="Times New Roman"/>
+          <w:bCs/>
+          <w:sz w:val="20"/>
+          <w:szCs w:val="20"/>
+        </w:rPr>
+        <w:t>s,</w:t>
+      </w:r>
+      <w:r>
+        <w:rPr>
+          <w:rFonts w:ascii="Times New Roman" w:hAnsi="Times New Roman" w:cs="Times New Roman"/>
+          <w:bCs/>
+          <w:sz w:val="20"/>
+          <w:szCs w:val="20"/>
+        </w:rPr>
+        <w:t xml:space="preserve"> in which values</w:t>
+      </w:r>
+      <w:r>
+        <w:rPr>
+          <w:rFonts w:ascii="Times New Roman" w:hAnsi="Times New Roman" w:cs="Times New Roman"/>
+          <w:bCs/>
+          <w:sz w:val="20"/>
+          <w:szCs w:val="20"/>
+        </w:rPr>
+        <w:t xml:space="preserve"> were asserted</w:t>
+      </w:r>
+      <w:r>
+        <w:rPr>
+          <w:rFonts w:ascii="Times New Roman" w:hAnsi="Times New Roman" w:cs="Times New Roman"/>
+          <w:bCs/>
+          <w:sz w:val="20"/>
+          <w:szCs w:val="20"/>
+        </w:rPr>
+        <w:t xml:space="preserve"> to the registers randomly to see if what went in came out</w:t>
+      </w:r>
+      <w:r>
+        <w:rPr>
+          <w:rFonts w:ascii="Times New Roman" w:hAnsi="Times New Roman" w:cs="Times New Roman"/>
+          <w:bCs/>
+          <w:sz w:val="20"/>
+          <w:szCs w:val="20"/>
+        </w:rPr>
+        <w:t xml:space="preserve"> as intended</w:t>
+      </w:r>
+      <w:r>
+        <w:rPr>
+          <w:rFonts w:ascii="Times New Roman" w:hAnsi="Times New Roman" w:cs="Times New Roman"/>
+          <w:bCs/>
+          <w:sz w:val="20"/>
+          <w:szCs w:val="20"/>
+        </w:rPr>
+        <w:t xml:space="preserve">. </w:t>
+      </w:r>
+      <w:r>
+        <w:rPr>
+          <w:rFonts w:ascii="Times New Roman" w:hAnsi="Times New Roman" w:cs="Times New Roman"/>
+          <w:bCs/>
+          <w:sz w:val="20"/>
+          <w:szCs w:val="20"/>
+        </w:rPr>
+        <w:t>It was</w:t>
+      </w:r>
+      <w:r>
+        <w:rPr>
+          <w:rFonts w:ascii="Times New Roman" w:hAnsi="Times New Roman" w:cs="Times New Roman"/>
+          <w:bCs/>
+          <w:sz w:val="20"/>
+          <w:szCs w:val="20"/>
+        </w:rPr>
+        <w:t xml:space="preserve"> </w:t>
+      </w:r>
+      <w:r>
+        <w:rPr>
+          <w:rFonts w:ascii="Times New Roman" w:hAnsi="Times New Roman" w:cs="Times New Roman"/>
+          <w:bCs/>
+          <w:sz w:val="20"/>
+          <w:szCs w:val="20"/>
+        </w:rPr>
+        <w:t>e</w:t>
+      </w:r>
+      <w:r>
+        <w:rPr>
+          <w:rFonts w:ascii="Times New Roman" w:hAnsi="Times New Roman" w:cs="Times New Roman"/>
+          <w:bCs/>
+          <w:sz w:val="20"/>
+          <w:szCs w:val="20"/>
+        </w:rPr>
+        <w:t>n</w:t>
+      </w:r>
+      <w:r>
+        <w:rPr>
+          <w:rFonts w:ascii="Times New Roman" w:hAnsi="Times New Roman" w:cs="Times New Roman"/>
+          <w:bCs/>
+          <w:sz w:val="20"/>
+          <w:szCs w:val="20"/>
+        </w:rPr>
+        <w:t>sure</w:t>
+      </w:r>
+      <w:r>
+        <w:rPr>
+          <w:rFonts w:ascii="Times New Roman" w:hAnsi="Times New Roman" w:cs="Times New Roman"/>
+          <w:bCs/>
+          <w:sz w:val="20"/>
+          <w:szCs w:val="20"/>
+        </w:rPr>
+        <w:t>d</w:t>
+      </w:r>
+      <w:r>
+        <w:rPr>
+          <w:rFonts w:ascii="Times New Roman" w:hAnsi="Times New Roman" w:cs="Times New Roman"/>
+          <w:bCs/>
+          <w:sz w:val="20"/>
+          <w:szCs w:val="20"/>
+        </w:rPr>
+        <w:t xml:space="preserve"> that the actions that were supposed to happen on the rising edge of the clock were happening when they were supposed to </w:t>
+      </w:r>
+      <w:r>
+        <w:rPr>
+          <w:rFonts w:ascii="Times New Roman" w:hAnsi="Times New Roman" w:cs="Times New Roman"/>
+          <w:bCs/>
+          <w:sz w:val="20"/>
+          <w:szCs w:val="20"/>
+        </w:rPr>
+        <w:t xml:space="preserve">and with </w:t>
+      </w:r>
+      <w:r>
+        <w:rPr>
+          <w:rFonts w:ascii="Times New Roman" w:hAnsi="Times New Roman" w:cs="Times New Roman"/>
+          <w:bCs/>
+          <w:sz w:val="20"/>
+          <w:szCs w:val="20"/>
+        </w:rPr>
+        <w:t xml:space="preserve">the correct values. </w:t>
+      </w:r>
+      <w:r>
+        <w:rPr>
+          <w:rFonts w:ascii="Times New Roman" w:hAnsi="Times New Roman" w:cs="Times New Roman"/>
+          <w:bCs/>
+          <w:sz w:val="20"/>
+          <w:szCs w:val="20"/>
+        </w:rPr>
+        <w:t>It was</w:t>
+      </w:r>
+      <w:r>
+        <w:rPr>
+          <w:rFonts w:ascii="Times New Roman" w:hAnsi="Times New Roman" w:cs="Times New Roman"/>
+          <w:bCs/>
+          <w:sz w:val="20"/>
+          <w:szCs w:val="20"/>
+        </w:rPr>
+        <w:t xml:space="preserve"> asserted</w:t>
+      </w:r>
+      <w:r>
+        <w:rPr>
+          <w:rFonts w:ascii="Times New Roman" w:hAnsi="Times New Roman" w:cs="Times New Roman"/>
+          <w:bCs/>
+          <w:sz w:val="20"/>
+          <w:szCs w:val="20"/>
+        </w:rPr>
+        <w:t xml:space="preserve"> that</w:t>
+      </w:r>
+      <w:r>
+        <w:rPr>
+          <w:rFonts w:ascii="Times New Roman" w:hAnsi="Times New Roman" w:cs="Times New Roman"/>
+          <w:bCs/>
+          <w:sz w:val="20"/>
+          <w:szCs w:val="20"/>
+        </w:rPr>
+        <w:t xml:space="preserve"> the write enable </w:t>
+      </w:r>
+      <w:r>
+        <w:rPr>
+          <w:rFonts w:ascii="Times New Roman" w:hAnsi="Times New Roman" w:cs="Times New Roman"/>
+          <w:bCs/>
+          <w:sz w:val="20"/>
+          <w:szCs w:val="20"/>
+        </w:rPr>
+        <w:t xml:space="preserve">is </w:t>
+      </w:r>
+      <w:r>
+        <w:rPr>
+          <w:rFonts w:ascii="Times New Roman" w:hAnsi="Times New Roman" w:cs="Times New Roman"/>
+          <w:bCs/>
+          <w:sz w:val="20"/>
+          <w:szCs w:val="20"/>
+        </w:rPr>
+        <w:t xml:space="preserve">high at </w:t>
       </w:r>
       <w:r>
         <w:rPr>
@@ -1092,33 +1853,696 @@
           <w:sz w:val="20"/>
           <w:szCs w:val="20"/>
         </w:rPr>
-        <w:t xml:space="preserve"> arbitrary time and then we proceeded to make sure that when we set a value to the write data register that the value we observed in simulation was correct. We then checked other test cases, such as when write enable was low, which should not allow for writing. We also checked to make sure that with the time increments that we were implementing that the timing of when signals changed made sense. This was </w:t>
-      </w:r>
-      <w:r>
-        <w:rPr>
-          <w:rFonts w:ascii="Times New Roman" w:hAnsi="Times New Roman" w:cs="Times New Roman"/>
-          <w:bCs/>
-          <w:sz w:val="20"/>
-          <w:szCs w:val="20"/>
-        </w:rPr>
-        <w:t xml:space="preserve">the majority of our testing and allowed for us to check and make sure that the implementation was behaving the way we were asked to have it behave. We chose to choose random defined numbers to set the registers to so that we could easily identify the outputs of the simulation. </w:t>
-      </w:r>
-      <w:r>
-        <w:rPr>
-          <w:rFonts w:ascii="Times New Roman" w:hAnsi="Times New Roman" w:cs="Times New Roman"/>
-          <w:sz w:val="20"/>
-          <w:szCs w:val="20"/>
-        </w:rPr>
-        <w:t xml:space="preserve">We also had to update our DO file to allow ModelSim to simulate the new files we created. This was done by adding the names of our files to the Do file and then running the simulation. </w:t>
-      </w:r>
-      <w:r>
-        <w:rPr>
-          <w:rFonts w:ascii="Times New Roman" w:hAnsi="Times New Roman" w:cs="Times New Roman"/>
-          <w:bCs/>
-          <w:sz w:val="20"/>
-          <w:szCs w:val="20"/>
-        </w:rPr>
-        <w:t xml:space="preserve">This approach seemed most reasonable and straight forward to observe if the proper behavior was being produced. Below is a table showing the input and output behavior of the implementation that we obtained through simulation. </w:t>
+        <w:t xml:space="preserve"> arbitrary time</w:t>
+      </w:r>
+      <w:r>
+        <w:rPr>
+          <w:rFonts w:ascii="Times New Roman" w:hAnsi="Times New Roman" w:cs="Times New Roman"/>
+          <w:bCs/>
+          <w:sz w:val="20"/>
+          <w:szCs w:val="20"/>
+        </w:rPr>
+        <w:t xml:space="preserve">, then </w:t>
+      </w:r>
+      <w:r>
+        <w:rPr>
+          <w:rFonts w:ascii="Times New Roman" w:hAnsi="Times New Roman" w:cs="Times New Roman"/>
+          <w:bCs/>
+          <w:sz w:val="20"/>
+          <w:szCs w:val="20"/>
+        </w:rPr>
+        <w:t xml:space="preserve">proceeded to make sure that when a value </w:t>
+      </w:r>
+      <w:r>
+        <w:rPr>
+          <w:rFonts w:ascii="Times New Roman" w:hAnsi="Times New Roman" w:cs="Times New Roman"/>
+          <w:bCs/>
+          <w:sz w:val="20"/>
+          <w:szCs w:val="20"/>
+        </w:rPr>
+        <w:t xml:space="preserve">was set </w:t>
+      </w:r>
+      <w:r>
+        <w:rPr>
+          <w:rFonts w:ascii="Times New Roman" w:hAnsi="Times New Roman" w:cs="Times New Roman"/>
+          <w:bCs/>
+          <w:sz w:val="20"/>
+          <w:szCs w:val="20"/>
+        </w:rPr>
+        <w:t xml:space="preserve">to the write data </w:t>
+      </w:r>
+      <w:r>
+        <w:rPr>
+          <w:rFonts w:ascii="Times New Roman" w:hAnsi="Times New Roman" w:cs="Times New Roman"/>
+          <w:bCs/>
+          <w:sz w:val="20"/>
+          <w:szCs w:val="20"/>
+        </w:rPr>
+        <w:t>register, the</w:t>
+      </w:r>
+      <w:r>
+        <w:rPr>
+          <w:rFonts w:ascii="Times New Roman" w:hAnsi="Times New Roman" w:cs="Times New Roman"/>
+          <w:bCs/>
+          <w:sz w:val="20"/>
+          <w:szCs w:val="20"/>
+        </w:rPr>
+        <w:t xml:space="preserve"> value observed in </w:t>
+      </w:r>
+      <w:r>
+        <w:rPr>
+          <w:rFonts w:ascii="Times New Roman" w:hAnsi="Times New Roman" w:cs="Times New Roman"/>
+          <w:bCs/>
+          <w:sz w:val="20"/>
+          <w:szCs w:val="20"/>
+        </w:rPr>
+        <w:t xml:space="preserve">the </w:t>
+      </w:r>
+      <w:r>
+        <w:rPr>
+          <w:rFonts w:ascii="Times New Roman" w:hAnsi="Times New Roman" w:cs="Times New Roman"/>
+          <w:bCs/>
+          <w:sz w:val="20"/>
+          <w:szCs w:val="20"/>
+        </w:rPr>
+        <w:t xml:space="preserve">simulation was correct. </w:t>
+      </w:r>
+      <w:r>
+        <w:rPr>
+          <w:rFonts w:ascii="Times New Roman" w:hAnsi="Times New Roman" w:cs="Times New Roman"/>
+          <w:bCs/>
+          <w:sz w:val="20"/>
+          <w:szCs w:val="20"/>
+        </w:rPr>
+        <w:t>The</w:t>
+      </w:r>
+      <w:r>
+        <w:rPr>
+          <w:rFonts w:ascii="Times New Roman" w:hAnsi="Times New Roman" w:cs="Times New Roman"/>
+          <w:bCs/>
+          <w:sz w:val="20"/>
+          <w:szCs w:val="20"/>
+        </w:rPr>
+        <w:t xml:space="preserve"> other test cases</w:t>
+      </w:r>
+      <w:r>
+        <w:rPr>
+          <w:rFonts w:ascii="Times New Roman" w:hAnsi="Times New Roman" w:cs="Times New Roman"/>
+          <w:bCs/>
+          <w:sz w:val="20"/>
+          <w:szCs w:val="20"/>
+        </w:rPr>
+        <w:t xml:space="preserve"> were tested</w:t>
+      </w:r>
+      <w:r>
+        <w:rPr>
+          <w:rFonts w:ascii="Times New Roman" w:hAnsi="Times New Roman" w:cs="Times New Roman"/>
+          <w:bCs/>
+          <w:sz w:val="20"/>
+          <w:szCs w:val="20"/>
+        </w:rPr>
+        <w:t>, such as when write enable was low</w:t>
+      </w:r>
+      <w:r>
+        <w:rPr>
+          <w:rFonts w:ascii="Times New Roman" w:hAnsi="Times New Roman" w:cs="Times New Roman"/>
+          <w:bCs/>
+          <w:sz w:val="20"/>
+          <w:szCs w:val="20"/>
+        </w:rPr>
+        <w:t>,</w:t>
+      </w:r>
+      <w:r>
+        <w:rPr>
+          <w:rFonts w:ascii="Times New Roman" w:hAnsi="Times New Roman" w:cs="Times New Roman"/>
+          <w:bCs/>
+          <w:sz w:val="20"/>
+          <w:szCs w:val="20"/>
+        </w:rPr>
+        <w:t xml:space="preserve"> writing</w:t>
+      </w:r>
+      <w:r>
+        <w:rPr>
+          <w:rFonts w:ascii="Times New Roman" w:hAnsi="Times New Roman" w:cs="Times New Roman"/>
+          <w:bCs/>
+          <w:sz w:val="20"/>
+          <w:szCs w:val="20"/>
+        </w:rPr>
+        <w:t xml:space="preserve"> to the register is not allowed</w:t>
+      </w:r>
+      <w:r>
+        <w:rPr>
+          <w:rFonts w:ascii="Times New Roman" w:hAnsi="Times New Roman" w:cs="Times New Roman"/>
+          <w:bCs/>
+          <w:sz w:val="20"/>
+          <w:szCs w:val="20"/>
+        </w:rPr>
+        <w:t xml:space="preserve">. </w:t>
+      </w:r>
+      <w:r>
+        <w:rPr>
+          <w:rFonts w:ascii="Times New Roman" w:hAnsi="Times New Roman" w:cs="Times New Roman"/>
+          <w:bCs/>
+          <w:sz w:val="20"/>
+          <w:szCs w:val="20"/>
+        </w:rPr>
+        <w:t xml:space="preserve">Additionally, the </w:t>
+      </w:r>
+      <w:r>
+        <w:rPr>
+          <w:rFonts w:ascii="Times New Roman" w:hAnsi="Times New Roman" w:cs="Times New Roman"/>
+          <w:bCs/>
+          <w:sz w:val="20"/>
+          <w:szCs w:val="20"/>
+        </w:rPr>
+        <w:t xml:space="preserve">time increments </w:t>
+      </w:r>
+      <w:r>
+        <w:rPr>
+          <w:rFonts w:ascii="Times New Roman" w:hAnsi="Times New Roman" w:cs="Times New Roman"/>
+          <w:bCs/>
+          <w:sz w:val="20"/>
+          <w:szCs w:val="20"/>
+        </w:rPr>
+        <w:t xml:space="preserve">put into the code were checked to ensure that they </w:t>
+      </w:r>
+      <w:r>
+        <w:rPr>
+          <w:rFonts w:ascii="Times New Roman" w:hAnsi="Times New Roman" w:cs="Times New Roman"/>
+          <w:bCs/>
+          <w:sz w:val="20"/>
+          <w:szCs w:val="20"/>
+        </w:rPr>
+        <w:t xml:space="preserve">made sense with </w:t>
+      </w:r>
+      <w:r>
+        <w:rPr>
+          <w:rFonts w:ascii="Times New Roman" w:hAnsi="Times New Roman" w:cs="Times New Roman"/>
+          <w:bCs/>
+          <w:sz w:val="20"/>
+          <w:szCs w:val="20"/>
+        </w:rPr>
+        <w:t>the</w:t>
+      </w:r>
+      <w:r>
+        <w:rPr>
+          <w:rFonts w:ascii="Times New Roman" w:hAnsi="Times New Roman" w:cs="Times New Roman"/>
+          <w:bCs/>
+          <w:sz w:val="20"/>
+          <w:szCs w:val="20"/>
+        </w:rPr>
+        <w:t xml:space="preserve"> results and that </w:t>
+      </w:r>
+      <w:r>
+        <w:rPr>
+          <w:rFonts w:ascii="Times New Roman" w:hAnsi="Times New Roman" w:cs="Times New Roman"/>
+          <w:bCs/>
+          <w:sz w:val="20"/>
+          <w:szCs w:val="20"/>
+        </w:rPr>
+        <w:t>everything behaved</w:t>
+      </w:r>
+      <w:r>
+        <w:rPr>
+          <w:rFonts w:ascii="Times New Roman" w:hAnsi="Times New Roman" w:cs="Times New Roman"/>
+          <w:bCs/>
+          <w:sz w:val="20"/>
+          <w:szCs w:val="20"/>
+        </w:rPr>
+        <w:t xml:space="preserve"> properly</w:t>
+      </w:r>
+      <w:r>
+        <w:rPr>
+          <w:rFonts w:ascii="Times New Roman" w:hAnsi="Times New Roman" w:cs="Times New Roman"/>
+          <w:bCs/>
+          <w:sz w:val="20"/>
+          <w:szCs w:val="20"/>
+        </w:rPr>
+        <w:t>.</w:t>
+      </w:r>
+      <w:r>
+        <w:rPr>
+          <w:rFonts w:ascii="Times New Roman" w:hAnsi="Times New Roman" w:cs="Times New Roman"/>
+          <w:bCs/>
+          <w:sz w:val="20"/>
+          <w:szCs w:val="20"/>
+        </w:rPr>
+        <w:t xml:space="preserve"> This was </w:t>
+      </w:r>
+      <w:r>
+        <w:rPr>
+          <w:rFonts w:ascii="Times New Roman" w:hAnsi="Times New Roman" w:cs="Times New Roman"/>
+          <w:bCs/>
+          <w:sz w:val="20"/>
+          <w:szCs w:val="20"/>
+        </w:rPr>
+        <w:t xml:space="preserve">the majority of </w:t>
+      </w:r>
+      <w:r>
+        <w:rPr>
+          <w:rFonts w:ascii="Times New Roman" w:hAnsi="Times New Roman" w:cs="Times New Roman"/>
+          <w:bCs/>
+          <w:sz w:val="20"/>
+          <w:szCs w:val="20"/>
+        </w:rPr>
+        <w:t>the</w:t>
+      </w:r>
+      <w:r>
+        <w:rPr>
+          <w:rFonts w:ascii="Times New Roman" w:hAnsi="Times New Roman" w:cs="Times New Roman"/>
+          <w:bCs/>
+          <w:sz w:val="20"/>
+          <w:szCs w:val="20"/>
+        </w:rPr>
+        <w:t xml:space="preserve"> testing</w:t>
+      </w:r>
+      <w:r>
+        <w:rPr>
+          <w:rFonts w:ascii="Times New Roman" w:hAnsi="Times New Roman" w:cs="Times New Roman"/>
+          <w:bCs/>
+          <w:sz w:val="20"/>
+          <w:szCs w:val="20"/>
+        </w:rPr>
+        <w:t xml:space="preserve">, which confirmed </w:t>
+      </w:r>
+      <w:r>
+        <w:rPr>
+          <w:rFonts w:ascii="Times New Roman" w:hAnsi="Times New Roman" w:cs="Times New Roman"/>
+          <w:bCs/>
+          <w:sz w:val="20"/>
+          <w:szCs w:val="20"/>
+        </w:rPr>
+        <w:t xml:space="preserve">that the implementation was behaving </w:t>
+      </w:r>
+      <w:r>
+        <w:rPr>
+          <w:rFonts w:ascii="Times New Roman" w:hAnsi="Times New Roman" w:cs="Times New Roman"/>
+          <w:bCs/>
+          <w:sz w:val="20"/>
+          <w:szCs w:val="20"/>
+        </w:rPr>
+        <w:t>as expected</w:t>
+      </w:r>
+      <w:r>
+        <w:rPr>
+          <w:rFonts w:ascii="Times New Roman" w:hAnsi="Times New Roman" w:cs="Times New Roman"/>
+          <w:bCs/>
+          <w:sz w:val="20"/>
+          <w:szCs w:val="20"/>
+        </w:rPr>
+        <w:t xml:space="preserve">. </w:t>
+      </w:r>
+      <w:r>
+        <w:rPr>
+          <w:rFonts w:ascii="Times New Roman" w:hAnsi="Times New Roman" w:cs="Times New Roman"/>
+          <w:bCs/>
+          <w:sz w:val="20"/>
+          <w:szCs w:val="20"/>
+        </w:rPr>
+        <w:t>It was decided to</w:t>
+      </w:r>
+      <w:r>
+        <w:rPr>
+          <w:rFonts w:ascii="Times New Roman" w:hAnsi="Times New Roman" w:cs="Times New Roman"/>
+          <w:bCs/>
+          <w:sz w:val="20"/>
+          <w:szCs w:val="20"/>
+        </w:rPr>
+        <w:t xml:space="preserve"> choose random defined numbers to set the registers to so that</w:t>
+      </w:r>
+      <w:r>
+        <w:rPr>
+          <w:rFonts w:ascii="Times New Roman" w:hAnsi="Times New Roman" w:cs="Times New Roman"/>
+          <w:bCs/>
+          <w:sz w:val="20"/>
+          <w:szCs w:val="20"/>
+        </w:rPr>
+        <w:t xml:space="preserve"> it would be</w:t>
+      </w:r>
+      <w:r>
+        <w:rPr>
+          <w:rFonts w:ascii="Times New Roman" w:hAnsi="Times New Roman" w:cs="Times New Roman"/>
+          <w:bCs/>
+          <w:sz w:val="20"/>
+          <w:szCs w:val="20"/>
+        </w:rPr>
+        <w:t xml:space="preserve"> easily identif</w:t>
+      </w:r>
+      <w:r>
+        <w:rPr>
+          <w:rFonts w:ascii="Times New Roman" w:hAnsi="Times New Roman" w:cs="Times New Roman"/>
+          <w:bCs/>
+          <w:sz w:val="20"/>
+          <w:szCs w:val="20"/>
+        </w:rPr>
+        <w:t>iable</w:t>
+      </w:r>
+      <w:r>
+        <w:rPr>
+          <w:rFonts w:ascii="Times New Roman" w:hAnsi="Times New Roman" w:cs="Times New Roman"/>
+          <w:bCs/>
+          <w:sz w:val="20"/>
+          <w:szCs w:val="20"/>
+        </w:rPr>
+        <w:t xml:space="preserve"> to check</w:t>
+      </w:r>
+      <w:r>
+        <w:rPr>
+          <w:rFonts w:ascii="Times New Roman" w:hAnsi="Times New Roman" w:cs="Times New Roman"/>
+          <w:bCs/>
+          <w:sz w:val="20"/>
+          <w:szCs w:val="20"/>
+        </w:rPr>
+        <w:t xml:space="preserve"> the outputs f</w:t>
+      </w:r>
+      <w:r>
+        <w:rPr>
+          <w:rFonts w:ascii="Times New Roman" w:hAnsi="Times New Roman" w:cs="Times New Roman"/>
+          <w:bCs/>
+          <w:sz w:val="20"/>
+          <w:szCs w:val="20"/>
+        </w:rPr>
+        <w:t>or</w:t>
+      </w:r>
+      <w:r>
+        <w:rPr>
+          <w:rFonts w:ascii="Times New Roman" w:hAnsi="Times New Roman" w:cs="Times New Roman"/>
+          <w:bCs/>
+          <w:sz w:val="20"/>
+          <w:szCs w:val="20"/>
+        </w:rPr>
+        <w:t xml:space="preserve"> the simulation. </w:t>
+      </w:r>
+      <w:r>
+        <w:rPr>
+          <w:rFonts w:ascii="Times New Roman" w:hAnsi="Times New Roman" w:cs="Times New Roman"/>
+          <w:sz w:val="20"/>
+          <w:szCs w:val="20"/>
+        </w:rPr>
+        <w:t>The</w:t>
+      </w:r>
+      <w:r>
+        <w:rPr>
+          <w:rFonts w:ascii="Times New Roman" w:hAnsi="Times New Roman" w:cs="Times New Roman"/>
+          <w:sz w:val="20"/>
+          <w:szCs w:val="20"/>
+        </w:rPr>
+        <w:t xml:space="preserve"> DO file</w:t>
+      </w:r>
+      <w:r>
+        <w:rPr>
+          <w:rFonts w:ascii="Times New Roman" w:hAnsi="Times New Roman" w:cs="Times New Roman"/>
+          <w:sz w:val="20"/>
+          <w:szCs w:val="20"/>
+        </w:rPr>
+        <w:t xml:space="preserve"> was then created</w:t>
+      </w:r>
+      <w:r>
+        <w:rPr>
+          <w:rFonts w:ascii="Times New Roman" w:hAnsi="Times New Roman" w:cs="Times New Roman"/>
+          <w:sz w:val="20"/>
+          <w:szCs w:val="20"/>
+        </w:rPr>
+        <w:t xml:space="preserve"> to allow </w:t>
+      </w:r>
+      <w:proofErr w:type="spellStart"/>
+      <w:r>
+        <w:rPr>
+          <w:rFonts w:ascii="Times New Roman" w:hAnsi="Times New Roman" w:cs="Times New Roman"/>
+          <w:sz w:val="20"/>
+          <w:szCs w:val="20"/>
+        </w:rPr>
+        <w:t>ModelSim</w:t>
+      </w:r>
+      <w:proofErr w:type="spellEnd"/>
+      <w:r>
+        <w:rPr>
+          <w:rFonts w:ascii="Times New Roman" w:hAnsi="Times New Roman" w:cs="Times New Roman"/>
+          <w:sz w:val="20"/>
+          <w:szCs w:val="20"/>
+        </w:rPr>
+        <w:t xml:space="preserve"> to simulate the new </w:t>
+      </w:r>
+      <w:r>
+        <w:rPr>
+          <w:rFonts w:ascii="Times New Roman" w:hAnsi="Times New Roman" w:cs="Times New Roman"/>
+          <w:sz w:val="20"/>
+          <w:szCs w:val="20"/>
+        </w:rPr>
+        <w:t xml:space="preserve">register </w:t>
+      </w:r>
+      <w:r>
+        <w:rPr>
+          <w:rFonts w:ascii="Times New Roman" w:hAnsi="Times New Roman" w:cs="Times New Roman"/>
+          <w:sz w:val="20"/>
+          <w:szCs w:val="20"/>
+        </w:rPr>
+        <w:t>files</w:t>
+      </w:r>
+      <w:r>
+        <w:rPr>
+          <w:rFonts w:ascii="Times New Roman" w:hAnsi="Times New Roman" w:cs="Times New Roman"/>
+          <w:sz w:val="20"/>
+          <w:szCs w:val="20"/>
+        </w:rPr>
+        <w:t xml:space="preserve">. </w:t>
+      </w:r>
+      <w:r>
+        <w:rPr>
+          <w:rFonts w:ascii="Times New Roman" w:hAnsi="Times New Roman" w:cs="Times New Roman"/>
+          <w:sz w:val="20"/>
+          <w:szCs w:val="20"/>
+        </w:rPr>
+        <w:t>This was done by adding the names of</w:t>
+      </w:r>
+      <w:r>
+        <w:rPr>
+          <w:rFonts w:ascii="Times New Roman" w:hAnsi="Times New Roman" w:cs="Times New Roman"/>
+          <w:sz w:val="20"/>
+          <w:szCs w:val="20"/>
+        </w:rPr>
+        <w:t xml:space="preserve"> the</w:t>
+      </w:r>
+      <w:r>
+        <w:rPr>
+          <w:rFonts w:ascii="Times New Roman" w:hAnsi="Times New Roman" w:cs="Times New Roman"/>
+          <w:sz w:val="20"/>
+          <w:szCs w:val="20"/>
+        </w:rPr>
+        <w:t xml:space="preserve"> files to the D</w:t>
+      </w:r>
+      <w:r>
+        <w:rPr>
+          <w:rFonts w:ascii="Times New Roman" w:hAnsi="Times New Roman" w:cs="Times New Roman"/>
+          <w:sz w:val="20"/>
+          <w:szCs w:val="20"/>
+        </w:rPr>
+        <w:t>O</w:t>
+      </w:r>
+      <w:r>
+        <w:rPr>
+          <w:rFonts w:ascii="Times New Roman" w:hAnsi="Times New Roman" w:cs="Times New Roman"/>
+          <w:sz w:val="20"/>
+          <w:szCs w:val="20"/>
+        </w:rPr>
+        <w:t xml:space="preserve"> file</w:t>
+      </w:r>
+      <w:r>
+        <w:rPr>
+          <w:rFonts w:ascii="Times New Roman" w:hAnsi="Times New Roman" w:cs="Times New Roman"/>
+          <w:sz w:val="20"/>
+          <w:szCs w:val="20"/>
+        </w:rPr>
+        <w:t>,</w:t>
+      </w:r>
+      <w:r>
+        <w:rPr>
+          <w:rFonts w:ascii="Times New Roman" w:hAnsi="Times New Roman" w:cs="Times New Roman"/>
+          <w:sz w:val="20"/>
+          <w:szCs w:val="20"/>
+        </w:rPr>
+        <w:t xml:space="preserve"> then running the simulation. </w:t>
+      </w:r>
+      <w:r>
+        <w:rPr>
+          <w:rFonts w:ascii="Times New Roman" w:hAnsi="Times New Roman" w:cs="Times New Roman"/>
+          <w:bCs/>
+          <w:sz w:val="20"/>
+          <w:szCs w:val="20"/>
+        </w:rPr>
+        <w:t xml:space="preserve">This approach seemed most reasonable and </w:t>
+      </w:r>
+      <w:r>
+        <w:rPr>
+          <w:rFonts w:ascii="Times New Roman" w:hAnsi="Times New Roman" w:cs="Times New Roman"/>
+          <w:bCs/>
+          <w:sz w:val="20"/>
+          <w:szCs w:val="20"/>
+        </w:rPr>
+        <w:t>simple</w:t>
+      </w:r>
+      <w:r>
+        <w:rPr>
+          <w:rFonts w:ascii="Times New Roman" w:hAnsi="Times New Roman" w:cs="Times New Roman"/>
+          <w:bCs/>
+          <w:sz w:val="20"/>
+          <w:szCs w:val="20"/>
+        </w:rPr>
+        <w:t xml:space="preserve"> to observe if the proper behavior was being produced. Below is a table showing the input and output behavior of the implementation that </w:t>
+      </w:r>
+      <w:r>
+        <w:rPr>
+          <w:rFonts w:ascii="Times New Roman" w:hAnsi="Times New Roman" w:cs="Times New Roman"/>
+          <w:bCs/>
+          <w:sz w:val="20"/>
+          <w:szCs w:val="20"/>
+        </w:rPr>
+        <w:t>was</w:t>
+      </w:r>
+      <w:r>
+        <w:rPr>
+          <w:rFonts w:ascii="Times New Roman" w:hAnsi="Times New Roman" w:cs="Times New Roman"/>
+          <w:bCs/>
+          <w:sz w:val="20"/>
+          <w:szCs w:val="20"/>
+        </w:rPr>
+        <w:t xml:space="preserve"> obtained through simulation. </w:t>
+      </w:r>
+      <w:r>
+        <w:rPr>
+          <w:rFonts w:ascii="Times New Roman" w:hAnsi="Times New Roman" w:cs="Times New Roman"/>
+          <w:sz w:val="20"/>
+          <w:szCs w:val="20"/>
+        </w:rPr>
+        <w:t xml:space="preserve">As </w:t>
+      </w:r>
+      <w:r>
+        <w:rPr>
+          <w:rFonts w:ascii="Times New Roman" w:hAnsi="Times New Roman" w:cs="Times New Roman"/>
+          <w:sz w:val="20"/>
+          <w:szCs w:val="20"/>
+        </w:rPr>
+        <w:t>one</w:t>
+      </w:r>
+      <w:r>
+        <w:rPr>
+          <w:rFonts w:ascii="Times New Roman" w:hAnsi="Times New Roman" w:cs="Times New Roman"/>
+          <w:sz w:val="20"/>
+          <w:szCs w:val="20"/>
+        </w:rPr>
+        <w:t xml:space="preserve"> can see when the values are </w:t>
+      </w:r>
+      <w:r>
+        <w:rPr>
+          <w:rFonts w:ascii="Times New Roman" w:hAnsi="Times New Roman" w:cs="Times New Roman"/>
+          <w:sz w:val="20"/>
+          <w:szCs w:val="20"/>
+        </w:rPr>
+        <w:t>asserted,</w:t>
+      </w:r>
+      <w:r>
+        <w:rPr>
+          <w:rFonts w:ascii="Times New Roman" w:hAnsi="Times New Roman" w:cs="Times New Roman"/>
+          <w:sz w:val="20"/>
+          <w:szCs w:val="20"/>
+        </w:rPr>
+        <w:t xml:space="preserve"> the correct results </w:t>
+      </w:r>
+      <w:r>
+        <w:rPr>
+          <w:rFonts w:ascii="Times New Roman" w:hAnsi="Times New Roman" w:cs="Times New Roman"/>
+          <w:sz w:val="20"/>
+          <w:szCs w:val="20"/>
+        </w:rPr>
+        <w:t xml:space="preserve">are produced </w:t>
+      </w:r>
+      <w:r>
+        <w:rPr>
+          <w:rFonts w:ascii="Times New Roman" w:hAnsi="Times New Roman" w:cs="Times New Roman"/>
+          <w:sz w:val="20"/>
+          <w:szCs w:val="20"/>
+        </w:rPr>
+        <w:t xml:space="preserve">that </w:t>
+      </w:r>
+      <w:r>
+        <w:rPr>
+          <w:rFonts w:ascii="Times New Roman" w:hAnsi="Times New Roman" w:cs="Times New Roman"/>
+          <w:sz w:val="20"/>
+          <w:szCs w:val="20"/>
+        </w:rPr>
+        <w:t>was meant</w:t>
+      </w:r>
+      <w:r>
+        <w:rPr>
+          <w:rFonts w:ascii="Times New Roman" w:hAnsi="Times New Roman" w:cs="Times New Roman"/>
+          <w:sz w:val="20"/>
+          <w:szCs w:val="20"/>
+        </w:rPr>
+        <w:t xml:space="preserve"> to </w:t>
+      </w:r>
+      <w:r>
+        <w:rPr>
+          <w:rFonts w:ascii="Times New Roman" w:hAnsi="Times New Roman" w:cs="Times New Roman"/>
+          <w:sz w:val="20"/>
+          <w:szCs w:val="20"/>
+        </w:rPr>
+        <w:t xml:space="preserve">be </w:t>
+      </w:r>
+      <w:r>
+        <w:rPr>
+          <w:rFonts w:ascii="Times New Roman" w:hAnsi="Times New Roman" w:cs="Times New Roman"/>
+          <w:sz w:val="20"/>
+          <w:szCs w:val="20"/>
+        </w:rPr>
+        <w:t>obtain</w:t>
+      </w:r>
+      <w:r>
+        <w:rPr>
+          <w:rFonts w:ascii="Times New Roman" w:hAnsi="Times New Roman" w:cs="Times New Roman"/>
+          <w:sz w:val="20"/>
+          <w:szCs w:val="20"/>
+        </w:rPr>
+        <w:t>ed</w:t>
+      </w:r>
+      <w:r>
+        <w:rPr>
+          <w:rFonts w:ascii="Times New Roman" w:hAnsi="Times New Roman" w:cs="Times New Roman"/>
+          <w:sz w:val="20"/>
+          <w:szCs w:val="20"/>
+        </w:rPr>
+        <w:t xml:space="preserve"> through </w:t>
+      </w:r>
+      <w:r>
+        <w:rPr>
+          <w:rFonts w:ascii="Times New Roman" w:hAnsi="Times New Roman" w:cs="Times New Roman"/>
+          <w:sz w:val="20"/>
+          <w:szCs w:val="20"/>
+        </w:rPr>
+        <w:t>the code and</w:t>
+      </w:r>
+      <w:r>
+        <w:rPr>
+          <w:rFonts w:ascii="Times New Roman" w:hAnsi="Times New Roman" w:cs="Times New Roman"/>
+          <w:sz w:val="20"/>
+          <w:szCs w:val="20"/>
+        </w:rPr>
+        <w:t xml:space="preserve"> testbench</w:t>
+      </w:r>
+      <w:r>
+        <w:rPr>
+          <w:rFonts w:ascii="Times New Roman" w:hAnsi="Times New Roman" w:cs="Times New Roman"/>
+          <w:sz w:val="20"/>
+          <w:szCs w:val="20"/>
+        </w:rPr>
+        <w:t xml:space="preserve"> of the register file</w:t>
+      </w:r>
+      <w:r>
+        <w:rPr>
+          <w:rFonts w:ascii="Times New Roman" w:hAnsi="Times New Roman" w:cs="Times New Roman"/>
+          <w:sz w:val="20"/>
+          <w:szCs w:val="20"/>
+        </w:rPr>
+        <w:t xml:space="preserve">. </w:t>
       </w:r>
     </w:p>
     <w:p>
@@ -1127,17 +2551,17 @@
         <w:jc w:val="both"/>
         <w:rPr>
           <w:rFonts w:ascii="Times New Roman" w:hAnsi="Times New Roman" w:cs="Times New Roman"/>
-          <w:sz w:val="20"/>
-          <w:szCs w:val="20"/>
-        </w:rPr>
-      </w:pPr>
-      <w:r>
-        <w:rPr>
-          <w:rFonts w:ascii="Times New Roman" w:hAnsi="Times New Roman" w:cs="Times New Roman"/>
-          <w:sz w:val="20"/>
-          <w:szCs w:val="20"/>
-        </w:rPr>
-        <w:object w:dxaOrig="9930" w:dyaOrig="2459" w14:anchorId="1E2E35B8">
+          <w:b/>
+          <w:bCs/>
+          <w:sz w:val="20"/>
+          <w:szCs w:val="20"/>
+        </w:rPr>
+      </w:pPr>
+      <w:r>
+        <w:rPr>
+          <w:noProof/>
+        </w:rPr>
+        <w:pict w14:anchorId="1B6F252F">
           <v:shapetype id="_x0000_t75" coordsize="21600,21600" o:spt="75" o:preferrelative="t" path="m@4@5l@4@11@9@11@9@5xe" filled="f" stroked="f">
             <v:stroke joinstyle="miter"/>
             <v:formulas>
@@ -1157,14 +2581,11 @@
             <v:path o:extrusionok="f" gradientshapeok="t" o:connecttype="rect"/>
             <o:lock v:ext="edit" aspectratio="t"/>
           </v:shapetype>
-          <v:shape id="_x0000_i1050" type="#_x0000_t75" style="width:496.25pt;height:122.95pt" o:ole="">
+          <v:shape id="_x0000_s1027" type="#_x0000_t75" style="position:absolute;left:0;text-align:left;margin-left:0;margin-top:.75pt;width:468pt;height:122.6pt;z-index:251667456;mso-position-horizontal-relative:text;mso-position-vertical-relative:text;mso-width-relative:page;mso-height-relative:page">
             <v:imagedata r:id="rId10" o:title=""/>
+            <w10:wrap type="topAndBottom"/>
           </v:shape>
-          <o:OLEObject Type="Link" ProgID="Excel.Sheet.12" ShapeID="_x0000_i1050" DrawAspect="Content" r:id="rId11" UpdateMode="Always">
-            <o:LinkType>EnhancedMetaFile</o:LinkType>
-            <o:LockedField>false</o:LockedField>
-          </o:OLEObject>
-        </w:object>
+        </w:pict>
       </w:r>
     </w:p>
     <w:p>
@@ -1173,18 +2594,12 @@
         <w:jc w:val="both"/>
         <w:rPr>
           <w:rFonts w:ascii="Times New Roman" w:hAnsi="Times New Roman" w:cs="Times New Roman"/>
-          <w:sz w:val="20"/>
-          <w:szCs w:val="20"/>
-        </w:rPr>
-      </w:pPr>
-      <w:r>
-        <w:rPr>
-          <w:rFonts w:ascii="Times New Roman" w:hAnsi="Times New Roman" w:cs="Times New Roman"/>
-          <w:sz w:val="20"/>
-          <w:szCs w:val="20"/>
-        </w:rPr>
-        <w:t xml:space="preserve">As you can see when the above values are asserted they produce the correct results that we were trying to obtain through our test bench. </w:t>
-      </w:r>
+          <w:b/>
+          <w:bCs/>
+          <w:sz w:val="20"/>
+          <w:szCs w:val="20"/>
+        </w:rPr>
+      </w:pPr>
     </w:p>
     <w:p>
       <w:pPr>
@@ -1289,8 +2704,32 @@
           <w:szCs w:val="20"/>
         </w:rPr>
       </w:pPr>
-      <w:bookmarkStart w:id="0" w:name="_GoBack"/>
-      <w:bookmarkEnd w:id="0"/>
+    </w:p>
+    <w:p>
+      <w:pPr>
+        <w:spacing w:after="0" w:line="360" w:lineRule="auto"/>
+        <w:jc w:val="both"/>
+        <w:rPr>
+          <w:rFonts w:ascii="Times New Roman" w:hAnsi="Times New Roman" w:cs="Times New Roman"/>
+          <w:b/>
+          <w:bCs/>
+          <w:sz w:val="20"/>
+          <w:szCs w:val="20"/>
+        </w:rPr>
+      </w:pPr>
+    </w:p>
+    <w:p>
+      <w:pPr>
+        <w:spacing w:after="0" w:line="360" w:lineRule="auto"/>
+        <w:jc w:val="both"/>
+        <w:rPr>
+          <w:rFonts w:ascii="Times New Roman" w:hAnsi="Times New Roman" w:cs="Times New Roman"/>
+          <w:b/>
+          <w:bCs/>
+          <w:sz w:val="20"/>
+          <w:szCs w:val="20"/>
+        </w:rPr>
+      </w:pPr>
       <w:r>
         <w:rPr>
           <w:rFonts w:ascii="Times New Roman" w:hAnsi="Times New Roman" w:cs="Times New Roman"/>
@@ -1317,41 +2756,21 @@
       <w:r>
         <w:rPr>
           <w:rFonts w:ascii="Times New Roman" w:hAnsi="Times New Roman" w:cs="Times New Roman"/>
-          <w:sz w:val="20"/>
-          <w:szCs w:val="20"/>
-          <w:u w:val="single"/>
-        </w:rPr>
-        <w:t>Part 1: FSM Simulation Results</w:t>
-      </w:r>
-    </w:p>
-    <w:p>
-      <w:pPr>
-        <w:spacing w:after="0" w:line="360" w:lineRule="auto"/>
-        <w:jc w:val="both"/>
-        <w:rPr>
-          <w:rFonts w:ascii="Times New Roman" w:hAnsi="Times New Roman" w:cs="Times New Roman"/>
-          <w:sz w:val="20"/>
-          <w:szCs w:val="20"/>
-        </w:rPr>
-      </w:pPr>
-      <w:r>
-        <w:rPr>
-          <w:rFonts w:ascii="Times New Roman" w:hAnsi="Times New Roman" w:cs="Times New Roman"/>
           <w:noProof/>
           <w:sz w:val="20"/>
           <w:szCs w:val="20"/>
         </w:rPr>
         <w:drawing>
-          <wp:anchor distT="0" distB="0" distL="114300" distR="114300" simplePos="0" relativeHeight="251665408" behindDoc="0" locked="0" layoutInCell="1" allowOverlap="1" wp14:anchorId="7ED7D9F8" wp14:editId="65F4AC9B">
+          <wp:anchor distT="0" distB="0" distL="114300" distR="114300" simplePos="0" relativeHeight="251665408" behindDoc="0" locked="0" layoutInCell="1" allowOverlap="1" wp14:anchorId="7ED7D9F8" wp14:editId="6100E465">
             <wp:simplePos x="0" y="0"/>
             <wp:positionH relativeFrom="margin">
-              <wp:align>right</wp:align>
+              <wp:align>center</wp:align>
             </wp:positionH>
             <wp:positionV relativeFrom="paragraph">
-              <wp:posOffset>1905</wp:posOffset>
+              <wp:posOffset>203835</wp:posOffset>
             </wp:positionV>
-            <wp:extent cx="5943600" cy="2943225"/>
-            <wp:effectExtent l="19050" t="19050" r="19050" b="28575"/>
+            <wp:extent cx="5040630" cy="2496185"/>
+            <wp:effectExtent l="19050" t="19050" r="26670" b="18415"/>
             <wp:wrapTopAndBottom/>
             <wp:docPr id="7" name="Picture 7" descr="A screenshot of a computer&#10;&#10;Description automatically generated with medium confidence"/>
             <wp:cNvGraphicFramePr>
@@ -1365,7 +2784,7 @@
                     <pic:cNvPicPr/>
                   </pic:nvPicPr>
                   <pic:blipFill>
-                    <a:blip r:embed="rId12">
+                    <a:blip r:embed="rId11" cstate="print">
                       <a:extLst>
                         <a:ext uri="{28A0092B-C50C-407E-A947-70E740481C1C}">
                           <a14:useLocalDpi xmlns:a14="http://schemas.microsoft.com/office/drawing/2010/main" val="0"/>
@@ -1379,7 +2798,7 @@
                   <pic:spPr>
                     <a:xfrm>
                       <a:off x="0" y="0"/>
-                      <a:ext cx="5943600" cy="2943225"/>
+                      <a:ext cx="5040630" cy="2496185"/>
                     </a:xfrm>
                     <a:prstGeom prst="rect">
                       <a:avLst/>
@@ -1393,6 +2812,12 @@
                 </pic:pic>
               </a:graphicData>
             </a:graphic>
+            <wp14:sizeRelH relativeFrom="margin">
+              <wp14:pctWidth>0</wp14:pctWidth>
+            </wp14:sizeRelH>
+            <wp14:sizeRelV relativeFrom="margin">
+              <wp14:pctHeight>0</wp14:pctHeight>
+            </wp14:sizeRelV>
           </wp:anchor>
         </w:drawing>
       </w:r>
@@ -1401,6 +2826,26 @@
           <w:rFonts w:ascii="Times New Roman" w:hAnsi="Times New Roman" w:cs="Times New Roman"/>
           <w:sz w:val="20"/>
           <w:szCs w:val="20"/>
+          <w:u w:val="single"/>
+        </w:rPr>
+        <w:t>Part 1: FSM Simulation Results</w:t>
+      </w:r>
+    </w:p>
+    <w:p>
+      <w:pPr>
+        <w:spacing w:after="0" w:line="360" w:lineRule="auto"/>
+        <w:jc w:val="both"/>
+        <w:rPr>
+          <w:rFonts w:ascii="Times New Roman" w:hAnsi="Times New Roman" w:cs="Times New Roman"/>
+          <w:sz w:val="20"/>
+          <w:szCs w:val="20"/>
+        </w:rPr>
+      </w:pPr>
+      <w:r>
+        <w:rPr>
+          <w:rFonts w:ascii="Times New Roman" w:hAnsi="Times New Roman" w:cs="Times New Roman"/>
+          <w:sz w:val="20"/>
+          <w:szCs w:val="20"/>
         </w:rPr>
         <w:tab/>
         <w:t xml:space="preserve">The results </w:t>
@@ -1475,7 +2920,7 @@
           <w:sz w:val="20"/>
           <w:szCs w:val="20"/>
         </w:rPr>
-        <w:t>test bench</w:t>
+        <w:t>testbench</w:t>
       </w:r>
       <w:r>
         <w:rPr>
@@ -1577,7 +3022,7 @@
                     <pic:cNvPicPr/>
                   </pic:nvPicPr>
                   <pic:blipFill rotWithShape="1">
-                    <a:blip r:embed="rId13">
+                    <a:blip r:embed="rId12">
                       <a:extLst>
                         <a:ext uri="{28A0092B-C50C-407E-A947-70E740481C1C}">
                           <a14:useLocalDpi xmlns:a14="http://schemas.microsoft.com/office/drawing/2010/main" val="0"/>
@@ -1653,13 +3098,28 @@
           <w:sz w:val="20"/>
           <w:szCs w:val="20"/>
         </w:rPr>
-        <w:t>The first thing proven is that while the write enable (we3) is set to low, nothing else will work. The next thing proven is that writes take effect on the rising edge of the clock.</w:t>
+        <w:t xml:space="preserve">The waveforms prove graphically that the testbench created proves that the code written works as intended. Writing the code for the </w:t>
+      </w:r>
+      <w:r>
+        <w:rPr>
+          <w:rFonts w:ascii="Times New Roman" w:hAnsi="Times New Roman" w:cs="Times New Roman"/>
+          <w:sz w:val="20"/>
+          <w:szCs w:val="20"/>
+        </w:rPr>
+        <w:t>register helped put into practice on writing in Verilog. Having the FSM code to reference helped in writing the testbench</w:t>
+      </w:r>
+      <w:r>
+        <w:rPr>
+          <w:rFonts w:ascii="Times New Roman" w:hAnsi="Times New Roman" w:cs="Times New Roman"/>
+          <w:sz w:val="20"/>
+          <w:szCs w:val="20"/>
+        </w:rPr>
+        <w:t xml:space="preserve"> in order to test each case. </w:t>
       </w:r>
     </w:p>
     <w:p>
       <w:pPr>
         <w:spacing w:after="0" w:line="360" w:lineRule="auto"/>
-        <w:ind w:firstLine="720"/>
         <w:jc w:val="both"/>
         <w:rPr>
           <w:rFonts w:ascii="Times New Roman" w:hAnsi="Times New Roman" w:cs="Times New Roman"/>
@@ -1673,13 +3133,107 @@
           <w:sz w:val="20"/>
           <w:szCs w:val="20"/>
         </w:rPr>
+        <w:tab/>
+      </w:r>
+      <w:r>
+        <w:rPr>
+          <w:rFonts w:ascii="Times New Roman" w:hAnsi="Times New Roman" w:cs="Times New Roman"/>
+          <w:sz w:val="20"/>
+          <w:szCs w:val="20"/>
+        </w:rPr>
+        <w:t>T</w:t>
+      </w:r>
+      <w:r>
+        <w:rPr>
+          <w:rFonts w:ascii="Times New Roman" w:hAnsi="Times New Roman" w:cs="Times New Roman"/>
+          <w:sz w:val="20"/>
+          <w:szCs w:val="20"/>
+        </w:rPr>
+        <w:t>his lab reintroduced how to code in Verilog</w:t>
+      </w:r>
+      <w:r>
+        <w:rPr>
+          <w:rFonts w:ascii="Times New Roman" w:hAnsi="Times New Roman" w:cs="Times New Roman"/>
+          <w:sz w:val="20"/>
+          <w:szCs w:val="20"/>
+        </w:rPr>
+        <w:t xml:space="preserve"> and how to navigate </w:t>
+      </w:r>
+      <w:proofErr w:type="spellStart"/>
+      <w:r>
+        <w:rPr>
+          <w:rFonts w:ascii="Times New Roman" w:hAnsi="Times New Roman" w:cs="Times New Roman"/>
+          <w:sz w:val="20"/>
+          <w:szCs w:val="20"/>
+        </w:rPr>
+        <w:t>ModelSim</w:t>
+      </w:r>
+      <w:proofErr w:type="spellEnd"/>
+      <w:r>
+        <w:rPr>
+          <w:rFonts w:ascii="Times New Roman" w:hAnsi="Times New Roman" w:cs="Times New Roman"/>
+          <w:sz w:val="20"/>
+          <w:szCs w:val="20"/>
+        </w:rPr>
+        <w:t xml:space="preserve">. From analyzing the code for the FSM to writing the register file, this lab aided in learning how to work </w:t>
+      </w:r>
+      <w:proofErr w:type="spellStart"/>
+      <w:r>
+        <w:rPr>
+          <w:rFonts w:ascii="Times New Roman" w:hAnsi="Times New Roman" w:cs="Times New Roman"/>
+          <w:sz w:val="20"/>
+          <w:szCs w:val="20"/>
+        </w:rPr>
+        <w:t>ModelSim</w:t>
+      </w:r>
+      <w:proofErr w:type="spellEnd"/>
+      <w:r>
+        <w:rPr>
+          <w:rFonts w:ascii="Times New Roman" w:hAnsi="Times New Roman" w:cs="Times New Roman"/>
+          <w:sz w:val="20"/>
+          <w:szCs w:val="20"/>
+        </w:rPr>
+        <w:t>. Learning how to design testbenches and create DO files helped in proving that the code for the FSM and the register works as expected.</w:t>
+      </w:r>
+      <w:r>
+        <w:rPr>
+          <w:rFonts w:ascii="Times New Roman" w:hAnsi="Times New Roman" w:cs="Times New Roman"/>
+          <w:sz w:val="20"/>
+          <w:szCs w:val="20"/>
+        </w:rPr>
         <w:t xml:space="preserve"> </w:t>
       </w:r>
+      <w:r>
+        <w:rPr>
+          <w:rFonts w:ascii="Times New Roman" w:hAnsi="Times New Roman" w:cs="Times New Roman"/>
+          <w:sz w:val="20"/>
+          <w:szCs w:val="20"/>
+        </w:rPr>
+        <w:t xml:space="preserve">In summary, this lab was able to familiarize </w:t>
+      </w:r>
+      <w:proofErr w:type="spellStart"/>
+      <w:r>
+        <w:rPr>
+          <w:rFonts w:ascii="Times New Roman" w:hAnsi="Times New Roman" w:cs="Times New Roman"/>
+          <w:sz w:val="20"/>
+          <w:szCs w:val="20"/>
+        </w:rPr>
+        <w:t>ModelSim</w:t>
+      </w:r>
+      <w:proofErr w:type="spellEnd"/>
+      <w:r>
+        <w:rPr>
+          <w:rFonts w:ascii="Times New Roman" w:hAnsi="Times New Roman" w:cs="Times New Roman"/>
+          <w:sz w:val="20"/>
+          <w:szCs w:val="20"/>
+        </w:rPr>
+        <w:t xml:space="preserve"> for simulation and viewing the outputs and reteach the basics of writing in Verilog.</w:t>
+      </w:r>
     </w:p>
     <w:sectPr>
-      <w:headerReference w:type="default" r:id="rId14"/>
+      <w:headerReference w:type="default" r:id="rId13"/>
       <w:pgSz w:w="12240" w:h="15840"/>
-      <w:pgMar w:top="1440" w:right="1440" w:bottom="1440" w:left="1440" w:header="720" w:footer="720" w:gutter="0"/>
+      <w:pgMar w:top="1440" w:right="1440" w:bottom="1008" w:left="1440" w:header="720" w:footer="720" w:gutter="0"/>
       <w:cols w:space="720"/>
       <w:docGrid w:linePitch="360"/>
     </w:sectPr>
@@ -1688,7 +3242,7 @@
 </file>
 
 <file path=word/endnotes.xml><?xml version="1.0" encoding="utf-8"?>
-<w:endnotes xmlns:wpc="http://schemas.microsoft.com/office/word/2010/wordprocessingCanvas" xmlns:cx="http://schemas.microsoft.com/office/drawing/2014/chartex" xmlns:mc="http://schemas.openxmlformats.org/markup-compatibility/2006" xmlns:o="urn:schemas-microsoft-com:office:office" xmlns:r="http://schemas.openxmlformats.org/officeDocument/2006/relationships" xmlns:m="http://schemas.openxmlformats.org/officeDocument/2006/math" xmlns:v="urn:schemas-microsoft-com:vml" xmlns:wp14="http://schemas.microsoft.com/office/word/2010/wordprocessingDrawing" xmlns:wp="http://schemas.openxmlformats.org/drawingml/2006/wordprocessingDrawing" xmlns:w10="urn:schemas-microsoft-com:office:word" xmlns:w="http://schemas.openxmlformats.org/wordprocessingml/2006/main" xmlns:w14="http://schemas.microsoft.com/office/word/2010/wordml" xmlns:w15="http://schemas.microsoft.com/office/word/2012/wordml" xmlns:w16se="http://schemas.microsoft.com/office/word/2015/wordml/symex" xmlns:wpg="http://schemas.microsoft.com/office/word/2010/wordprocessingGroup" xmlns:wpi="http://schemas.microsoft.com/office/word/2010/wordprocessingInk" xmlns:wne="http://schemas.microsoft.com/office/word/2006/wordml" xmlns:wps="http://schemas.microsoft.com/office/word/2010/wordprocessingShape" mc:Ignorable="w14 w15 w16se wp14">
+<w:endnotes xmlns:wpc="http://schemas.microsoft.com/office/word/2010/wordprocessingCanvas" xmlns:cx="http://schemas.microsoft.com/office/drawing/2014/chartex" xmlns:cx1="http://schemas.microsoft.com/office/drawing/2015/9/8/chartex" xmlns:cx2="http://schemas.microsoft.com/office/drawing/2015/10/21/chartex" xmlns:cx3="http://schemas.microsoft.com/office/drawing/2016/5/9/chartex" xmlns:cx4="http://schemas.microsoft.com/office/drawing/2016/5/10/chartex" xmlns:cx5="http://schemas.microsoft.com/office/drawing/2016/5/11/chartex" xmlns:cx6="http://schemas.microsoft.com/office/drawing/2016/5/12/chartex" xmlns:cx7="http://schemas.microsoft.com/office/drawing/2016/5/13/chartex" xmlns:cx8="http://schemas.microsoft.com/office/drawing/2016/5/14/chartex" xmlns:mc="http://schemas.openxmlformats.org/markup-compatibility/2006" xmlns:aink="http://schemas.microsoft.com/office/drawing/2016/ink" xmlns:am3d="http://schemas.microsoft.com/office/drawing/2017/model3d" xmlns:o="urn:schemas-microsoft-com:office:office" xmlns:r="http://schemas.openxmlformats.org/officeDocument/2006/relationships" xmlns:m="http://schemas.openxmlformats.org/officeDocument/2006/math" xmlns:v="urn:schemas-microsoft-com:vml" xmlns:wp14="http://schemas.microsoft.com/office/word/2010/wordprocessingDrawing" xmlns:wp="http://schemas.openxmlformats.org/drawingml/2006/wordprocessingDrawing" xmlns:w10="urn:schemas-microsoft-com:office:word" xmlns:w="http://schemas.openxmlformats.org/wordprocessingml/2006/main" xmlns:w14="http://schemas.microsoft.com/office/word/2010/wordml" xmlns:w15="http://schemas.microsoft.com/office/word/2012/wordml" xmlns:w16cex="http://schemas.microsoft.com/office/word/2018/wordml/cex" xmlns:w16cid="http://schemas.microsoft.com/office/word/2016/wordml/cid" xmlns:w16="http://schemas.microsoft.com/office/word/2018/wordml" xmlns:w16se="http://schemas.microsoft.com/office/word/2015/wordml/symex" xmlns:wpg="http://schemas.microsoft.com/office/word/2010/wordprocessingGroup" xmlns:wpi="http://schemas.microsoft.com/office/word/2010/wordprocessingInk" xmlns:wne="http://schemas.microsoft.com/office/word/2006/wordml" xmlns:wps="http://schemas.microsoft.com/office/word/2010/wordprocessingShape" mc:Ignorable="w14 w15 w16se w16cid w16 w16cex wp14">
   <w:endnote w:type="separator" w:id="-1">
     <w:p>
       <w:pPr>
@@ -1713,7 +3267,7 @@
 </file>
 
 <file path=word/footnotes.xml><?xml version="1.0" encoding="utf-8"?>
-<w:footnotes xmlns:wpc="http://schemas.microsoft.com/office/word/2010/wordprocessingCanvas" xmlns:cx="http://schemas.microsoft.com/office/drawing/2014/chartex" xmlns:mc="http://schemas.openxmlformats.org/markup-compatibility/2006" xmlns:o="urn:schemas-microsoft-com:office:office" xmlns:r="http://schemas.openxmlformats.org/officeDocument/2006/relationships" xmlns:m="http://schemas.openxmlformats.org/officeDocument/2006/math" xmlns:v="urn:schemas-microsoft-com:vml" xmlns:wp14="http://schemas.microsoft.com/office/word/2010/wordprocessingDrawing" xmlns:wp="http://schemas.openxmlformats.org/drawingml/2006/wordprocessingDrawing" xmlns:w10="urn:schemas-microsoft-com:office:word" xmlns:w="http://schemas.openxmlformats.org/wordprocessingml/2006/main" xmlns:w14="http://schemas.microsoft.com/office/word/2010/wordml" xmlns:w15="http://schemas.microsoft.com/office/word/2012/wordml" xmlns:w16se="http://schemas.microsoft.com/office/word/2015/wordml/symex" xmlns:wpg="http://schemas.microsoft.com/office/word/2010/wordprocessingGroup" xmlns:wpi="http://schemas.microsoft.com/office/word/2010/wordprocessingInk" xmlns:wne="http://schemas.microsoft.com/office/word/2006/wordml" xmlns:wps="http://schemas.microsoft.com/office/word/2010/wordprocessingShape" mc:Ignorable="w14 w15 w16se wp14">
+<w:footnotes xmlns:wpc="http://schemas.microsoft.com/office/word/2010/wordprocessingCanvas" xmlns:cx="http://schemas.microsoft.com/office/drawing/2014/chartex" xmlns:cx1="http://schemas.microsoft.com/office/drawing/2015/9/8/chartex" xmlns:cx2="http://schemas.microsoft.com/office/drawing/2015/10/21/chartex" xmlns:cx3="http://schemas.microsoft.com/office/drawing/2016/5/9/chartex" xmlns:cx4="http://schemas.microsoft.com/office/drawing/2016/5/10/chartex" xmlns:cx5="http://schemas.microsoft.com/office/drawing/2016/5/11/chartex" xmlns:cx6="http://schemas.microsoft.com/office/drawing/2016/5/12/chartex" xmlns:cx7="http://schemas.microsoft.com/office/drawing/2016/5/13/chartex" xmlns:cx8="http://schemas.microsoft.com/office/drawing/2016/5/14/chartex" xmlns:mc="http://schemas.openxmlformats.org/markup-compatibility/2006" xmlns:aink="http://schemas.microsoft.com/office/drawing/2016/ink" xmlns:am3d="http://schemas.microsoft.com/office/drawing/2017/model3d" xmlns:o="urn:schemas-microsoft-com:office:office" xmlns:r="http://schemas.openxmlformats.org/officeDocument/2006/relationships" xmlns:m="http://schemas.openxmlformats.org/officeDocument/2006/math" xmlns:v="urn:schemas-microsoft-com:vml" xmlns:wp14="http://schemas.microsoft.com/office/word/2010/wordprocessingDrawing" xmlns:wp="http://schemas.openxmlformats.org/drawingml/2006/wordprocessingDrawing" xmlns:w10="urn:schemas-microsoft-com:office:word" xmlns:w="http://schemas.openxmlformats.org/wordprocessingml/2006/main" xmlns:w14="http://schemas.microsoft.com/office/word/2010/wordml" xmlns:w15="http://schemas.microsoft.com/office/word/2012/wordml" xmlns:w16cex="http://schemas.microsoft.com/office/word/2018/wordml/cex" xmlns:w16cid="http://schemas.microsoft.com/office/word/2016/wordml/cid" xmlns:w16="http://schemas.microsoft.com/office/word/2018/wordml" xmlns:w16se="http://schemas.microsoft.com/office/word/2015/wordml/symex" xmlns:wpg="http://schemas.microsoft.com/office/word/2010/wordprocessingGroup" xmlns:wpi="http://schemas.microsoft.com/office/word/2010/wordprocessingInk" xmlns:wne="http://schemas.microsoft.com/office/word/2006/wordml" xmlns:wps="http://schemas.microsoft.com/office/word/2010/wordprocessingShape" mc:Ignorable="w14 w15 w16se w16cid w16 w16cex wp14">
   <w:footnote w:type="separator" w:id="-1">
     <w:p>
       <w:pPr>
@@ -1738,7 +3292,7 @@
 </file>
 
 <file path=word/header1.xml><?xml version="1.0" encoding="utf-8"?>
-<w:hdr xmlns:wpc="http://schemas.microsoft.com/office/word/2010/wordprocessingCanvas" xmlns:cx="http://schemas.microsoft.com/office/drawing/2014/chartex" xmlns:mc="http://schemas.openxmlformats.org/markup-compatibility/2006" xmlns:o="urn:schemas-microsoft-com:office:office" xmlns:r="http://schemas.openxmlformats.org/officeDocument/2006/relationships" xmlns:m="http://schemas.openxmlformats.org/officeDocument/2006/math" xmlns:v="urn:schemas-microsoft-com:vml" xmlns:wp14="http://schemas.microsoft.com/office/word/2010/wordprocessingDrawing" xmlns:wp="http://schemas.openxmlformats.org/drawingml/2006/wordprocessingDrawing" xmlns:w10="urn:schemas-microsoft-com:office:word" xmlns:w="http://schemas.openxmlformats.org/wordprocessingml/2006/main" xmlns:w14="http://schemas.microsoft.com/office/word/2010/wordml" xmlns:w15="http://schemas.microsoft.com/office/word/2012/wordml" xmlns:w16se="http://schemas.microsoft.com/office/word/2015/wordml/symex" xmlns:wpg="http://schemas.microsoft.com/office/word/2010/wordprocessingGroup" xmlns:wpi="http://schemas.microsoft.com/office/word/2010/wordprocessingInk" xmlns:wne="http://schemas.microsoft.com/office/word/2006/wordml" xmlns:wps="http://schemas.microsoft.com/office/word/2010/wordprocessingShape" mc:Ignorable="w14 w15 w16se wp14">
+<w:hdr xmlns:wpc="http://schemas.microsoft.com/office/word/2010/wordprocessingCanvas" xmlns:cx="http://schemas.microsoft.com/office/drawing/2014/chartex" xmlns:cx1="http://schemas.microsoft.com/office/drawing/2015/9/8/chartex" xmlns:cx2="http://schemas.microsoft.com/office/drawing/2015/10/21/chartex" xmlns:cx3="http://schemas.microsoft.com/office/drawing/2016/5/9/chartex" xmlns:cx4="http://schemas.microsoft.com/office/drawing/2016/5/10/chartex" xmlns:cx5="http://schemas.microsoft.com/office/drawing/2016/5/11/chartex" xmlns:cx6="http://schemas.microsoft.com/office/drawing/2016/5/12/chartex" xmlns:cx7="http://schemas.microsoft.com/office/drawing/2016/5/13/chartex" xmlns:cx8="http://schemas.microsoft.com/office/drawing/2016/5/14/chartex" xmlns:mc="http://schemas.openxmlformats.org/markup-compatibility/2006" xmlns:aink="http://schemas.microsoft.com/office/drawing/2016/ink" xmlns:am3d="http://schemas.microsoft.com/office/drawing/2017/model3d" xmlns:o="urn:schemas-microsoft-com:office:office" xmlns:r="http://schemas.openxmlformats.org/officeDocument/2006/relationships" xmlns:m="http://schemas.openxmlformats.org/officeDocument/2006/math" xmlns:v="urn:schemas-microsoft-com:vml" xmlns:wp14="http://schemas.microsoft.com/office/word/2010/wordprocessingDrawing" xmlns:wp="http://schemas.openxmlformats.org/drawingml/2006/wordprocessingDrawing" xmlns:w10="urn:schemas-microsoft-com:office:word" xmlns:w="http://schemas.openxmlformats.org/wordprocessingml/2006/main" xmlns:w14="http://schemas.microsoft.com/office/word/2010/wordml" xmlns:w15="http://schemas.microsoft.com/office/word/2012/wordml" xmlns:w16cex="http://schemas.microsoft.com/office/word/2018/wordml/cex" xmlns:w16cid="http://schemas.microsoft.com/office/word/2016/wordml/cid" xmlns:w16="http://schemas.microsoft.com/office/word/2018/wordml" xmlns:w16se="http://schemas.microsoft.com/office/word/2015/wordml/symex" xmlns:wpg="http://schemas.microsoft.com/office/word/2010/wordprocessingGroup" xmlns:wpi="http://schemas.microsoft.com/office/word/2010/wordprocessingInk" xmlns:wne="http://schemas.microsoft.com/office/word/2006/wordml" xmlns:wps="http://schemas.microsoft.com/office/word/2010/wordprocessingShape" mc:Ignorable="w14 w15 w16se w16cid w16 w16cex wp14">
   <w:sdt>
     <w:sdtPr>
       <w:id w:val="2071837304"/>
@@ -1800,7 +3354,7 @@
 </file>
 
 <file path=word/numbering.xml><?xml version="1.0" encoding="utf-8"?>
-<w:numbering xmlns:wpc="http://schemas.microsoft.com/office/word/2010/wordprocessingCanvas" xmlns:cx="http://schemas.microsoft.com/office/drawing/2014/chartex" xmlns:mc="http://schemas.openxmlformats.org/markup-compatibility/2006" xmlns:o="urn:schemas-microsoft-com:office:office" xmlns:r="http://schemas.openxmlformats.org/officeDocument/2006/relationships" xmlns:m="http://schemas.openxmlformats.org/officeDocument/2006/math" xmlns:v="urn:schemas-microsoft-com:vml" xmlns:wp14="http://schemas.microsoft.com/office/word/2010/wordprocessingDrawing" xmlns:wp="http://schemas.openxmlformats.org/drawingml/2006/wordprocessingDrawing" xmlns:w10="urn:schemas-microsoft-com:office:word" xmlns:w="http://schemas.openxmlformats.org/wordprocessingml/2006/main" xmlns:w14="http://schemas.microsoft.com/office/word/2010/wordml" xmlns:w15="http://schemas.microsoft.com/office/word/2012/wordml" xmlns:w16se="http://schemas.microsoft.com/office/word/2015/wordml/symex" xmlns:wpg="http://schemas.microsoft.com/office/word/2010/wordprocessingGroup" xmlns:wpi="http://schemas.microsoft.com/office/word/2010/wordprocessingInk" xmlns:wne="http://schemas.microsoft.com/office/word/2006/wordml" xmlns:wps="http://schemas.microsoft.com/office/word/2010/wordprocessingShape" mc:Ignorable="w14 w15 w16se wp14">
+<w:numbering xmlns:wpc="http://schemas.microsoft.com/office/word/2010/wordprocessingCanvas" xmlns:cx="http://schemas.microsoft.com/office/drawing/2014/chartex" xmlns:cx1="http://schemas.microsoft.com/office/drawing/2015/9/8/chartex" xmlns:cx2="http://schemas.microsoft.com/office/drawing/2015/10/21/chartex" xmlns:cx3="http://schemas.microsoft.com/office/drawing/2016/5/9/chartex" xmlns:cx4="http://schemas.microsoft.com/office/drawing/2016/5/10/chartex" xmlns:cx5="http://schemas.microsoft.com/office/drawing/2016/5/11/chartex" xmlns:cx6="http://schemas.microsoft.com/office/drawing/2016/5/12/chartex" xmlns:cx7="http://schemas.microsoft.com/office/drawing/2016/5/13/chartex" xmlns:cx8="http://schemas.microsoft.com/office/drawing/2016/5/14/chartex" xmlns:mc="http://schemas.openxmlformats.org/markup-compatibility/2006" xmlns:aink="http://schemas.microsoft.com/office/drawing/2016/ink" xmlns:am3d="http://schemas.microsoft.com/office/drawing/2017/model3d" xmlns:o="urn:schemas-microsoft-com:office:office" xmlns:r="http://schemas.openxmlformats.org/officeDocument/2006/relationships" xmlns:m="http://schemas.openxmlformats.org/officeDocument/2006/math" xmlns:v="urn:schemas-microsoft-com:vml" xmlns:wp14="http://schemas.microsoft.com/office/word/2010/wordprocessingDrawing" xmlns:wp="http://schemas.openxmlformats.org/drawingml/2006/wordprocessingDrawing" xmlns:w10="urn:schemas-microsoft-com:office:word" xmlns:w="http://schemas.openxmlformats.org/wordprocessingml/2006/main" xmlns:w14="http://schemas.microsoft.com/office/word/2010/wordml" xmlns:w15="http://schemas.microsoft.com/office/word/2012/wordml" xmlns:w16cex="http://schemas.microsoft.com/office/word/2018/wordml/cex" xmlns:w16cid="http://schemas.microsoft.com/office/word/2016/wordml/cid" xmlns:w16="http://schemas.microsoft.com/office/word/2018/wordml" xmlns:w16se="http://schemas.microsoft.com/office/word/2015/wordml/symex" xmlns:wpg="http://schemas.microsoft.com/office/word/2010/wordprocessingGroup" xmlns:wpi="http://schemas.microsoft.com/office/word/2010/wordprocessingInk" xmlns:wne="http://schemas.microsoft.com/office/word/2006/wordml" xmlns:wps="http://schemas.microsoft.com/office/word/2010/wordprocessingShape" mc:Ignorable="w14 w15 w16se w16cid w16 w16cex wp14">
   <w:abstractNum w:abstractNumId="0" w15:restartNumberingAfterBreak="0">
     <w:nsid w:val="18A65999"/>
     <w:multiLevelType w:val="hybridMultilevel"/>
@@ -1921,7 +3475,7 @@
 </file>
 
 <file path=word/styles.xml><?xml version="1.0" encoding="utf-8"?>
-<w:styles xmlns:mc="http://schemas.openxmlformats.org/markup-compatibility/2006" xmlns:r="http://schemas.openxmlformats.org/officeDocument/2006/relationships" xmlns:w="http://schemas.openxmlformats.org/wordprocessingml/2006/main" xmlns:w14="http://schemas.microsoft.com/office/word/2010/wordml" xmlns:w15="http://schemas.microsoft.com/office/word/2012/wordml" xmlns:w16se="http://schemas.microsoft.com/office/word/2015/wordml/symex" mc:Ignorable="w14 w15 w16se">
+<w:styles xmlns:mc="http://schemas.openxmlformats.org/markup-compatibility/2006" xmlns:r="http://schemas.openxmlformats.org/officeDocument/2006/relationships" xmlns:w="http://schemas.openxmlformats.org/wordprocessingml/2006/main" xmlns:w14="http://schemas.microsoft.com/office/word/2010/wordml" xmlns:w15="http://schemas.microsoft.com/office/word/2012/wordml" xmlns:w16cex="http://schemas.microsoft.com/office/word/2018/wordml/cex" xmlns:w16cid="http://schemas.microsoft.com/office/word/2016/wordml/cid" xmlns:w16="http://schemas.microsoft.com/office/word/2018/wordml" xmlns:w16se="http://schemas.microsoft.com/office/word/2015/wordml/symex" mc:Ignorable="w14 w15 w16se w16cid w16 w16cex">
   <w:docDefaults>
     <w:rPrDefault>
       <w:rPr>
@@ -1937,7 +3491,7 @@
       </w:pPr>
     </w:pPrDefault>
   </w:docDefaults>
-  <w:latentStyles w:defLockedState="0" w:defUIPriority="99" w:defSemiHidden="0" w:defUnhideWhenUsed="0" w:defQFormat="0" w:count="371">
+  <w:latentStyles w:defLockedState="0" w:defUIPriority="99" w:defSemiHidden="0" w:defUnhideWhenUsed="0" w:defQFormat="0" w:count="376">
     <w:lsdException w:name="Normal" w:uiPriority="0" w:qFormat="1"/>
     <w:lsdException w:name="heading 1" w:uiPriority="9" w:qFormat="1"/>
     <w:lsdException w:name="heading 2" w:semiHidden="1" w:uiPriority="9" w:unhideWhenUsed="1" w:qFormat="1"/>
@@ -2043,7 +3597,6 @@
     <w:lsdException w:name="HTML Sample" w:semiHidden="1" w:unhideWhenUsed="1"/>
     <w:lsdException w:name="HTML Typewriter" w:semiHidden="1" w:unhideWhenUsed="1"/>
     <w:lsdException w:name="HTML Variable" w:semiHidden="1" w:unhideWhenUsed="1"/>
-    <w:lsdException w:name="Normal Table" w:semiHidden="1" w:unhideWhenUsed="1"/>
     <w:lsdException w:name="annotation subject" w:semiHidden="1" w:unhideWhenUsed="1"/>
     <w:lsdException w:name="No List" w:semiHidden="1" w:unhideWhenUsed="1"/>
     <w:lsdException w:name="Outline List 1" w:semiHidden="1" w:unhideWhenUsed="1"/>
@@ -2086,11 +3639,8 @@
     <w:lsdException w:name="Table Contemporary" w:semiHidden="1" w:unhideWhenUsed="1"/>
     <w:lsdException w:name="Table Elegant" w:semiHidden="1" w:unhideWhenUsed="1"/>
     <w:lsdException w:name="Table Professional" w:semiHidden="1" w:unhideWhenUsed="1"/>
-    <w:lsdException w:name="Table Subtle 1" w:semiHidden="1" w:unhideWhenUsed="1"/>
     <w:lsdException w:name="Table Subtle 2" w:semiHidden="1" w:unhideWhenUsed="1"/>
     <w:lsdException w:name="Table Web 1" w:semiHidden="1" w:unhideWhenUsed="1"/>
-    <w:lsdException w:name="Table Web 2" w:semiHidden="1" w:unhideWhenUsed="1"/>
-    <w:lsdException w:name="Table Web 3" w:semiHidden="1" w:unhideWhenUsed="1"/>
     <w:lsdException w:name="Balloon Text" w:semiHidden="1" w:unhideWhenUsed="1"/>
     <w:lsdException w:name="Table Grid" w:uiPriority="39"/>
     <w:lsdException w:name="Table Theme" w:semiHidden="1" w:unhideWhenUsed="1"/>
@@ -2309,6 +3859,11 @@
     <w:lsdException w:name="List Table 5 Dark Accent 6" w:uiPriority="50"/>
     <w:lsdException w:name="List Table 6 Colorful Accent 6" w:uiPriority="51"/>
     <w:lsdException w:name="List Table 7 Colorful Accent 6" w:uiPriority="52"/>
+    <w:lsdException w:name="Mention" w:semiHidden="1" w:unhideWhenUsed="1"/>
+    <w:lsdException w:name="Smart Hyperlink" w:semiHidden="1" w:unhideWhenUsed="1"/>
+    <w:lsdException w:name="Hashtag" w:semiHidden="1" w:unhideWhenUsed="1"/>
+    <w:lsdException w:name="Unresolved Mention" w:semiHidden="1" w:unhideWhenUsed="1"/>
+    <w:lsdException w:name="Smart Link" w:semiHidden="1" w:unhideWhenUsed="1"/>
   </w:latentStyles>
   <w:style w:type="paragraph" w:default="1" w:styleId="Normal">
     <w:name w:val="Normal"/>

</xml_diff>

<commit_message>
updated, but making sure it went into github
</commit_message>
<xml_diff>
--- a/Lab_01/Lab1Report.docx
+++ b/Lab_01/Lab1Report.docx
@@ -931,16 +931,7 @@
           <w:sz w:val="20"/>
           <w:szCs w:val="20"/>
         </w:rPr>
-        <w:t xml:space="preserve"> understanding about how the code flowed and </w:t>
-      </w:r>
-      <w:proofErr w:type="gramStart"/>
-      <w:r>
-        <w:rPr>
-          <w:rFonts w:ascii="Times New Roman" w:hAnsi="Times New Roman" w:cs="Times New Roman"/>
-          <w:sz w:val="20"/>
-          <w:szCs w:val="20"/>
-        </w:rPr>
-        <w:t>connected</w:t>
+        <w:t xml:space="preserve"> understanding about how the code flowed and connected</w:t>
       </w:r>
       <w:r>
         <w:rPr>
@@ -956,16 +947,7 @@
           <w:sz w:val="20"/>
           <w:szCs w:val="20"/>
         </w:rPr>
-        <w:t xml:space="preserve"> and</w:t>
-      </w:r>
-      <w:proofErr w:type="gramEnd"/>
-      <w:r>
-        <w:rPr>
-          <w:rFonts w:ascii="Times New Roman" w:hAnsi="Times New Roman" w:cs="Times New Roman"/>
-          <w:sz w:val="20"/>
-          <w:szCs w:val="20"/>
-        </w:rPr>
-        <w:t xml:space="preserve"> observing </w:t>
+        <w:t xml:space="preserve"> and observing </w:t>
       </w:r>
       <w:r>
         <w:rPr>

</xml_diff>